<commit_message>
Updated documentation for Sprint 2 Updated slack conversations Meeting minutes Audio files and reference docs
</commit_message>
<xml_diff>
--- a/Documentation/Meeting & Conversations/Meeting Minutes.docx
+++ b/Documentation/Meeting & Conversations/Meeting Minutes.docx
@@ -1313,35 +1313,7 @@
           <w:sz w:val="24"/>
           <w:szCs w:val="24"/>
         </w:rPr>
-        <w:t xml:space="preserve">where we want to be in 2 </w:t>
-      </w:r>
-      <w:proofErr w:type="spellStart"/>
-      <w:proofErr w:type="gramStart"/>
-      <w:r>
-        <w:rPr>
-          <w:rFonts w:ascii="Garamond" w:hAnsi="Garamond"/>
-          <w:sz w:val="24"/>
-          <w:szCs w:val="24"/>
-        </w:rPr>
-        <w:t>weeks</w:t>
-      </w:r>
-      <w:proofErr w:type="gramEnd"/>
-      <w:r>
-        <w:rPr>
-          <w:rFonts w:ascii="Garamond" w:hAnsi="Garamond"/>
-          <w:sz w:val="24"/>
-          <w:szCs w:val="24"/>
-        </w:rPr>
-        <w:t xml:space="preserve"> time</w:t>
-      </w:r>
-      <w:proofErr w:type="spellEnd"/>
-      <w:r>
-        <w:rPr>
-          <w:rFonts w:ascii="Garamond" w:hAnsi="Garamond"/>
-          <w:sz w:val="24"/>
-          <w:szCs w:val="24"/>
-        </w:rPr>
-        <w:t>.</w:t>
+        <w:t>where we want to be in 2 weeks time.</w:t>
       </w:r>
     </w:p>
     <w:p>
@@ -1396,25 +1368,7 @@
           <w:sz w:val="24"/>
           <w:szCs w:val="24"/>
         </w:rPr>
-        <w:t xml:space="preserve">Have the Node stack set </w:t>
-      </w:r>
-      <w:proofErr w:type="gramStart"/>
-      <w:r>
-        <w:rPr>
-          <w:rFonts w:ascii="Garamond" w:hAnsi="Garamond"/>
-          <w:sz w:val="24"/>
-          <w:szCs w:val="24"/>
-        </w:rPr>
-        <w:t>up.</w:t>
-      </w:r>
-      <w:proofErr w:type="gramEnd"/>
-      <w:r>
-        <w:rPr>
-          <w:rFonts w:ascii="Garamond" w:hAnsi="Garamond"/>
-          <w:sz w:val="24"/>
-          <w:szCs w:val="24"/>
-        </w:rPr>
-        <w:t xml:space="preserve"> Push the boilerplate to </w:t>
+        <w:t xml:space="preserve">Have the Node stack set up. Push the boilerplate to </w:t>
       </w:r>
       <w:r>
         <w:rPr>
@@ -1915,25 +1869,7 @@
           <w:sz w:val="24"/>
           <w:szCs w:val="24"/>
         </w:rPr>
-        <w:t xml:space="preserve">, the NodeJS server. </w:t>
-      </w:r>
-      <w:proofErr w:type="gramStart"/>
-      <w:r>
-        <w:rPr>
-          <w:rFonts w:ascii="Garamond" w:hAnsi="Garamond"/>
-          <w:sz w:val="24"/>
-          <w:szCs w:val="24"/>
-        </w:rPr>
-        <w:t>Finally</w:t>
-      </w:r>
-      <w:proofErr w:type="gramEnd"/>
-      <w:r>
-        <w:rPr>
-          <w:rFonts w:ascii="Garamond" w:hAnsi="Garamond"/>
-          <w:sz w:val="24"/>
-          <w:szCs w:val="24"/>
-        </w:rPr>
-        <w:t xml:space="preserve"> we conclude with how to add components to the project.</w:t>
+        <w:t>, the NodeJS server. Finally we conclude with how to add components to the project.</w:t>
       </w:r>
     </w:p>
     <w:p>
@@ -2033,7 +1969,6 @@
         </w:rPr>
         <w:t xml:space="preserve">AJ and </w:t>
       </w:r>
-      <w:proofErr w:type="spellStart"/>
       <w:r>
         <w:rPr>
           <w:rFonts w:ascii="Garamond" w:hAnsi="Garamond"/>
@@ -2042,7 +1977,6 @@
         </w:rPr>
         <w:t>Vertan</w:t>
       </w:r>
-      <w:proofErr w:type="spellEnd"/>
     </w:p>
     <w:p>
       <w:pPr>
@@ -2143,26 +2077,2111 @@
           <w:szCs w:val="24"/>
         </w:rPr>
       </w:pPr>
-    </w:p>
-    <w:p>
-      <w:pPr>
-        <w:contextualSpacing/>
-        <w:rPr>
-          <w:rFonts w:ascii="Garamond" w:hAnsi="Garamond"/>
-          <w:sz w:val="24"/>
-          <w:szCs w:val="24"/>
-        </w:rPr>
-      </w:pPr>
-    </w:p>
-    <w:p>
-      <w:pPr>
-        <w:contextualSpacing/>
-        <w:rPr>
-          <w:rFonts w:ascii="Garamond" w:hAnsi="Garamond"/>
-          <w:sz w:val="24"/>
-          <w:szCs w:val="24"/>
-        </w:rPr>
-      </w:pPr>
+      <w:r>
+        <w:rPr>
+          <w:rFonts w:ascii="Garamond" w:hAnsi="Garamond"/>
+          <w:sz w:val="24"/>
+          <w:szCs w:val="24"/>
+        </w:rPr>
+        <w:t>Backend: Anthony and Francois</w:t>
+      </w:r>
+    </w:p>
+    <w:p>
+      <w:pPr>
+        <w:contextualSpacing/>
+        <w:rPr>
+          <w:rFonts w:ascii="Garamond" w:hAnsi="Garamond"/>
+          <w:sz w:val="24"/>
+          <w:szCs w:val="24"/>
+        </w:rPr>
+      </w:pPr>
+    </w:p>
+    <w:p>
+      <w:pPr>
+        <w:contextualSpacing/>
+        <w:rPr>
+          <w:rFonts w:ascii="Garamond" w:hAnsi="Garamond"/>
+          <w:sz w:val="24"/>
+          <w:szCs w:val="24"/>
+        </w:rPr>
+      </w:pPr>
+    </w:p>
+    <w:p>
+      <w:pPr>
+        <w:contextualSpacing/>
+        <w:rPr>
+          <w:rFonts w:ascii="Garamond" w:hAnsi="Garamond"/>
+          <w:sz w:val="24"/>
+          <w:szCs w:val="24"/>
+        </w:rPr>
+      </w:pPr>
+    </w:p>
+    <w:p>
+      <w:pPr>
+        <w:contextualSpacing/>
+        <w:rPr>
+          <w:rFonts w:ascii="Garamond" w:hAnsi="Garamond"/>
+          <w:sz w:val="24"/>
+          <w:szCs w:val="24"/>
+        </w:rPr>
+      </w:pPr>
+    </w:p>
+    <w:p>
+      <w:pPr>
+        <w:contextualSpacing/>
+        <w:rPr>
+          <w:rFonts w:ascii="Garamond" w:hAnsi="Garamond"/>
+          <w:sz w:val="24"/>
+          <w:szCs w:val="24"/>
+        </w:rPr>
+      </w:pPr>
+      <w:r>
+        <w:rPr>
+          <w:rFonts w:ascii="Garamond" w:hAnsi="Garamond"/>
+          <w:b/>
+          <w:sz w:val="24"/>
+          <w:szCs w:val="24"/>
+        </w:rPr>
+        <w:lastRenderedPageBreak/>
+        <w:t xml:space="preserve">First Virtual </w:t>
+      </w:r>
+      <w:r>
+        <w:rPr>
+          <w:rFonts w:ascii="Garamond" w:hAnsi="Garamond"/>
+          <w:b/>
+          <w:sz w:val="24"/>
+          <w:szCs w:val="24"/>
+        </w:rPr>
+        <w:t xml:space="preserve">Scrum </w:t>
+      </w:r>
+      <w:r>
+        <w:rPr>
+          <w:rFonts w:ascii="Garamond" w:hAnsi="Garamond"/>
+          <w:b/>
+          <w:sz w:val="24"/>
+          <w:szCs w:val="24"/>
+        </w:rPr>
+        <w:t>Meeting</w:t>
+      </w:r>
+      <w:r>
+        <w:rPr>
+          <w:rFonts w:ascii="Garamond" w:hAnsi="Garamond"/>
+          <w:sz w:val="24"/>
+          <w:szCs w:val="24"/>
+        </w:rPr>
+        <w:t>, Wednesday February 8</w:t>
+      </w:r>
+      <w:r>
+        <w:rPr>
+          <w:rFonts w:ascii="Garamond" w:hAnsi="Garamond"/>
+          <w:sz w:val="24"/>
+          <w:szCs w:val="24"/>
+          <w:vertAlign w:val="superscript"/>
+        </w:rPr>
+        <w:t>th</w:t>
+      </w:r>
+      <w:r>
+        <w:rPr>
+          <w:rFonts w:ascii="Garamond" w:hAnsi="Garamond"/>
+          <w:sz w:val="24"/>
+          <w:szCs w:val="24"/>
+        </w:rPr>
+        <w:t>, 2017</w:t>
+      </w:r>
+    </w:p>
+    <w:p>
+      <w:pPr>
+        <w:rPr>
+          <w:rFonts w:ascii="Garamond" w:hAnsi="Garamond"/>
+          <w:sz w:val="24"/>
+          <w:szCs w:val="24"/>
+        </w:rPr>
+      </w:pPr>
+    </w:p>
+    <w:p>
+      <w:pPr>
+        <w:contextualSpacing/>
+        <w:rPr>
+          <w:rFonts w:ascii="Garamond" w:hAnsi="Garamond"/>
+          <w:sz w:val="24"/>
+          <w:szCs w:val="24"/>
+        </w:rPr>
+      </w:pPr>
+      <w:r>
+        <w:rPr>
+          <w:rFonts w:ascii="Garamond" w:hAnsi="Garamond"/>
+          <w:sz w:val="24"/>
+          <w:szCs w:val="24"/>
+        </w:rPr>
+        <w:t>Purpose of Meeting</w:t>
+      </w:r>
+      <w:r>
+        <w:rPr>
+          <w:rFonts w:ascii="Garamond" w:hAnsi="Garamond"/>
+          <w:sz w:val="24"/>
+          <w:szCs w:val="24"/>
+        </w:rPr>
+        <w:t xml:space="preserve">, </w:t>
+      </w:r>
+      <w:r>
+        <w:rPr>
+          <w:rFonts w:ascii="Garamond" w:hAnsi="Garamond"/>
+          <w:sz w:val="24"/>
+          <w:szCs w:val="24"/>
+        </w:rPr>
+        <w:t>Absent: Vartan and Mohammed</w:t>
+      </w:r>
+    </w:p>
+    <w:p>
+      <w:pPr>
+        <w:rPr>
+          <w:rFonts w:ascii="Garamond" w:hAnsi="Garamond"/>
+          <w:sz w:val="24"/>
+          <w:szCs w:val="24"/>
+        </w:rPr>
+      </w:pPr>
+      <w:r>
+        <w:rPr>
+          <w:rFonts w:ascii="Garamond" w:hAnsi="Garamond"/>
+          <w:sz w:val="24"/>
+          <w:szCs w:val="24"/>
+        </w:rPr>
+        <w:t>1. *What you have accomplished in the sprint so far*</w:t>
+      </w:r>
+    </w:p>
+    <w:p>
+      <w:pPr>
+        <w:rPr>
+          <w:rFonts w:ascii="Garamond" w:hAnsi="Garamond"/>
+          <w:sz w:val="24"/>
+          <w:szCs w:val="24"/>
+        </w:rPr>
+      </w:pPr>
+      <w:r>
+        <w:rPr>
+          <w:rFonts w:ascii="Garamond" w:hAnsi="Garamond"/>
+          <w:sz w:val="24"/>
+          <w:szCs w:val="24"/>
+        </w:rPr>
+        <w:t>2. *What you will do next*</w:t>
+      </w:r>
+    </w:p>
+    <w:p>
+      <w:pPr>
+        <w:rPr>
+          <w:rFonts w:ascii="Garamond" w:hAnsi="Garamond"/>
+          <w:sz w:val="24"/>
+          <w:szCs w:val="24"/>
+        </w:rPr>
+      </w:pPr>
+      <w:r>
+        <w:rPr>
+          <w:rFonts w:ascii="Garamond" w:hAnsi="Garamond"/>
+          <w:sz w:val="24"/>
+          <w:szCs w:val="24"/>
+        </w:rPr>
+        <w:t>3. *Any issues you are having*</w:t>
+      </w:r>
+    </w:p>
+    <w:p>
+      <w:pPr>
+        <w:rPr>
+          <w:rFonts w:ascii="Garamond" w:hAnsi="Garamond"/>
+          <w:sz w:val="24"/>
+          <w:szCs w:val="24"/>
+        </w:rPr>
+      </w:pPr>
+    </w:p>
+    <w:p>
+      <w:pPr>
+        <w:rPr>
+          <w:rFonts w:ascii="Garamond" w:hAnsi="Garamond"/>
+          <w:sz w:val="24"/>
+          <w:szCs w:val="24"/>
+        </w:rPr>
+      </w:pPr>
+      <w:r>
+        <w:rPr>
+          <w:rFonts w:ascii="Garamond" w:hAnsi="Garamond"/>
+          <w:sz w:val="24"/>
+          <w:szCs w:val="24"/>
+        </w:rPr>
+        <w:t xml:space="preserve">Anthony: </w:t>
+      </w:r>
+    </w:p>
+    <w:p>
+      <w:pPr>
+        <w:rPr>
+          <w:rFonts w:ascii="Garamond" w:hAnsi="Garamond"/>
+          <w:sz w:val="24"/>
+          <w:szCs w:val="24"/>
+        </w:rPr>
+      </w:pPr>
+      <w:r>
+        <w:rPr>
+          <w:rFonts w:ascii="Garamond" w:hAnsi="Garamond"/>
+          <w:sz w:val="24"/>
+          <w:szCs w:val="24"/>
+        </w:rPr>
+        <w:t>1. I have completed the login page, and authenticated users</w:t>
+      </w:r>
+    </w:p>
+    <w:p>
+      <w:pPr>
+        <w:rPr>
+          <w:rFonts w:ascii="Garamond" w:hAnsi="Garamond"/>
+          <w:sz w:val="24"/>
+          <w:szCs w:val="24"/>
+        </w:rPr>
+      </w:pPr>
+      <w:r>
+        <w:rPr>
+          <w:rFonts w:ascii="Garamond" w:hAnsi="Garamond"/>
+          <w:sz w:val="24"/>
+          <w:szCs w:val="24"/>
+        </w:rPr>
+        <w:t>2. I will just be helping the other teammates with their code (if needed), refactoring code and piece things together at the end of the sprint</w:t>
+      </w:r>
+    </w:p>
+    <w:p>
+      <w:pPr>
+        <w:rPr>
+          <w:rFonts w:ascii="Garamond" w:hAnsi="Garamond"/>
+          <w:sz w:val="24"/>
+          <w:szCs w:val="24"/>
+        </w:rPr>
+      </w:pPr>
+      <w:r>
+        <w:rPr>
+          <w:rFonts w:ascii="Garamond" w:hAnsi="Garamond"/>
+          <w:sz w:val="24"/>
+          <w:szCs w:val="24"/>
+        </w:rPr>
+        <w:t>3. No issues so far</w:t>
+      </w:r>
+    </w:p>
+    <w:p>
+      <w:pPr>
+        <w:rPr>
+          <w:rFonts w:ascii="Garamond" w:hAnsi="Garamond"/>
+          <w:sz w:val="24"/>
+          <w:szCs w:val="24"/>
+        </w:rPr>
+      </w:pPr>
+    </w:p>
+    <w:p>
+      <w:pPr>
+        <w:rPr>
+          <w:rFonts w:ascii="Garamond" w:hAnsi="Garamond"/>
+          <w:sz w:val="24"/>
+          <w:szCs w:val="24"/>
+        </w:rPr>
+      </w:pPr>
+      <w:r>
+        <w:rPr>
+          <w:rFonts w:ascii="Garamond" w:hAnsi="Garamond"/>
+          <w:sz w:val="24"/>
+          <w:szCs w:val="24"/>
+        </w:rPr>
+        <w:t xml:space="preserve">Daniel: </w:t>
+      </w:r>
+    </w:p>
+    <w:p>
+      <w:pPr>
+        <w:rPr>
+          <w:rFonts w:ascii="Garamond" w:hAnsi="Garamond"/>
+          <w:sz w:val="24"/>
+          <w:szCs w:val="24"/>
+        </w:rPr>
+      </w:pPr>
+      <w:r>
+        <w:rPr>
+          <w:rFonts w:ascii="Garamond" w:hAnsi="Garamond"/>
+          <w:sz w:val="24"/>
+          <w:szCs w:val="24"/>
+        </w:rPr>
+        <w:t>1. I have worked on the document area, which displays thumbnails of the notes on a user’s dashboard.</w:t>
+      </w:r>
+    </w:p>
+    <w:p>
+      <w:pPr>
+        <w:rPr>
+          <w:rFonts w:ascii="Garamond" w:hAnsi="Garamond"/>
+          <w:sz w:val="24"/>
+          <w:szCs w:val="24"/>
+        </w:rPr>
+      </w:pPr>
+      <w:r>
+        <w:rPr>
+          <w:rFonts w:ascii="Garamond" w:hAnsi="Garamond"/>
+          <w:sz w:val="24"/>
+          <w:szCs w:val="24"/>
+        </w:rPr>
+        <w:t>2. I will finish the user profile page.</w:t>
+      </w:r>
+    </w:p>
+    <w:p>
+      <w:pPr>
+        <w:rPr>
+          <w:rFonts w:ascii="Garamond" w:hAnsi="Garamond"/>
+          <w:sz w:val="24"/>
+          <w:szCs w:val="24"/>
+        </w:rPr>
+      </w:pPr>
+      <w:r>
+        <w:rPr>
+          <w:rFonts w:ascii="Garamond" w:hAnsi="Garamond"/>
+          <w:sz w:val="24"/>
+          <w:szCs w:val="24"/>
+        </w:rPr>
+        <w:t>3. Learning React, it's coming along but best practices and some of the syntax is still not perfect yet.</w:t>
+      </w:r>
+    </w:p>
+    <w:p>
+      <w:pPr>
+        <w:rPr>
+          <w:rFonts w:ascii="Garamond" w:hAnsi="Garamond"/>
+          <w:sz w:val="24"/>
+          <w:szCs w:val="24"/>
+        </w:rPr>
+      </w:pPr>
+    </w:p>
+    <w:p>
+      <w:pPr>
+        <w:rPr>
+          <w:rFonts w:ascii="Garamond" w:hAnsi="Garamond"/>
+          <w:sz w:val="24"/>
+          <w:szCs w:val="24"/>
+        </w:rPr>
+      </w:pPr>
+      <w:r>
+        <w:rPr>
+          <w:rFonts w:ascii="Garamond" w:hAnsi="Garamond"/>
+          <w:sz w:val="24"/>
+          <w:szCs w:val="24"/>
+        </w:rPr>
+        <w:t xml:space="preserve">Fozail: </w:t>
+      </w:r>
+    </w:p>
+    <w:p>
+      <w:pPr>
+        <w:rPr>
+          <w:rFonts w:ascii="Garamond" w:hAnsi="Garamond"/>
+          <w:sz w:val="24"/>
+          <w:szCs w:val="24"/>
+        </w:rPr>
+      </w:pPr>
+      <w:r>
+        <w:rPr>
+          <w:rFonts w:ascii="Garamond" w:hAnsi="Garamond"/>
+          <w:sz w:val="24"/>
+          <w:szCs w:val="24"/>
+        </w:rPr>
+        <w:t>1. I have set up the environment to test as a user the code, I have meeting the minutes.</w:t>
+      </w:r>
+    </w:p>
+    <w:p>
+      <w:pPr>
+        <w:rPr>
+          <w:rFonts w:ascii="Garamond" w:hAnsi="Garamond"/>
+          <w:sz w:val="24"/>
+          <w:szCs w:val="24"/>
+        </w:rPr>
+      </w:pPr>
+      <w:r>
+        <w:rPr>
+          <w:rFonts w:ascii="Garamond" w:hAnsi="Garamond"/>
+          <w:sz w:val="24"/>
+          <w:szCs w:val="24"/>
+        </w:rPr>
+        <w:t>2. I am working to update the slack document, and polishing the meeting minutes.</w:t>
+      </w:r>
+    </w:p>
+    <w:p>
+      <w:pPr>
+        <w:rPr>
+          <w:rFonts w:ascii="Garamond" w:hAnsi="Garamond"/>
+          <w:sz w:val="24"/>
+          <w:szCs w:val="24"/>
+        </w:rPr>
+      </w:pPr>
+      <w:r>
+        <w:rPr>
+          <w:rFonts w:ascii="Garamond" w:hAnsi="Garamond"/>
+          <w:sz w:val="24"/>
+          <w:szCs w:val="24"/>
+        </w:rPr>
+        <w:t>3. Can people send me the recordings from the last meeting with the TA.</w:t>
+      </w:r>
+    </w:p>
+    <w:p>
+      <w:pPr>
+        <w:rPr>
+          <w:rFonts w:ascii="Garamond" w:hAnsi="Garamond"/>
+          <w:sz w:val="24"/>
+          <w:szCs w:val="24"/>
+        </w:rPr>
+      </w:pPr>
+    </w:p>
+    <w:p>
+      <w:pPr>
+        <w:rPr>
+          <w:rFonts w:ascii="Garamond" w:hAnsi="Garamond"/>
+          <w:sz w:val="24"/>
+          <w:szCs w:val="24"/>
+        </w:rPr>
+      </w:pPr>
+      <w:r>
+        <w:rPr>
+          <w:rFonts w:ascii="Garamond" w:hAnsi="Garamond"/>
+          <w:sz w:val="24"/>
+          <w:szCs w:val="24"/>
+        </w:rPr>
+        <w:t xml:space="preserve">Adam: </w:t>
+      </w:r>
+    </w:p>
+    <w:p>
+      <w:pPr>
+        <w:rPr>
+          <w:rFonts w:ascii="Garamond" w:hAnsi="Garamond"/>
+          <w:sz w:val="24"/>
+          <w:szCs w:val="24"/>
+        </w:rPr>
+      </w:pPr>
+      <w:r>
+        <w:rPr>
+          <w:rFonts w:ascii="Garamond" w:hAnsi="Garamond"/>
+          <w:sz w:val="24"/>
+          <w:szCs w:val="24"/>
+        </w:rPr>
+        <w:t>1. I have not set up the environment yet</w:t>
+      </w:r>
+    </w:p>
+    <w:p>
+      <w:pPr>
+        <w:rPr>
+          <w:rFonts w:ascii="Garamond" w:hAnsi="Garamond"/>
+          <w:sz w:val="24"/>
+          <w:szCs w:val="24"/>
+        </w:rPr>
+      </w:pPr>
+      <w:r>
+        <w:rPr>
+          <w:rFonts w:ascii="Garamond" w:hAnsi="Garamond"/>
+          <w:sz w:val="24"/>
+          <w:szCs w:val="24"/>
+        </w:rPr>
+        <w:t>2. I will be contacting Charbel to plan the work on the homepage and also to decide on the theme we will be following</w:t>
+      </w:r>
+    </w:p>
+    <w:p>
+      <w:pPr>
+        <w:rPr>
+          <w:rFonts w:ascii="Garamond" w:hAnsi="Garamond"/>
+          <w:sz w:val="24"/>
+          <w:szCs w:val="24"/>
+        </w:rPr>
+      </w:pPr>
+      <w:r>
+        <w:rPr>
+          <w:rFonts w:ascii="Garamond" w:hAnsi="Garamond"/>
+          <w:sz w:val="24"/>
+          <w:szCs w:val="24"/>
+        </w:rPr>
+        <w:t>3. No issues yet but I'm busy and so I haven't started working on the page</w:t>
+      </w:r>
+    </w:p>
+    <w:p>
+      <w:pPr>
+        <w:rPr>
+          <w:rFonts w:ascii="Garamond" w:hAnsi="Garamond"/>
+          <w:sz w:val="24"/>
+          <w:szCs w:val="24"/>
+        </w:rPr>
+      </w:pPr>
+    </w:p>
+    <w:p>
+      <w:pPr>
+        <w:rPr>
+          <w:rFonts w:ascii="Garamond" w:hAnsi="Garamond"/>
+          <w:sz w:val="24"/>
+          <w:szCs w:val="24"/>
+        </w:rPr>
+      </w:pPr>
+      <w:r>
+        <w:rPr>
+          <w:rFonts w:ascii="Garamond" w:hAnsi="Garamond"/>
+          <w:sz w:val="24"/>
+          <w:szCs w:val="24"/>
+        </w:rPr>
+        <w:t>Francois:</w:t>
+      </w:r>
+    </w:p>
+    <w:p>
+      <w:pPr>
+        <w:rPr>
+          <w:rFonts w:ascii="Garamond" w:hAnsi="Garamond"/>
+          <w:sz w:val="24"/>
+          <w:szCs w:val="24"/>
+        </w:rPr>
+      </w:pPr>
+      <w:r>
+        <w:rPr>
+          <w:rFonts w:ascii="Garamond" w:hAnsi="Garamond"/>
+          <w:sz w:val="24"/>
+          <w:szCs w:val="24"/>
+        </w:rPr>
+        <w:t>1. I have worked on the courses database</w:t>
+      </w:r>
+    </w:p>
+    <w:p>
+      <w:pPr>
+        <w:rPr>
+          <w:rFonts w:ascii="Garamond" w:hAnsi="Garamond"/>
+          <w:sz w:val="24"/>
+          <w:szCs w:val="24"/>
+        </w:rPr>
+      </w:pPr>
+      <w:r>
+        <w:rPr>
+          <w:rFonts w:ascii="Garamond" w:hAnsi="Garamond"/>
+          <w:sz w:val="24"/>
+          <w:szCs w:val="24"/>
+        </w:rPr>
+        <w:t>2. I will work on making a relation between the users and the courses</w:t>
+      </w:r>
+    </w:p>
+    <w:p>
+      <w:pPr>
+        <w:rPr>
+          <w:rFonts w:ascii="Garamond" w:hAnsi="Garamond"/>
+          <w:sz w:val="24"/>
+          <w:szCs w:val="24"/>
+        </w:rPr>
+      </w:pPr>
+      <w:r>
+        <w:rPr>
+          <w:rFonts w:ascii="Garamond" w:hAnsi="Garamond"/>
+          <w:sz w:val="24"/>
+          <w:szCs w:val="24"/>
+        </w:rPr>
+        <w:t>3. Learning how Sequelize works with Postgresql</w:t>
+      </w:r>
+    </w:p>
+    <w:p>
+      <w:pPr>
+        <w:rPr>
+          <w:rFonts w:ascii="Garamond" w:hAnsi="Garamond"/>
+          <w:sz w:val="24"/>
+          <w:szCs w:val="24"/>
+        </w:rPr>
+      </w:pPr>
+    </w:p>
+    <w:p>
+      <w:pPr>
+        <w:rPr>
+          <w:rFonts w:ascii="Garamond" w:hAnsi="Garamond"/>
+          <w:sz w:val="24"/>
+          <w:szCs w:val="24"/>
+        </w:rPr>
+      </w:pPr>
+      <w:r>
+        <w:rPr>
+          <w:rFonts w:ascii="Garamond" w:hAnsi="Garamond"/>
+          <w:sz w:val="24"/>
+          <w:szCs w:val="24"/>
+        </w:rPr>
+        <w:t xml:space="preserve">Charbel: </w:t>
+      </w:r>
+    </w:p>
+    <w:p>
+      <w:pPr>
+        <w:rPr>
+          <w:rFonts w:ascii="Garamond" w:hAnsi="Garamond"/>
+          <w:sz w:val="24"/>
+          <w:szCs w:val="24"/>
+        </w:rPr>
+      </w:pPr>
+      <w:r>
+        <w:rPr>
+          <w:rFonts w:ascii="Garamond" w:hAnsi="Garamond"/>
+          <w:sz w:val="24"/>
+          <w:szCs w:val="24"/>
+        </w:rPr>
+        <w:t>1. Setting up the environment &amp; getting familiar with the new tools we’re using for this project</w:t>
+      </w:r>
+    </w:p>
+    <w:p>
+      <w:pPr>
+        <w:rPr>
+          <w:rFonts w:ascii="Garamond" w:hAnsi="Garamond"/>
+          <w:sz w:val="24"/>
+          <w:szCs w:val="24"/>
+        </w:rPr>
+      </w:pPr>
+      <w:r>
+        <w:rPr>
+          <w:rFonts w:ascii="Garamond" w:hAnsi="Garamond"/>
+          <w:sz w:val="24"/>
+          <w:szCs w:val="24"/>
+        </w:rPr>
+        <w:t>2. homepage brainstorm with Adam</w:t>
+      </w:r>
+    </w:p>
+    <w:p>
+      <w:pPr>
+        <w:rPr>
+          <w:rFonts w:ascii="Garamond" w:hAnsi="Garamond"/>
+          <w:sz w:val="24"/>
+          <w:szCs w:val="24"/>
+        </w:rPr>
+      </w:pPr>
+      <w:r>
+        <w:rPr>
+          <w:rFonts w:ascii="Garamond" w:hAnsi="Garamond"/>
+          <w:sz w:val="24"/>
+          <w:szCs w:val="24"/>
+        </w:rPr>
+        <w:t>3. Can’t make Monday night meetings since I finish class at 9:20, if there’s any issues with the environment I’ll contact Anthony asap. Otherwise been having exams since Sunday so I finally have more time starting this weekend to get a homepage up and running</w:t>
+      </w:r>
+    </w:p>
+    <w:p>
+      <w:pPr>
+        <w:rPr>
+          <w:rFonts w:ascii="Garamond" w:hAnsi="Garamond"/>
+          <w:sz w:val="24"/>
+          <w:szCs w:val="24"/>
+        </w:rPr>
+      </w:pPr>
+      <w:r>
+        <w:rPr>
+          <w:rFonts w:ascii="Garamond" w:hAnsi="Garamond"/>
+          <w:b/>
+          <w:sz w:val="24"/>
+          <w:szCs w:val="24"/>
+        </w:rPr>
+        <w:lastRenderedPageBreak/>
+        <w:t>Third Tutorial Meeting</w:t>
+      </w:r>
+      <w:r>
+        <w:rPr>
+          <w:rFonts w:ascii="Garamond" w:hAnsi="Garamond"/>
+          <w:sz w:val="24"/>
+          <w:szCs w:val="24"/>
+        </w:rPr>
+        <w:t>, Friday February 10, 2017</w:t>
+      </w:r>
+    </w:p>
+    <w:p>
+      <w:pPr>
+        <w:rPr>
+          <w:rFonts w:ascii="Garamond" w:hAnsi="Garamond"/>
+          <w:sz w:val="24"/>
+          <w:szCs w:val="24"/>
+        </w:rPr>
+      </w:pPr>
+    </w:p>
+    <w:p>
+      <w:pPr>
+        <w:rPr>
+          <w:rFonts w:ascii="Garamond" w:hAnsi="Garamond"/>
+          <w:sz w:val="24"/>
+          <w:szCs w:val="24"/>
+        </w:rPr>
+      </w:pPr>
+      <w:r>
+        <w:rPr>
+          <w:rFonts w:ascii="Garamond" w:hAnsi="Garamond"/>
+          <w:sz w:val="24"/>
+          <w:szCs w:val="24"/>
+          <w:u w:val="single"/>
+        </w:rPr>
+        <w:t>TA Meeting Start: 12:30</w:t>
+      </w:r>
+    </w:p>
+    <w:p>
+      <w:pPr>
+        <w:rPr>
+          <w:rFonts w:ascii="Garamond" w:hAnsi="Garamond"/>
+          <w:sz w:val="24"/>
+          <w:szCs w:val="24"/>
+        </w:rPr>
+      </w:pPr>
+    </w:p>
+    <w:p>
+      <w:pPr>
+        <w:rPr>
+          <w:rFonts w:ascii="Garamond" w:hAnsi="Garamond"/>
+          <w:sz w:val="24"/>
+          <w:szCs w:val="24"/>
+        </w:rPr>
+      </w:pPr>
+      <w:r>
+        <w:rPr>
+          <w:rFonts w:ascii="Garamond" w:hAnsi="Garamond"/>
+          <w:sz w:val="24"/>
+          <w:szCs w:val="24"/>
+        </w:rPr>
+        <w:t xml:space="preserve">Attendance of team members is taken, Charbel was not able to make it since he was sick, TA requested team members email him if they can’t make it to the meetings. </w:t>
+      </w:r>
+    </w:p>
+    <w:p>
+      <w:pPr>
+        <w:rPr>
+          <w:rFonts w:ascii="Garamond" w:hAnsi="Garamond"/>
+          <w:sz w:val="24"/>
+          <w:szCs w:val="24"/>
+        </w:rPr>
+      </w:pPr>
+    </w:p>
+    <w:p>
+      <w:pPr>
+        <w:rPr>
+          <w:rFonts w:ascii="Garamond" w:hAnsi="Garamond"/>
+          <w:sz w:val="24"/>
+          <w:szCs w:val="24"/>
+        </w:rPr>
+      </w:pPr>
+      <w:r>
+        <w:rPr>
+          <w:rFonts w:ascii="Garamond" w:hAnsi="Garamond"/>
+          <w:sz w:val="24"/>
+          <w:szCs w:val="24"/>
+        </w:rPr>
+        <w:t xml:space="preserve">TA is made aware how team members work in their branch and do not always merge with the master. TA recommend assigning user stories to multiple team members. </w:t>
+      </w:r>
+    </w:p>
+    <w:p>
+      <w:pPr>
+        <w:rPr>
+          <w:rFonts w:ascii="Garamond" w:hAnsi="Garamond"/>
+          <w:sz w:val="24"/>
+          <w:szCs w:val="24"/>
+        </w:rPr>
+      </w:pPr>
+    </w:p>
+    <w:p>
+      <w:pPr>
+        <w:rPr>
+          <w:rFonts w:ascii="Garamond" w:hAnsi="Garamond"/>
+          <w:sz w:val="24"/>
+          <w:szCs w:val="24"/>
+        </w:rPr>
+      </w:pPr>
+      <w:r>
+        <w:rPr>
+          <w:rFonts w:ascii="Garamond" w:hAnsi="Garamond"/>
+          <w:sz w:val="24"/>
+          <w:szCs w:val="24"/>
+        </w:rPr>
+        <w:t>GitHub</w:t>
+      </w:r>
+      <w:r>
+        <w:rPr>
+          <w:rFonts w:ascii="Garamond" w:hAnsi="Garamond"/>
+          <w:sz w:val="24"/>
+          <w:szCs w:val="24"/>
+        </w:rPr>
+        <w:t xml:space="preserve"> project is </w:t>
+      </w:r>
+      <w:r>
+        <w:rPr>
+          <w:rFonts w:ascii="Garamond" w:hAnsi="Garamond"/>
+          <w:sz w:val="24"/>
+          <w:szCs w:val="24"/>
+        </w:rPr>
+        <w:t>presented</w:t>
+      </w:r>
+      <w:r>
+        <w:rPr>
+          <w:rFonts w:ascii="Garamond" w:hAnsi="Garamond"/>
+          <w:sz w:val="24"/>
+          <w:szCs w:val="24"/>
+        </w:rPr>
+        <w:t xml:space="preserve"> to the TA</w:t>
+      </w:r>
+      <w:r>
+        <w:rPr>
+          <w:rFonts w:ascii="Garamond" w:hAnsi="Garamond"/>
+          <w:sz w:val="24"/>
+          <w:szCs w:val="24"/>
+        </w:rPr>
+        <w:t xml:space="preserve">, </w:t>
+      </w:r>
+      <w:r>
+        <w:rPr>
+          <w:rFonts w:ascii="Garamond" w:hAnsi="Garamond"/>
+          <w:sz w:val="24"/>
+          <w:szCs w:val="24"/>
+        </w:rPr>
+        <w:t xml:space="preserve">team interaction is shown in the </w:t>
+      </w:r>
+      <w:r>
+        <w:rPr>
+          <w:rFonts w:ascii="Garamond" w:hAnsi="Garamond"/>
+          <w:sz w:val="24"/>
+          <w:szCs w:val="24"/>
+        </w:rPr>
+        <w:t xml:space="preserve">pull </w:t>
+      </w:r>
+      <w:r>
+        <w:rPr>
+          <w:rFonts w:ascii="Garamond" w:hAnsi="Garamond"/>
+          <w:sz w:val="24"/>
+          <w:szCs w:val="24"/>
+        </w:rPr>
+        <w:t>requests.</w:t>
+      </w:r>
+      <w:r>
+        <w:rPr>
+          <w:rFonts w:ascii="Garamond" w:hAnsi="Garamond"/>
+          <w:sz w:val="24"/>
+          <w:szCs w:val="24"/>
+        </w:rPr>
+        <w:t xml:space="preserve"> TA suggests that more team interaction should be visible on the pull request to indicate </w:t>
+      </w:r>
+      <w:r>
+        <w:rPr>
+          <w:rFonts w:ascii="Garamond" w:hAnsi="Garamond"/>
+          <w:sz w:val="24"/>
+          <w:szCs w:val="24"/>
+        </w:rPr>
+        <w:t>requests</w:t>
+      </w:r>
+      <w:r>
+        <w:rPr>
+          <w:rFonts w:ascii="Garamond" w:hAnsi="Garamond"/>
+          <w:sz w:val="24"/>
+          <w:szCs w:val="24"/>
+        </w:rPr>
+        <w:t xml:space="preserve"> are properly reviewed</w:t>
+      </w:r>
+      <w:r>
+        <w:rPr>
+          <w:rFonts w:ascii="Garamond" w:hAnsi="Garamond"/>
+          <w:sz w:val="24"/>
+          <w:szCs w:val="24"/>
+        </w:rPr>
+        <w:t>. He also wants all members to have commits and pull requests to show every member is part of the journey.</w:t>
+      </w:r>
+    </w:p>
+    <w:p>
+      <w:pPr>
+        <w:rPr>
+          <w:rFonts w:ascii="Garamond" w:hAnsi="Garamond"/>
+          <w:sz w:val="24"/>
+          <w:szCs w:val="24"/>
+        </w:rPr>
+      </w:pPr>
+    </w:p>
+    <w:p>
+      <w:pPr>
+        <w:rPr>
+          <w:rFonts w:ascii="Garamond" w:hAnsi="Garamond"/>
+          <w:sz w:val="24"/>
+          <w:szCs w:val="24"/>
+        </w:rPr>
+      </w:pPr>
+      <w:r>
+        <w:rPr>
+          <w:rFonts w:ascii="Garamond" w:hAnsi="Garamond"/>
+          <w:sz w:val="24"/>
+          <w:szCs w:val="24"/>
+        </w:rPr>
+        <w:t xml:space="preserve">A visual demonstration of the </w:t>
+      </w:r>
+      <w:r>
+        <w:rPr>
+          <w:rFonts w:ascii="Garamond" w:hAnsi="Garamond"/>
+          <w:sz w:val="24"/>
+          <w:szCs w:val="24"/>
+        </w:rPr>
+        <w:t>progress so far is given to the TA. This includes the login and the main document page. The TA is briefed on the structure and the progress of the back end.</w:t>
+      </w:r>
+      <w:r>
+        <w:rPr>
+          <w:rFonts w:ascii="Garamond" w:hAnsi="Garamond"/>
+          <w:sz w:val="24"/>
+          <w:szCs w:val="24"/>
+        </w:rPr>
+        <w:t xml:space="preserve"> Overall plan for Sprint #2 is to focus on completing the front end, TA is given overall GUI idea of the system.</w:t>
+      </w:r>
+    </w:p>
+    <w:p>
+      <w:pPr>
+        <w:rPr>
+          <w:rFonts w:ascii="Garamond" w:hAnsi="Garamond"/>
+          <w:sz w:val="24"/>
+          <w:szCs w:val="24"/>
+        </w:rPr>
+      </w:pPr>
+    </w:p>
+    <w:p>
+      <w:pPr>
+        <w:rPr>
+          <w:rFonts w:ascii="Garamond" w:hAnsi="Garamond"/>
+          <w:sz w:val="24"/>
+          <w:szCs w:val="24"/>
+        </w:rPr>
+      </w:pPr>
+      <w:r>
+        <w:rPr>
+          <w:rFonts w:ascii="Garamond" w:hAnsi="Garamond"/>
+          <w:sz w:val="24"/>
+          <w:szCs w:val="24"/>
+        </w:rPr>
+        <w:t>TA asks to add story description</w:t>
+      </w:r>
+      <w:r>
+        <w:rPr>
+          <w:rFonts w:ascii="Garamond" w:hAnsi="Garamond"/>
+          <w:sz w:val="24"/>
+          <w:szCs w:val="24"/>
+        </w:rPr>
+        <w:t xml:space="preserve"> under every User Story. In essence, </w:t>
+      </w:r>
+      <w:r>
+        <w:rPr>
+          <w:rFonts w:ascii="Garamond" w:hAnsi="Garamond"/>
+          <w:sz w:val="24"/>
+          <w:szCs w:val="24"/>
+        </w:rPr>
+        <w:t>a simple descriptio</w:t>
+      </w:r>
+      <w:r>
+        <w:rPr>
+          <w:rFonts w:ascii="Garamond" w:hAnsi="Garamond"/>
+          <w:sz w:val="24"/>
+          <w:szCs w:val="24"/>
+        </w:rPr>
+        <w:t>n of a couple of lines of what we’re going to do to address the problem (a summary of the tasks) for every user story. We also have to have tasks for every user story.</w:t>
+      </w:r>
+    </w:p>
+    <w:p>
+      <w:pPr>
+        <w:rPr>
+          <w:rFonts w:ascii="Garamond" w:hAnsi="Garamond"/>
+          <w:sz w:val="24"/>
+          <w:szCs w:val="24"/>
+        </w:rPr>
+      </w:pPr>
+    </w:p>
+    <w:p>
+      <w:pPr>
+        <w:rPr>
+          <w:rFonts w:ascii="Garamond" w:hAnsi="Garamond"/>
+          <w:sz w:val="24"/>
+          <w:szCs w:val="24"/>
+        </w:rPr>
+      </w:pPr>
+      <w:r>
+        <w:rPr>
+          <w:rFonts w:ascii="Garamond" w:hAnsi="Garamond"/>
+          <w:sz w:val="24"/>
+          <w:szCs w:val="24"/>
+        </w:rPr>
+        <w:t>TA suggest that in his opinion there should be frequent commits and many merges wi</w:t>
+      </w:r>
+      <w:r>
+        <w:rPr>
+          <w:rFonts w:ascii="Garamond" w:hAnsi="Garamond"/>
+          <w:sz w:val="24"/>
+          <w:szCs w:val="24"/>
+        </w:rPr>
+        <w:t>th the master so that there is less chance of a merge conflicts. The TA looks on the different branches of each member within the project.</w:t>
+      </w:r>
+    </w:p>
+    <w:p>
+      <w:pPr>
+        <w:rPr>
+          <w:rFonts w:ascii="Garamond" w:hAnsi="Garamond"/>
+          <w:sz w:val="24"/>
+          <w:szCs w:val="24"/>
+        </w:rPr>
+      </w:pPr>
+    </w:p>
+    <w:p>
+      <w:pPr>
+        <w:rPr>
+          <w:rFonts w:ascii="Garamond" w:hAnsi="Garamond"/>
+          <w:sz w:val="24"/>
+          <w:szCs w:val="24"/>
+          <w:u w:val="single"/>
+        </w:rPr>
+      </w:pPr>
+      <w:r>
+        <w:rPr>
+          <w:rFonts w:ascii="Garamond" w:hAnsi="Garamond"/>
+          <w:sz w:val="24"/>
+          <w:szCs w:val="24"/>
+          <w:u w:val="single"/>
+        </w:rPr>
+        <w:t xml:space="preserve">Team Meeting: </w:t>
+      </w:r>
+      <w:r>
+        <w:rPr>
+          <w:rFonts w:ascii="Garamond" w:hAnsi="Garamond"/>
+          <w:sz w:val="24"/>
+          <w:szCs w:val="24"/>
+          <w:u w:val="single"/>
+        </w:rPr>
+        <w:t xml:space="preserve">12:50 </w:t>
+      </w:r>
+    </w:p>
+    <w:p>
+      <w:pPr>
+        <w:rPr>
+          <w:rFonts w:ascii="Garamond" w:hAnsi="Garamond"/>
+          <w:sz w:val="24"/>
+          <w:szCs w:val="24"/>
+        </w:rPr>
+      </w:pPr>
+    </w:p>
+    <w:p>
+      <w:pPr>
+        <w:rPr>
+          <w:rFonts w:ascii="Garamond" w:hAnsi="Garamond"/>
+          <w:sz w:val="24"/>
+          <w:szCs w:val="24"/>
+        </w:rPr>
+      </w:pPr>
+      <w:r>
+        <w:rPr>
+          <w:rFonts w:ascii="Garamond" w:hAnsi="Garamond"/>
+          <w:sz w:val="24"/>
+          <w:szCs w:val="24"/>
+        </w:rPr>
+        <w:t xml:space="preserve">Discussion and deciding </w:t>
+      </w:r>
+      <w:r>
+        <w:rPr>
+          <w:rFonts w:ascii="Garamond" w:hAnsi="Garamond"/>
+          <w:sz w:val="24"/>
+          <w:szCs w:val="24"/>
+        </w:rPr>
+        <w:t xml:space="preserve">on the importance of the user </w:t>
+      </w:r>
+      <w:r>
+        <w:rPr>
+          <w:rFonts w:ascii="Garamond" w:hAnsi="Garamond"/>
+          <w:sz w:val="24"/>
+          <w:szCs w:val="24"/>
+        </w:rPr>
+        <w:t>stories</w:t>
+      </w:r>
+      <w:r>
+        <w:rPr>
+          <w:rFonts w:ascii="Garamond" w:hAnsi="Garamond"/>
+          <w:sz w:val="24"/>
+          <w:szCs w:val="24"/>
+        </w:rPr>
+        <w:t>, and their weight</w:t>
+      </w:r>
+      <w:r>
+        <w:rPr>
+          <w:rFonts w:ascii="Garamond" w:hAnsi="Garamond"/>
+          <w:sz w:val="24"/>
+          <w:szCs w:val="24"/>
+        </w:rPr>
+        <w:t>.</w:t>
+      </w:r>
+      <w:r>
+        <w:rPr>
+          <w:rFonts w:ascii="Garamond" w:hAnsi="Garamond"/>
+          <w:sz w:val="24"/>
+          <w:szCs w:val="24"/>
+        </w:rPr>
+        <w:t xml:space="preserve"> Also, discussing and classifying </w:t>
+      </w:r>
+      <w:r>
+        <w:rPr>
+          <w:rFonts w:ascii="Garamond" w:hAnsi="Garamond"/>
+          <w:sz w:val="24"/>
+          <w:szCs w:val="24"/>
+        </w:rPr>
+        <w:t xml:space="preserve">which sprint to aim to complete </w:t>
+      </w:r>
+      <w:r>
+        <w:rPr>
+          <w:rFonts w:ascii="Garamond" w:hAnsi="Garamond"/>
+          <w:sz w:val="24"/>
+          <w:szCs w:val="24"/>
+        </w:rPr>
+        <w:t>each user story for. Discussion, of possibly</w:t>
+      </w:r>
+      <w:r>
+        <w:rPr>
+          <w:rFonts w:ascii="Garamond" w:hAnsi="Garamond"/>
+          <w:sz w:val="24"/>
+          <w:szCs w:val="24"/>
+        </w:rPr>
+        <w:t xml:space="preserve"> adding new user </w:t>
+      </w:r>
+      <w:r>
+        <w:rPr>
+          <w:rFonts w:ascii="Garamond" w:hAnsi="Garamond"/>
+          <w:sz w:val="24"/>
+          <w:szCs w:val="24"/>
+        </w:rPr>
+        <w:t>features if time permits.</w:t>
+      </w:r>
+    </w:p>
+    <w:p>
+      <w:pPr>
+        <w:rPr>
+          <w:rFonts w:ascii="Garamond" w:hAnsi="Garamond"/>
+          <w:sz w:val="24"/>
+          <w:szCs w:val="24"/>
+        </w:rPr>
+      </w:pPr>
+    </w:p>
+    <w:p>
+      <w:pPr>
+        <w:rPr>
+          <w:rFonts w:ascii="Garamond" w:hAnsi="Garamond"/>
+          <w:sz w:val="24"/>
+          <w:szCs w:val="24"/>
+        </w:rPr>
+      </w:pPr>
+    </w:p>
+    <w:p>
+      <w:pPr>
+        <w:rPr>
+          <w:rFonts w:ascii="Garamond" w:hAnsi="Garamond"/>
+          <w:sz w:val="24"/>
+          <w:szCs w:val="24"/>
+        </w:rPr>
+      </w:pPr>
+    </w:p>
+    <w:p>
+      <w:pPr>
+        <w:rPr>
+          <w:rFonts w:ascii="Garamond" w:hAnsi="Garamond"/>
+          <w:sz w:val="24"/>
+          <w:szCs w:val="24"/>
+        </w:rPr>
+      </w:pPr>
+    </w:p>
+    <w:p>
+      <w:pPr>
+        <w:rPr>
+          <w:rFonts w:ascii="Garamond" w:hAnsi="Garamond"/>
+          <w:sz w:val="24"/>
+          <w:szCs w:val="24"/>
+        </w:rPr>
+      </w:pPr>
+    </w:p>
+    <w:p>
+      <w:pPr>
+        <w:rPr>
+          <w:rFonts w:ascii="Garamond" w:hAnsi="Garamond"/>
+          <w:sz w:val="24"/>
+          <w:szCs w:val="24"/>
+        </w:rPr>
+      </w:pPr>
+    </w:p>
+    <w:p>
+      <w:pPr>
+        <w:rPr>
+          <w:rFonts w:ascii="Garamond" w:hAnsi="Garamond"/>
+          <w:sz w:val="24"/>
+          <w:szCs w:val="24"/>
+        </w:rPr>
+      </w:pPr>
+    </w:p>
+    <w:p>
+      <w:pPr>
+        <w:rPr>
+          <w:rFonts w:ascii="Garamond" w:hAnsi="Garamond"/>
+          <w:sz w:val="24"/>
+          <w:szCs w:val="24"/>
+        </w:rPr>
+      </w:pPr>
+    </w:p>
+    <w:p>
+      <w:pPr>
+        <w:rPr>
+          <w:rFonts w:ascii="Garamond" w:hAnsi="Garamond"/>
+          <w:sz w:val="24"/>
+          <w:szCs w:val="24"/>
+        </w:rPr>
+      </w:pPr>
+      <w:r>
+        <w:rPr>
+          <w:rFonts w:ascii="Garamond" w:hAnsi="Garamond"/>
+          <w:b/>
+          <w:sz w:val="24"/>
+          <w:szCs w:val="24"/>
+        </w:rPr>
+        <w:lastRenderedPageBreak/>
+        <w:t>Second</w:t>
+      </w:r>
+      <w:r>
+        <w:rPr>
+          <w:rFonts w:ascii="Garamond" w:hAnsi="Garamond"/>
+          <w:b/>
+          <w:sz w:val="24"/>
+          <w:szCs w:val="24"/>
+        </w:rPr>
+        <w:t xml:space="preserve"> Virtual </w:t>
+      </w:r>
+      <w:r>
+        <w:rPr>
+          <w:rFonts w:ascii="Garamond" w:hAnsi="Garamond"/>
+          <w:b/>
+          <w:sz w:val="24"/>
+          <w:szCs w:val="24"/>
+        </w:rPr>
+        <w:t xml:space="preserve">Scrum </w:t>
+      </w:r>
+      <w:r>
+        <w:rPr>
+          <w:rFonts w:ascii="Garamond" w:hAnsi="Garamond"/>
+          <w:b/>
+          <w:sz w:val="24"/>
+          <w:szCs w:val="24"/>
+        </w:rPr>
+        <w:t>Meeting</w:t>
+      </w:r>
+      <w:r>
+        <w:rPr>
+          <w:rFonts w:ascii="Garamond" w:hAnsi="Garamond"/>
+          <w:sz w:val="24"/>
+          <w:szCs w:val="24"/>
+        </w:rPr>
+        <w:t xml:space="preserve">, </w:t>
+      </w:r>
+      <w:r>
+        <w:rPr>
+          <w:rFonts w:ascii="Garamond" w:hAnsi="Garamond"/>
+          <w:sz w:val="24"/>
+          <w:szCs w:val="24"/>
+        </w:rPr>
+        <w:t>Monday</w:t>
+      </w:r>
+      <w:r>
+        <w:rPr>
+          <w:rFonts w:ascii="Garamond" w:hAnsi="Garamond"/>
+          <w:sz w:val="24"/>
+          <w:szCs w:val="24"/>
+        </w:rPr>
+        <w:t xml:space="preserve"> February </w:t>
+      </w:r>
+      <w:r>
+        <w:rPr>
+          <w:rFonts w:ascii="Garamond" w:hAnsi="Garamond"/>
+          <w:sz w:val="24"/>
+          <w:szCs w:val="24"/>
+        </w:rPr>
+        <w:t>13</w:t>
+      </w:r>
+      <w:r>
+        <w:rPr>
+          <w:rFonts w:ascii="Garamond" w:hAnsi="Garamond"/>
+          <w:sz w:val="24"/>
+          <w:szCs w:val="24"/>
+          <w:vertAlign w:val="superscript"/>
+        </w:rPr>
+        <w:t>th</w:t>
+      </w:r>
+      <w:r>
+        <w:rPr>
+          <w:rFonts w:ascii="Garamond" w:hAnsi="Garamond"/>
+          <w:sz w:val="24"/>
+          <w:szCs w:val="24"/>
+        </w:rPr>
+        <w:t>, 2017</w:t>
+      </w:r>
+    </w:p>
+    <w:p>
+      <w:pPr>
+        <w:rPr>
+          <w:rFonts w:ascii="Garamond" w:hAnsi="Garamond"/>
+          <w:sz w:val="24"/>
+          <w:szCs w:val="24"/>
+        </w:rPr>
+      </w:pPr>
+    </w:p>
+    <w:p>
+      <w:pPr>
+        <w:rPr>
+          <w:rFonts w:ascii="Garamond" w:hAnsi="Garamond"/>
+          <w:sz w:val="24"/>
+          <w:szCs w:val="24"/>
+        </w:rPr>
+      </w:pPr>
+      <w:r>
+        <w:rPr>
+          <w:rFonts w:ascii="Garamond" w:hAnsi="Garamond"/>
+          <w:sz w:val="24"/>
+          <w:szCs w:val="24"/>
+        </w:rPr>
+        <w:t>Standard purpose to share progress, Everyone Present</w:t>
+      </w:r>
+    </w:p>
+    <w:p>
+      <w:pPr>
+        <w:rPr>
+          <w:rFonts w:ascii="Garamond" w:hAnsi="Garamond"/>
+          <w:sz w:val="24"/>
+          <w:szCs w:val="24"/>
+        </w:rPr>
+      </w:pPr>
+    </w:p>
+    <w:p>
+      <w:pPr>
+        <w:rPr>
+          <w:rFonts w:ascii="Garamond" w:hAnsi="Garamond"/>
+          <w:sz w:val="24"/>
+          <w:szCs w:val="24"/>
+        </w:rPr>
+      </w:pPr>
+      <w:r>
+        <w:rPr>
+          <w:rFonts w:ascii="Garamond" w:hAnsi="Garamond"/>
+          <w:sz w:val="24"/>
+          <w:szCs w:val="24"/>
+        </w:rPr>
+        <w:t>Anthony:</w:t>
+      </w:r>
+    </w:p>
+    <w:p>
+      <w:pPr>
+        <w:contextualSpacing/>
+        <w:rPr>
+          <w:rFonts w:ascii="Garamond" w:hAnsi="Garamond"/>
+          <w:sz w:val="24"/>
+          <w:szCs w:val="24"/>
+        </w:rPr>
+      </w:pPr>
+      <w:r>
+        <w:rPr>
+          <w:rFonts w:ascii="Garamond" w:hAnsi="Garamond"/>
+          <w:sz w:val="24"/>
+          <w:szCs w:val="24"/>
+        </w:rPr>
+        <w:t>1. I helped V</w:t>
+      </w:r>
+      <w:r>
+        <w:rPr>
+          <w:rFonts w:ascii="Garamond" w:hAnsi="Garamond"/>
+          <w:sz w:val="24"/>
+          <w:szCs w:val="24"/>
+        </w:rPr>
+        <w:t>artan to set up his environment and create the navbar, helped mo with git commands.</w:t>
+      </w:r>
+    </w:p>
+    <w:p>
+      <w:pPr>
+        <w:contextualSpacing/>
+        <w:rPr>
+          <w:rFonts w:ascii="Garamond" w:hAnsi="Garamond"/>
+          <w:sz w:val="24"/>
+          <w:szCs w:val="24"/>
+        </w:rPr>
+      </w:pPr>
+      <w:r>
+        <w:rPr>
+          <w:rFonts w:ascii="Garamond" w:hAnsi="Garamond"/>
+          <w:sz w:val="24"/>
+          <w:szCs w:val="24"/>
+        </w:rPr>
+        <w:t xml:space="preserve">2. I will merge </w:t>
+      </w:r>
+      <w:r>
+        <w:rPr>
+          <w:rFonts w:ascii="Garamond" w:hAnsi="Garamond"/>
+          <w:sz w:val="24"/>
+          <w:szCs w:val="24"/>
+        </w:rPr>
+        <w:t>everyone’s</w:t>
+      </w:r>
+      <w:r>
+        <w:rPr>
+          <w:rFonts w:ascii="Garamond" w:hAnsi="Garamond"/>
+          <w:sz w:val="24"/>
+          <w:szCs w:val="24"/>
+        </w:rPr>
+        <w:t xml:space="preserve"> parts when they are ready. Help anyone who needs it.</w:t>
+      </w:r>
+    </w:p>
+    <w:p>
+      <w:pPr>
+        <w:contextualSpacing/>
+        <w:rPr>
+          <w:rFonts w:ascii="Garamond" w:hAnsi="Garamond"/>
+          <w:sz w:val="24"/>
+          <w:szCs w:val="24"/>
+        </w:rPr>
+      </w:pPr>
+      <w:r>
+        <w:rPr>
+          <w:rFonts w:ascii="Garamond" w:hAnsi="Garamond"/>
+          <w:sz w:val="24"/>
+          <w:szCs w:val="24"/>
+        </w:rPr>
+        <w:t>3. N</w:t>
+      </w:r>
+      <w:r>
+        <w:rPr>
+          <w:rFonts w:ascii="Garamond" w:hAnsi="Garamond"/>
+          <w:sz w:val="24"/>
+          <w:szCs w:val="24"/>
+        </w:rPr>
+        <w:t>o issues.</w:t>
+      </w:r>
+    </w:p>
+    <w:p>
+      <w:pPr>
+        <w:contextualSpacing/>
+        <w:rPr>
+          <w:rFonts w:ascii="Garamond" w:hAnsi="Garamond"/>
+          <w:sz w:val="24"/>
+          <w:szCs w:val="24"/>
+        </w:rPr>
+      </w:pPr>
+    </w:p>
+    <w:p>
+      <w:pPr>
+        <w:contextualSpacing/>
+        <w:rPr>
+          <w:rFonts w:ascii="Garamond" w:hAnsi="Garamond"/>
+          <w:sz w:val="24"/>
+          <w:szCs w:val="24"/>
+        </w:rPr>
+      </w:pPr>
+      <w:r>
+        <w:rPr>
+          <w:rFonts w:ascii="Garamond" w:hAnsi="Garamond"/>
+          <w:sz w:val="24"/>
+          <w:szCs w:val="24"/>
+        </w:rPr>
+        <w:t>Fozail:</w:t>
+      </w:r>
+    </w:p>
+    <w:p>
+      <w:pPr>
+        <w:contextualSpacing/>
+        <w:rPr>
+          <w:rFonts w:ascii="Garamond" w:hAnsi="Garamond"/>
+          <w:sz w:val="24"/>
+          <w:szCs w:val="24"/>
+        </w:rPr>
+      </w:pPr>
+      <w:r>
+        <w:rPr>
+          <w:rFonts w:ascii="Garamond" w:hAnsi="Garamond"/>
+          <w:sz w:val="24"/>
+          <w:szCs w:val="24"/>
+        </w:rPr>
+        <w:t>1. Updated Slack Conversations and did meeting minutes</w:t>
+      </w:r>
+    </w:p>
+    <w:p>
+      <w:pPr>
+        <w:contextualSpacing/>
+        <w:rPr>
+          <w:rFonts w:ascii="Garamond" w:hAnsi="Garamond"/>
+          <w:sz w:val="24"/>
+          <w:szCs w:val="24"/>
+        </w:rPr>
+      </w:pPr>
+      <w:r>
+        <w:rPr>
+          <w:rFonts w:ascii="Garamond" w:hAnsi="Garamond"/>
+          <w:sz w:val="24"/>
+          <w:szCs w:val="24"/>
+        </w:rPr>
+        <w:t>2. Completely update slack, add burn down chart</w:t>
+      </w:r>
+    </w:p>
+    <w:p>
+      <w:pPr>
+        <w:contextualSpacing/>
+        <w:rPr>
+          <w:rFonts w:ascii="Garamond" w:hAnsi="Garamond"/>
+          <w:sz w:val="24"/>
+          <w:szCs w:val="24"/>
+        </w:rPr>
+      </w:pPr>
+      <w:r>
+        <w:rPr>
+          <w:rFonts w:ascii="Garamond" w:hAnsi="Garamond"/>
+          <w:sz w:val="24"/>
+          <w:szCs w:val="24"/>
+        </w:rPr>
+        <w:t>3. Learning how to writes tests</w:t>
+      </w:r>
+    </w:p>
+    <w:p>
+      <w:pPr>
+        <w:contextualSpacing/>
+        <w:rPr>
+          <w:rFonts w:ascii="Garamond" w:hAnsi="Garamond"/>
+          <w:sz w:val="24"/>
+          <w:szCs w:val="24"/>
+        </w:rPr>
+      </w:pPr>
+    </w:p>
+    <w:p>
+      <w:pPr>
+        <w:contextualSpacing/>
+        <w:rPr>
+          <w:rFonts w:ascii="Garamond" w:hAnsi="Garamond"/>
+          <w:sz w:val="24"/>
+          <w:szCs w:val="24"/>
+        </w:rPr>
+      </w:pPr>
+      <w:r>
+        <w:rPr>
+          <w:rFonts w:ascii="Garamond" w:hAnsi="Garamond"/>
+          <w:sz w:val="24"/>
+          <w:szCs w:val="24"/>
+        </w:rPr>
+        <w:t>Daniel:</w:t>
+      </w:r>
+    </w:p>
+    <w:p>
+      <w:pPr>
+        <w:contextualSpacing/>
+        <w:rPr>
+          <w:rFonts w:ascii="Garamond" w:hAnsi="Garamond"/>
+          <w:sz w:val="24"/>
+          <w:szCs w:val="24"/>
+        </w:rPr>
+      </w:pPr>
+      <w:r>
+        <w:rPr>
+          <w:rFonts w:ascii="Garamond" w:hAnsi="Garamond"/>
+          <w:sz w:val="24"/>
+          <w:szCs w:val="24"/>
+        </w:rPr>
+        <w:t>1. I have worked on the profile page, created buttons and the section to display name, username and type of user.</w:t>
+      </w:r>
+    </w:p>
+    <w:p>
+      <w:pPr>
+        <w:contextualSpacing/>
+        <w:rPr>
+          <w:rFonts w:ascii="Garamond" w:hAnsi="Garamond"/>
+          <w:sz w:val="24"/>
+          <w:szCs w:val="24"/>
+        </w:rPr>
+      </w:pPr>
+      <w:r>
+        <w:rPr>
+          <w:rFonts w:ascii="Garamond" w:hAnsi="Garamond"/>
+          <w:sz w:val="24"/>
+          <w:szCs w:val="24"/>
+        </w:rPr>
+        <w:t xml:space="preserve">2. Complete the user profile page, start </w:t>
+      </w:r>
+      <w:r>
+        <w:rPr>
+          <w:rFonts w:ascii="Garamond" w:hAnsi="Garamond"/>
+          <w:sz w:val="24"/>
+          <w:szCs w:val="24"/>
+        </w:rPr>
+        <w:t>considering</w:t>
+      </w:r>
+      <w:r>
+        <w:rPr>
+          <w:rFonts w:ascii="Garamond" w:hAnsi="Garamond"/>
+          <w:sz w:val="24"/>
+          <w:szCs w:val="24"/>
+        </w:rPr>
+        <w:t xml:space="preserve"> implementing some logic to sort the documents.</w:t>
+      </w:r>
+    </w:p>
+    <w:p>
+      <w:pPr>
+        <w:contextualSpacing/>
+        <w:rPr>
+          <w:rFonts w:ascii="Garamond" w:hAnsi="Garamond"/>
+          <w:sz w:val="24"/>
+          <w:szCs w:val="24"/>
+        </w:rPr>
+      </w:pPr>
+      <w:r>
+        <w:rPr>
+          <w:rFonts w:ascii="Garamond" w:hAnsi="Garamond"/>
+          <w:sz w:val="24"/>
+          <w:szCs w:val="24"/>
+        </w:rPr>
+        <w:t>3. Following best practices in React.</w:t>
+      </w:r>
+    </w:p>
+    <w:p>
+      <w:pPr>
+        <w:contextualSpacing/>
+        <w:rPr>
+          <w:rFonts w:ascii="Garamond" w:hAnsi="Garamond"/>
+          <w:sz w:val="24"/>
+          <w:szCs w:val="24"/>
+        </w:rPr>
+      </w:pPr>
+    </w:p>
+    <w:p>
+      <w:pPr>
+        <w:contextualSpacing/>
+        <w:rPr>
+          <w:rFonts w:ascii="Garamond" w:hAnsi="Garamond"/>
+          <w:sz w:val="24"/>
+          <w:szCs w:val="24"/>
+        </w:rPr>
+      </w:pPr>
+      <w:r>
+        <w:rPr>
+          <w:rFonts w:ascii="Garamond" w:hAnsi="Garamond"/>
+          <w:sz w:val="24"/>
+          <w:szCs w:val="24"/>
+        </w:rPr>
+        <w:t>Charbel:</w:t>
+      </w:r>
+    </w:p>
+    <w:p>
+      <w:pPr>
+        <w:contextualSpacing/>
+        <w:rPr>
+          <w:rFonts w:ascii="Garamond" w:hAnsi="Garamond"/>
+          <w:sz w:val="24"/>
+          <w:szCs w:val="24"/>
+        </w:rPr>
+      </w:pPr>
+      <w:r>
+        <w:rPr>
+          <w:rFonts w:ascii="Garamond" w:hAnsi="Garamond"/>
+          <w:sz w:val="24"/>
+          <w:szCs w:val="24"/>
+        </w:rPr>
+        <w:t xml:space="preserve">1. coded the first half of the mockup </w:t>
+      </w:r>
+      <w:r>
+        <w:rPr>
+          <w:rFonts w:ascii="Garamond" w:hAnsi="Garamond"/>
+          <w:sz w:val="24"/>
+          <w:szCs w:val="24"/>
+        </w:rPr>
+        <w:t>Adam</w:t>
+      </w:r>
+      <w:r>
+        <w:rPr>
+          <w:rFonts w:ascii="Garamond" w:hAnsi="Garamond"/>
+          <w:sz w:val="24"/>
+          <w:szCs w:val="24"/>
+        </w:rPr>
+        <w:t xml:space="preserve"> shared on html/css/js (</w:t>
+      </w:r>
+      <w:r>
+        <w:rPr>
+          <w:rFonts w:ascii="Garamond" w:hAnsi="Garamond"/>
+          <w:sz w:val="24"/>
+          <w:szCs w:val="24"/>
+        </w:rPr>
+        <w:t>Adam</w:t>
+      </w:r>
+      <w:r>
+        <w:rPr>
+          <w:rFonts w:ascii="Garamond" w:hAnsi="Garamond"/>
+          <w:sz w:val="24"/>
+          <w:szCs w:val="24"/>
+        </w:rPr>
+        <w:t xml:space="preserve"> will do the second half)</w:t>
+      </w:r>
+    </w:p>
+    <w:p>
+      <w:pPr>
+        <w:contextualSpacing/>
+        <w:rPr>
+          <w:rFonts w:ascii="Garamond" w:hAnsi="Garamond"/>
+          <w:sz w:val="24"/>
+          <w:szCs w:val="24"/>
+        </w:rPr>
+      </w:pPr>
+      <w:r>
+        <w:rPr>
+          <w:rFonts w:ascii="Garamond" w:hAnsi="Garamond"/>
+          <w:sz w:val="24"/>
+          <w:szCs w:val="24"/>
+        </w:rPr>
+        <w:t>2. switch the code to react</w:t>
+      </w:r>
+    </w:p>
+    <w:p>
+      <w:pPr>
+        <w:contextualSpacing/>
+        <w:rPr>
+          <w:rFonts w:ascii="Garamond" w:hAnsi="Garamond"/>
+          <w:sz w:val="24"/>
+          <w:szCs w:val="24"/>
+        </w:rPr>
+      </w:pPr>
+      <w:r>
+        <w:rPr>
+          <w:rFonts w:ascii="Garamond" w:hAnsi="Garamond"/>
+          <w:sz w:val="24"/>
+          <w:szCs w:val="24"/>
+        </w:rPr>
+        <w:t xml:space="preserve">3. </w:t>
+      </w:r>
+      <w:r>
+        <w:rPr>
+          <w:rFonts w:ascii="Garamond" w:hAnsi="Garamond"/>
+          <w:sz w:val="24"/>
+          <w:szCs w:val="24"/>
+        </w:rPr>
+        <w:t>I’m</w:t>
+      </w:r>
+      <w:r>
+        <w:rPr>
+          <w:rFonts w:ascii="Garamond" w:hAnsi="Garamond"/>
+          <w:sz w:val="24"/>
+          <w:szCs w:val="24"/>
+        </w:rPr>
+        <w:t xml:space="preserve"> having issues with setting up the environment, </w:t>
+      </w:r>
+      <w:r>
+        <w:rPr>
+          <w:rFonts w:ascii="Garamond" w:hAnsi="Garamond"/>
+          <w:sz w:val="24"/>
+          <w:szCs w:val="24"/>
+        </w:rPr>
+        <w:t>I’ve</w:t>
+      </w:r>
+      <w:r>
+        <w:rPr>
+          <w:rFonts w:ascii="Garamond" w:hAnsi="Garamond"/>
+          <w:sz w:val="24"/>
+          <w:szCs w:val="24"/>
+        </w:rPr>
+        <w:t xml:space="preserve"> had error messages</w:t>
+      </w:r>
+    </w:p>
+    <w:p>
+      <w:pPr>
+        <w:contextualSpacing/>
+        <w:rPr>
+          <w:rFonts w:ascii="Garamond" w:hAnsi="Garamond"/>
+          <w:sz w:val="24"/>
+          <w:szCs w:val="24"/>
+        </w:rPr>
+      </w:pPr>
+    </w:p>
+    <w:p>
+      <w:pPr>
+        <w:contextualSpacing/>
+        <w:rPr>
+          <w:rFonts w:ascii="Garamond" w:hAnsi="Garamond"/>
+          <w:sz w:val="24"/>
+          <w:szCs w:val="24"/>
+        </w:rPr>
+      </w:pPr>
+      <w:r>
+        <w:rPr>
+          <w:rFonts w:ascii="Garamond" w:hAnsi="Garamond"/>
+          <w:sz w:val="24"/>
+          <w:szCs w:val="24"/>
+        </w:rPr>
+        <w:t>Adam:</w:t>
+      </w:r>
+    </w:p>
+    <w:p>
+      <w:pPr>
+        <w:contextualSpacing/>
+        <w:rPr>
+          <w:rFonts w:ascii="Garamond" w:hAnsi="Garamond"/>
+          <w:sz w:val="24"/>
+          <w:szCs w:val="24"/>
+        </w:rPr>
+      </w:pPr>
+      <w:r>
+        <w:rPr>
+          <w:rFonts w:ascii="Garamond" w:hAnsi="Garamond"/>
+          <w:sz w:val="24"/>
+          <w:szCs w:val="24"/>
+        </w:rPr>
+        <w:t>1. Created Mockup and logo as well as the required graphics</w:t>
+      </w:r>
+    </w:p>
+    <w:p>
+      <w:pPr>
+        <w:contextualSpacing/>
+        <w:rPr>
+          <w:rFonts w:ascii="Garamond" w:hAnsi="Garamond"/>
+          <w:sz w:val="24"/>
+          <w:szCs w:val="24"/>
+        </w:rPr>
+      </w:pPr>
+      <w:r>
+        <w:rPr>
+          <w:rFonts w:ascii="Garamond" w:hAnsi="Garamond"/>
+          <w:sz w:val="24"/>
+          <w:szCs w:val="24"/>
+        </w:rPr>
+        <w:t>2. Code the Mockup</w:t>
+      </w:r>
+    </w:p>
+    <w:p>
+      <w:pPr>
+        <w:contextualSpacing/>
+        <w:rPr>
+          <w:rFonts w:ascii="Garamond" w:hAnsi="Garamond"/>
+          <w:sz w:val="24"/>
+          <w:szCs w:val="24"/>
+        </w:rPr>
+      </w:pPr>
+      <w:r>
+        <w:rPr>
+          <w:rFonts w:ascii="Garamond" w:hAnsi="Garamond"/>
+          <w:sz w:val="24"/>
+          <w:szCs w:val="24"/>
+        </w:rPr>
+        <w:t>3. None</w:t>
+      </w:r>
+    </w:p>
+    <w:p>
+      <w:pPr>
+        <w:contextualSpacing/>
+        <w:rPr>
+          <w:rFonts w:ascii="Garamond" w:hAnsi="Garamond"/>
+          <w:sz w:val="24"/>
+          <w:szCs w:val="24"/>
+        </w:rPr>
+      </w:pPr>
+    </w:p>
+    <w:p>
+      <w:pPr>
+        <w:contextualSpacing/>
+        <w:rPr>
+          <w:rFonts w:ascii="Garamond" w:hAnsi="Garamond"/>
+          <w:sz w:val="24"/>
+          <w:szCs w:val="24"/>
+        </w:rPr>
+      </w:pPr>
+      <w:r>
+        <w:rPr>
+          <w:rFonts w:ascii="Garamond" w:hAnsi="Garamond"/>
+          <w:sz w:val="24"/>
+          <w:szCs w:val="24"/>
+        </w:rPr>
+        <w:t>Vartan:</w:t>
+      </w:r>
+    </w:p>
+    <w:p>
+      <w:pPr>
+        <w:contextualSpacing/>
+        <w:rPr>
+          <w:rFonts w:ascii="Garamond" w:hAnsi="Garamond"/>
+          <w:sz w:val="24"/>
+          <w:szCs w:val="24"/>
+        </w:rPr>
+      </w:pPr>
+      <w:r>
+        <w:rPr>
+          <w:rFonts w:ascii="Garamond" w:hAnsi="Garamond"/>
+          <w:sz w:val="24"/>
+          <w:szCs w:val="24"/>
+        </w:rPr>
+        <w:t xml:space="preserve">1. With help from </w:t>
+      </w:r>
+      <w:r>
+        <w:rPr>
+          <w:rFonts w:ascii="Garamond" w:hAnsi="Garamond"/>
+          <w:sz w:val="24"/>
+          <w:szCs w:val="24"/>
+        </w:rPr>
+        <w:t>Anthony</w:t>
+      </w:r>
+      <w:r>
+        <w:rPr>
+          <w:rFonts w:ascii="Garamond" w:hAnsi="Garamond"/>
+          <w:sz w:val="24"/>
+          <w:szCs w:val="24"/>
+        </w:rPr>
+        <w:t>, created the main components of the Navbar and styled it up a bit</w:t>
+      </w:r>
+    </w:p>
+    <w:p>
+      <w:pPr>
+        <w:contextualSpacing/>
+        <w:rPr>
+          <w:rFonts w:ascii="Garamond" w:hAnsi="Garamond"/>
+          <w:sz w:val="24"/>
+          <w:szCs w:val="24"/>
+        </w:rPr>
+      </w:pPr>
+      <w:r>
+        <w:rPr>
+          <w:rFonts w:ascii="Garamond" w:hAnsi="Garamond"/>
+          <w:sz w:val="24"/>
+          <w:szCs w:val="24"/>
+        </w:rPr>
+        <w:t>2. I’ll continue to make it look better when/if i get better ideas</w:t>
+      </w:r>
+    </w:p>
+    <w:p>
+      <w:pPr>
+        <w:contextualSpacing/>
+        <w:rPr>
+          <w:rFonts w:ascii="Garamond" w:hAnsi="Garamond"/>
+          <w:sz w:val="24"/>
+          <w:szCs w:val="24"/>
+        </w:rPr>
+      </w:pPr>
+      <w:r>
+        <w:rPr>
+          <w:rFonts w:ascii="Garamond" w:hAnsi="Garamond"/>
+          <w:sz w:val="24"/>
+          <w:szCs w:val="24"/>
+        </w:rPr>
+        <w:t>3. none</w:t>
+      </w:r>
+    </w:p>
+    <w:p>
+      <w:pPr>
+        <w:contextualSpacing/>
+        <w:rPr>
+          <w:rFonts w:ascii="Garamond" w:hAnsi="Garamond"/>
+          <w:sz w:val="24"/>
+          <w:szCs w:val="24"/>
+        </w:rPr>
+      </w:pPr>
+    </w:p>
+    <w:p>
+      <w:pPr>
+        <w:contextualSpacing/>
+        <w:rPr>
+          <w:rFonts w:ascii="Garamond" w:hAnsi="Garamond"/>
+          <w:sz w:val="24"/>
+          <w:szCs w:val="24"/>
+        </w:rPr>
+      </w:pPr>
+      <w:r>
+        <w:rPr>
+          <w:rFonts w:ascii="Garamond" w:hAnsi="Garamond"/>
+          <w:sz w:val="24"/>
+          <w:szCs w:val="24"/>
+        </w:rPr>
+        <w:t xml:space="preserve">Mohammed: </w:t>
+      </w:r>
+    </w:p>
+    <w:p>
+      <w:pPr>
+        <w:contextualSpacing/>
+        <w:rPr>
+          <w:rFonts w:ascii="Garamond" w:hAnsi="Garamond"/>
+          <w:sz w:val="24"/>
+          <w:szCs w:val="24"/>
+        </w:rPr>
+      </w:pPr>
+      <w:r>
+        <w:rPr>
+          <w:rFonts w:ascii="Garamond" w:hAnsi="Garamond"/>
+          <w:sz w:val="24"/>
+          <w:szCs w:val="24"/>
+        </w:rPr>
+        <w:t>1.</w:t>
+      </w:r>
+      <w:r>
+        <w:rPr>
+          <w:rFonts w:ascii="Garamond" w:hAnsi="Garamond"/>
+          <w:sz w:val="24"/>
+          <w:szCs w:val="24"/>
+        </w:rPr>
+        <w:t xml:space="preserve"> C</w:t>
+      </w:r>
+      <w:r>
+        <w:rPr>
+          <w:rFonts w:ascii="Garamond" w:hAnsi="Garamond"/>
+          <w:sz w:val="24"/>
+          <w:szCs w:val="24"/>
+        </w:rPr>
+        <w:t xml:space="preserve">oded the sidebar using html and css still </w:t>
+      </w:r>
+      <w:r>
+        <w:rPr>
+          <w:rFonts w:ascii="Garamond" w:hAnsi="Garamond"/>
+          <w:sz w:val="24"/>
+          <w:szCs w:val="24"/>
+        </w:rPr>
+        <w:t>haven’t</w:t>
+      </w:r>
+      <w:r>
+        <w:rPr>
+          <w:rFonts w:ascii="Garamond" w:hAnsi="Garamond"/>
+          <w:sz w:val="24"/>
+          <w:szCs w:val="24"/>
+        </w:rPr>
+        <w:t xml:space="preserve"> implemented using react</w:t>
+      </w:r>
+    </w:p>
+    <w:p>
+      <w:pPr>
+        <w:contextualSpacing/>
+        <w:rPr>
+          <w:rFonts w:ascii="Garamond" w:hAnsi="Garamond"/>
+          <w:sz w:val="24"/>
+          <w:szCs w:val="24"/>
+        </w:rPr>
+      </w:pPr>
+      <w:r>
+        <w:rPr>
+          <w:rFonts w:ascii="Garamond" w:hAnsi="Garamond"/>
+          <w:sz w:val="24"/>
+          <w:szCs w:val="24"/>
+        </w:rPr>
+        <w:t>2. U</w:t>
+      </w:r>
+      <w:r>
+        <w:rPr>
+          <w:rFonts w:ascii="Garamond" w:hAnsi="Garamond"/>
+          <w:sz w:val="24"/>
+          <w:szCs w:val="24"/>
+        </w:rPr>
+        <w:t xml:space="preserve">se react and have it done by </w:t>
+      </w:r>
+      <w:r>
+        <w:rPr>
+          <w:rFonts w:ascii="Garamond" w:hAnsi="Garamond"/>
+          <w:sz w:val="24"/>
+          <w:szCs w:val="24"/>
+        </w:rPr>
+        <w:t>Wednesday</w:t>
+      </w:r>
+      <w:r>
+        <w:rPr>
+          <w:rFonts w:ascii="Garamond" w:hAnsi="Garamond"/>
+          <w:sz w:val="24"/>
+          <w:szCs w:val="24"/>
+        </w:rPr>
+        <w:t xml:space="preserve"> max</w:t>
+      </w:r>
+    </w:p>
+    <w:p>
+      <w:pPr>
+        <w:contextualSpacing/>
+        <w:rPr>
+          <w:rFonts w:ascii="Garamond" w:hAnsi="Garamond"/>
+          <w:sz w:val="24"/>
+          <w:szCs w:val="24"/>
+        </w:rPr>
+      </w:pPr>
+      <w:r>
+        <w:rPr>
+          <w:rFonts w:ascii="Garamond" w:hAnsi="Garamond"/>
+          <w:sz w:val="24"/>
+          <w:szCs w:val="24"/>
+        </w:rPr>
+        <w:t>3. U</w:t>
+      </w:r>
+      <w:r>
+        <w:rPr>
+          <w:rFonts w:ascii="Garamond" w:hAnsi="Garamond"/>
+          <w:sz w:val="24"/>
+          <w:szCs w:val="24"/>
+        </w:rPr>
+        <w:t>sing postgress, was having some trouble installing it</w:t>
+      </w:r>
     </w:p>
     <w:p>
       <w:pPr>
@@ -2185,611 +4204,6 @@
       </w:pPr>
       <w:bookmarkStart w:id="0" w:name="_GoBack"/>
       <w:bookmarkEnd w:id="0"/>
-    </w:p>
-    <w:p>
-      <w:pPr>
-        <w:contextualSpacing/>
-        <w:rPr>
-          <w:rFonts w:ascii="Garamond" w:hAnsi="Garamond"/>
-          <w:sz w:val="24"/>
-          <w:szCs w:val="24"/>
-        </w:rPr>
-      </w:pPr>
-      <w:r>
-        <w:rPr>
-          <w:rFonts w:ascii="Garamond" w:hAnsi="Garamond"/>
-          <w:b/>
-          <w:sz w:val="24"/>
-          <w:szCs w:val="24"/>
-        </w:rPr>
-        <w:lastRenderedPageBreak/>
-        <w:t>First Virtual Meeting</w:t>
-      </w:r>
-      <w:r>
-        <w:rPr>
-          <w:rFonts w:ascii="Garamond" w:hAnsi="Garamond"/>
-          <w:sz w:val="24"/>
-          <w:szCs w:val="24"/>
-        </w:rPr>
-        <w:t>, Wednesday February 8</w:t>
-      </w:r>
-      <w:r>
-        <w:rPr>
-          <w:rFonts w:ascii="Garamond" w:hAnsi="Garamond"/>
-          <w:sz w:val="24"/>
-          <w:szCs w:val="24"/>
-          <w:vertAlign w:val="superscript"/>
-        </w:rPr>
-        <w:t>th</w:t>
-      </w:r>
-      <w:r>
-        <w:rPr>
-          <w:rFonts w:ascii="Garamond" w:hAnsi="Garamond"/>
-          <w:sz w:val="24"/>
-          <w:szCs w:val="24"/>
-        </w:rPr>
-        <w:t>, 2017</w:t>
-      </w:r>
-    </w:p>
-    <w:p>
-      <w:pPr>
-        <w:contextualSpacing/>
-        <w:rPr>
-          <w:rFonts w:ascii="Garamond" w:hAnsi="Garamond"/>
-          <w:sz w:val="24"/>
-          <w:szCs w:val="24"/>
-        </w:rPr>
-      </w:pPr>
-    </w:p>
-    <w:p>
-      <w:pPr>
-        <w:rPr>
-          <w:rFonts w:ascii="Garamond" w:hAnsi="Garamond"/>
-        </w:rPr>
-      </w:pPr>
-      <w:r>
-        <w:rPr>
-          <w:rFonts w:ascii="Garamond" w:hAnsi="Garamond"/>
-        </w:rPr>
-        <w:t>Purpose of Meeting</w:t>
-      </w:r>
-    </w:p>
-    <w:p>
-      <w:pPr>
-        <w:rPr>
-          <w:rFonts w:ascii="Garamond" w:hAnsi="Garamond"/>
-        </w:rPr>
-      </w:pPr>
-      <w:r>
-        <w:rPr>
-          <w:rFonts w:ascii="Garamond" w:hAnsi="Garamond"/>
-        </w:rPr>
-        <w:t xml:space="preserve">1. </w:t>
-      </w:r>
-      <w:r>
-        <w:rPr>
-          <w:rFonts w:ascii="Garamond" w:hAnsi="Garamond"/>
-        </w:rPr>
-        <w:t>*What you have accomplished in the sprint so far*</w:t>
-      </w:r>
-    </w:p>
-    <w:p>
-      <w:pPr>
-        <w:rPr>
-          <w:rFonts w:ascii="Garamond" w:hAnsi="Garamond"/>
-        </w:rPr>
-      </w:pPr>
-      <w:r>
-        <w:rPr>
-          <w:rFonts w:ascii="Garamond" w:hAnsi="Garamond"/>
-        </w:rPr>
-        <w:t>2. *What you will do next*</w:t>
-      </w:r>
-    </w:p>
-    <w:p>
-      <w:pPr>
-        <w:rPr>
-          <w:rFonts w:ascii="Garamond" w:hAnsi="Garamond"/>
-        </w:rPr>
-      </w:pPr>
-      <w:r>
-        <w:rPr>
-          <w:rFonts w:ascii="Garamond" w:hAnsi="Garamond"/>
-        </w:rPr>
-        <w:t>3. *Any issues you are having*</w:t>
-      </w:r>
-    </w:p>
-    <w:p>
-      <w:pPr>
-        <w:rPr>
-          <w:rFonts w:ascii="Garamond" w:hAnsi="Garamond"/>
-        </w:rPr>
-      </w:pPr>
-    </w:p>
-    <w:p>
-      <w:pPr>
-        <w:rPr>
-          <w:rFonts w:ascii="Garamond" w:hAnsi="Garamond"/>
-        </w:rPr>
-      </w:pPr>
-      <w:r>
-        <w:rPr>
-          <w:rFonts w:ascii="Garamond" w:hAnsi="Garamond"/>
-        </w:rPr>
-        <w:t xml:space="preserve">Anthony: </w:t>
-      </w:r>
-    </w:p>
-    <w:p>
-      <w:pPr>
-        <w:rPr>
-          <w:rFonts w:ascii="Garamond" w:hAnsi="Garamond"/>
-        </w:rPr>
-      </w:pPr>
-      <w:r>
-        <w:rPr>
-          <w:rFonts w:ascii="Garamond" w:hAnsi="Garamond"/>
-        </w:rPr>
-        <w:t>1. I have completed the login page, and authenticated users</w:t>
-      </w:r>
-    </w:p>
-    <w:p>
-      <w:pPr>
-        <w:rPr>
-          <w:rFonts w:ascii="Garamond" w:hAnsi="Garamond"/>
-        </w:rPr>
-      </w:pPr>
-      <w:r>
-        <w:rPr>
-          <w:rFonts w:ascii="Garamond" w:hAnsi="Garamond"/>
-        </w:rPr>
-        <w:t>2. I will just be helping the other teammates with their code (if needed), refactoring code and piece things together at the end of the sprint</w:t>
-      </w:r>
-    </w:p>
-    <w:p>
-      <w:pPr>
-        <w:rPr>
-          <w:rFonts w:ascii="Garamond" w:hAnsi="Garamond"/>
-        </w:rPr>
-      </w:pPr>
-      <w:r>
-        <w:rPr>
-          <w:rFonts w:ascii="Garamond" w:hAnsi="Garamond"/>
-        </w:rPr>
-        <w:t>3. No issues so far</w:t>
-      </w:r>
-    </w:p>
-    <w:p>
-      <w:pPr>
-        <w:rPr>
-          <w:rFonts w:ascii="Garamond" w:hAnsi="Garamond"/>
-        </w:rPr>
-      </w:pPr>
-    </w:p>
-    <w:p>
-      <w:pPr>
-        <w:rPr>
-          <w:rFonts w:ascii="Garamond" w:hAnsi="Garamond"/>
-        </w:rPr>
-      </w:pPr>
-      <w:r>
-        <w:rPr>
-          <w:rFonts w:ascii="Garamond" w:hAnsi="Garamond"/>
-        </w:rPr>
-        <w:t xml:space="preserve">Daniel: </w:t>
-      </w:r>
-    </w:p>
-    <w:p>
-      <w:pPr>
-        <w:rPr>
-          <w:rFonts w:ascii="Garamond" w:hAnsi="Garamond"/>
-        </w:rPr>
-      </w:pPr>
-      <w:r>
-        <w:rPr>
-          <w:rFonts w:ascii="Garamond" w:hAnsi="Garamond"/>
-        </w:rPr>
-        <w:t xml:space="preserve">1. I have worked on the document area, which displays thumbnails of the notes on </w:t>
-      </w:r>
-      <w:r>
-        <w:rPr>
-          <w:rFonts w:ascii="Garamond" w:hAnsi="Garamond"/>
-        </w:rPr>
-        <w:t>a user’s</w:t>
-      </w:r>
-      <w:r>
-        <w:rPr>
-          <w:rFonts w:ascii="Garamond" w:hAnsi="Garamond"/>
-        </w:rPr>
-        <w:t xml:space="preserve"> dashboard.</w:t>
-      </w:r>
-    </w:p>
-    <w:p>
-      <w:pPr>
-        <w:rPr>
-          <w:rFonts w:ascii="Garamond" w:hAnsi="Garamond"/>
-        </w:rPr>
-      </w:pPr>
-      <w:r>
-        <w:rPr>
-          <w:rFonts w:ascii="Garamond" w:hAnsi="Garamond"/>
-        </w:rPr>
-        <w:t>2. I will finish the user profile page.</w:t>
-      </w:r>
-    </w:p>
-    <w:p>
-      <w:pPr>
-        <w:rPr>
-          <w:rFonts w:ascii="Garamond" w:hAnsi="Garamond"/>
-        </w:rPr>
-      </w:pPr>
-      <w:r>
-        <w:rPr>
-          <w:rFonts w:ascii="Garamond" w:hAnsi="Garamond"/>
-        </w:rPr>
-        <w:t>3. Learning React, it's coming along but best practices and some of the syntax is still not perfect yet.</w:t>
-      </w:r>
-    </w:p>
-    <w:p>
-      <w:pPr>
-        <w:rPr>
-          <w:rFonts w:ascii="Garamond" w:hAnsi="Garamond"/>
-        </w:rPr>
-      </w:pPr>
-    </w:p>
-    <w:p>
-      <w:pPr>
-        <w:rPr>
-          <w:rFonts w:ascii="Garamond" w:hAnsi="Garamond"/>
-        </w:rPr>
-      </w:pPr>
-      <w:r>
-        <w:rPr>
-          <w:rFonts w:ascii="Garamond" w:hAnsi="Garamond"/>
-        </w:rPr>
-        <w:t xml:space="preserve">Fozail: </w:t>
-      </w:r>
-    </w:p>
-    <w:p>
-      <w:pPr>
-        <w:rPr>
-          <w:rFonts w:ascii="Garamond" w:hAnsi="Garamond"/>
-        </w:rPr>
-      </w:pPr>
-      <w:r>
-        <w:rPr>
-          <w:rFonts w:ascii="Garamond" w:hAnsi="Garamond"/>
-        </w:rPr>
-        <w:t xml:space="preserve">1. I have set up the </w:t>
-      </w:r>
-      <w:r>
-        <w:rPr>
-          <w:rFonts w:ascii="Garamond" w:hAnsi="Garamond"/>
-        </w:rPr>
-        <w:t>environment</w:t>
-      </w:r>
-      <w:r>
-        <w:rPr>
-          <w:rFonts w:ascii="Garamond" w:hAnsi="Garamond"/>
-        </w:rPr>
-        <w:t xml:space="preserve"> to test as a user the code, I have meeting the minutes.</w:t>
-      </w:r>
-    </w:p>
-    <w:p>
-      <w:pPr>
-        <w:rPr>
-          <w:rFonts w:ascii="Garamond" w:hAnsi="Garamond"/>
-        </w:rPr>
-      </w:pPr>
-      <w:r>
-        <w:rPr>
-          <w:rFonts w:ascii="Garamond" w:hAnsi="Garamond"/>
-        </w:rPr>
-        <w:t>2. I am working to update the slack document, and polishing the meeting minutes.</w:t>
-      </w:r>
-    </w:p>
-    <w:p>
-      <w:pPr>
-        <w:rPr>
-          <w:rFonts w:ascii="Garamond" w:hAnsi="Garamond"/>
-        </w:rPr>
-      </w:pPr>
-      <w:r>
-        <w:rPr>
-          <w:rFonts w:ascii="Garamond" w:hAnsi="Garamond"/>
-        </w:rPr>
-        <w:t>3. Can people send me the recordings from the last meeting with the TA.</w:t>
-      </w:r>
-    </w:p>
-    <w:p>
-      <w:pPr>
-        <w:rPr>
-          <w:rFonts w:ascii="Garamond" w:hAnsi="Garamond"/>
-        </w:rPr>
-      </w:pPr>
-    </w:p>
-    <w:p>
-      <w:pPr>
-        <w:rPr>
-          <w:rFonts w:ascii="Garamond" w:hAnsi="Garamond"/>
-        </w:rPr>
-      </w:pPr>
-      <w:r>
-        <w:rPr>
-          <w:rFonts w:ascii="Garamond" w:hAnsi="Garamond"/>
-        </w:rPr>
-        <w:t xml:space="preserve">Adam: </w:t>
-      </w:r>
-    </w:p>
-    <w:p>
-      <w:pPr>
-        <w:rPr>
-          <w:rFonts w:ascii="Garamond" w:hAnsi="Garamond"/>
-        </w:rPr>
-      </w:pPr>
-      <w:r>
-        <w:rPr>
-          <w:rFonts w:ascii="Garamond" w:hAnsi="Garamond"/>
-        </w:rPr>
-        <w:t>1. I have not set up the environment yet</w:t>
-      </w:r>
-    </w:p>
-    <w:p>
-      <w:pPr>
-        <w:rPr>
-          <w:rFonts w:ascii="Garamond" w:hAnsi="Garamond"/>
-        </w:rPr>
-      </w:pPr>
-      <w:r>
-        <w:rPr>
-          <w:rFonts w:ascii="Garamond" w:hAnsi="Garamond"/>
-        </w:rPr>
-        <w:t xml:space="preserve">2. I </w:t>
-      </w:r>
-      <w:r>
-        <w:rPr>
-          <w:rFonts w:ascii="Garamond" w:hAnsi="Garamond"/>
-        </w:rPr>
-        <w:t>will be contacting C</w:t>
-      </w:r>
-      <w:r>
-        <w:rPr>
-          <w:rFonts w:ascii="Garamond" w:hAnsi="Garamond"/>
-        </w:rPr>
-        <w:t xml:space="preserve">harbel to plan the work on the homepage </w:t>
-      </w:r>
-      <w:proofErr w:type="gramStart"/>
-      <w:r>
-        <w:rPr>
-          <w:rFonts w:ascii="Garamond" w:hAnsi="Garamond"/>
-        </w:rPr>
-        <w:t>and also</w:t>
-      </w:r>
-      <w:proofErr w:type="gramEnd"/>
-      <w:r>
-        <w:rPr>
-          <w:rFonts w:ascii="Garamond" w:hAnsi="Garamond"/>
-        </w:rPr>
-        <w:t xml:space="preserve"> to decide on the theme we will be following</w:t>
-      </w:r>
-    </w:p>
-    <w:p>
-      <w:pPr>
-        <w:rPr>
-          <w:rFonts w:ascii="Garamond" w:hAnsi="Garamond"/>
-        </w:rPr>
-      </w:pPr>
-      <w:r>
-        <w:rPr>
-          <w:rFonts w:ascii="Garamond" w:hAnsi="Garamond"/>
-        </w:rPr>
-        <w:t xml:space="preserve">3. No issues yet but I'm </w:t>
-      </w:r>
-      <w:r>
-        <w:rPr>
-          <w:rFonts w:ascii="Garamond" w:hAnsi="Garamond"/>
-        </w:rPr>
-        <w:t>busy</w:t>
-      </w:r>
-      <w:r>
-        <w:rPr>
-          <w:rFonts w:ascii="Garamond" w:hAnsi="Garamond"/>
-        </w:rPr>
-        <w:t xml:space="preserve"> and so I haven't started working on the page</w:t>
-      </w:r>
-    </w:p>
-    <w:p>
-      <w:pPr>
-        <w:rPr>
-          <w:rFonts w:ascii="Garamond" w:hAnsi="Garamond"/>
-        </w:rPr>
-      </w:pPr>
-    </w:p>
-    <w:p>
-      <w:pPr>
-        <w:rPr>
-          <w:rFonts w:ascii="Garamond" w:hAnsi="Garamond"/>
-        </w:rPr>
-      </w:pPr>
-      <w:r>
-        <w:rPr>
-          <w:rFonts w:ascii="Garamond" w:hAnsi="Garamond"/>
-        </w:rPr>
-        <w:t>Francois:</w:t>
-      </w:r>
-    </w:p>
-    <w:p>
-      <w:pPr>
-        <w:rPr>
-          <w:rFonts w:ascii="Garamond" w:hAnsi="Garamond"/>
-        </w:rPr>
-      </w:pPr>
-      <w:r>
-        <w:rPr>
-          <w:rFonts w:ascii="Garamond" w:hAnsi="Garamond"/>
-        </w:rPr>
-        <w:t>1. I have worked on the courses database</w:t>
-      </w:r>
-    </w:p>
-    <w:p>
-      <w:pPr>
-        <w:rPr>
-          <w:rFonts w:ascii="Garamond" w:hAnsi="Garamond"/>
-        </w:rPr>
-      </w:pPr>
-      <w:r>
-        <w:rPr>
-          <w:rFonts w:ascii="Garamond" w:hAnsi="Garamond"/>
-        </w:rPr>
-        <w:t>2. I will work on making a relation between the users and the courses</w:t>
-      </w:r>
-    </w:p>
-    <w:p>
-      <w:pPr>
-        <w:rPr>
-          <w:rFonts w:ascii="Garamond" w:hAnsi="Garamond"/>
-        </w:rPr>
-      </w:pPr>
-      <w:r>
-        <w:rPr>
-          <w:rFonts w:ascii="Garamond" w:hAnsi="Garamond"/>
-        </w:rPr>
-        <w:t xml:space="preserve">3. Learning how </w:t>
-      </w:r>
-      <w:proofErr w:type="spellStart"/>
-      <w:r>
-        <w:rPr>
-          <w:rFonts w:ascii="Garamond" w:hAnsi="Garamond"/>
-        </w:rPr>
-        <w:t>Sequelize</w:t>
-      </w:r>
-      <w:proofErr w:type="spellEnd"/>
-      <w:r>
-        <w:rPr>
-          <w:rFonts w:ascii="Garamond" w:hAnsi="Garamond"/>
-        </w:rPr>
-        <w:t xml:space="preserve"> works with </w:t>
-      </w:r>
-      <w:proofErr w:type="spellStart"/>
-      <w:r>
-        <w:rPr>
-          <w:rFonts w:ascii="Garamond" w:hAnsi="Garamond"/>
-        </w:rPr>
-        <w:t>Postgresql</w:t>
-      </w:r>
-      <w:proofErr w:type="spellEnd"/>
-    </w:p>
-    <w:p>
-      <w:pPr>
-        <w:rPr>
-          <w:rFonts w:ascii="Garamond" w:hAnsi="Garamond"/>
-        </w:rPr>
-      </w:pPr>
-    </w:p>
-    <w:p>
-      <w:pPr>
-        <w:rPr>
-          <w:rFonts w:ascii="Garamond" w:hAnsi="Garamond"/>
-        </w:rPr>
-      </w:pPr>
-      <w:r>
-        <w:rPr>
-          <w:rFonts w:ascii="Garamond" w:hAnsi="Garamond"/>
-        </w:rPr>
-        <w:t xml:space="preserve">Charbel: </w:t>
-      </w:r>
-    </w:p>
-    <w:p>
-      <w:pPr>
-        <w:rPr>
-          <w:rFonts w:ascii="Garamond" w:hAnsi="Garamond"/>
-        </w:rPr>
-      </w:pPr>
-      <w:r>
-        <w:rPr>
-          <w:rFonts w:ascii="Garamond" w:hAnsi="Garamond"/>
-        </w:rPr>
-        <w:t>1. Setting up the environment &amp; getting familiar with the new tools we’re using for this project</w:t>
-      </w:r>
-    </w:p>
-    <w:p>
-      <w:pPr>
-        <w:rPr>
-          <w:rFonts w:ascii="Garamond" w:hAnsi="Garamond"/>
-        </w:rPr>
-      </w:pPr>
-      <w:r>
-        <w:rPr>
-          <w:rFonts w:ascii="Garamond" w:hAnsi="Garamond"/>
-        </w:rPr>
-        <w:t>2. homepage brainstorm with A</w:t>
-      </w:r>
-      <w:r>
-        <w:rPr>
-          <w:rFonts w:ascii="Garamond" w:hAnsi="Garamond"/>
-        </w:rPr>
-        <w:t>dam</w:t>
-      </w:r>
-    </w:p>
-    <w:p>
-      <w:pPr>
-        <w:rPr>
-          <w:rFonts w:ascii="Garamond" w:hAnsi="Garamond"/>
-        </w:rPr>
-      </w:pPr>
-      <w:r>
-        <w:rPr>
-          <w:rFonts w:ascii="Garamond" w:hAnsi="Garamond"/>
-        </w:rPr>
-        <w:t xml:space="preserve">3. Can’t make Monday night meetings since I finish class at 9:20, if there’s any issues with the environment I’ll contact </w:t>
-      </w:r>
-      <w:r>
-        <w:rPr>
-          <w:rFonts w:ascii="Garamond" w:hAnsi="Garamond"/>
-        </w:rPr>
-        <w:t>Anthony</w:t>
-      </w:r>
-      <w:r>
-        <w:rPr>
-          <w:rFonts w:ascii="Garamond" w:hAnsi="Garamond"/>
-        </w:rPr>
-        <w:t xml:space="preserve"> asap. Otherwise been having exams since </w:t>
-      </w:r>
-      <w:r>
-        <w:rPr>
-          <w:rFonts w:ascii="Garamond" w:hAnsi="Garamond"/>
-        </w:rPr>
-        <w:t>Sunday</w:t>
-      </w:r>
-      <w:r>
-        <w:rPr>
-          <w:rFonts w:ascii="Garamond" w:hAnsi="Garamond"/>
-        </w:rPr>
-        <w:t xml:space="preserve"> so I finally have more time starting this weekend to get a homepage up and running</w:t>
-      </w:r>
-    </w:p>
-    <w:p>
-      <w:pPr>
-        <w:rPr>
-          <w:rFonts w:ascii="Garamond" w:hAnsi="Garamond"/>
-        </w:rPr>
-      </w:pPr>
-    </w:p>
-    <w:p>
-      <w:pPr>
-        <w:rPr>
-          <w:rFonts w:ascii="Garamond" w:hAnsi="Garamond"/>
-        </w:rPr>
-      </w:pPr>
-    </w:p>
-    <w:p>
-      <w:pPr>
-        <w:contextualSpacing/>
-        <w:rPr>
-          <w:rFonts w:ascii="Garamond" w:hAnsi="Garamond"/>
-          <w:sz w:val="24"/>
-          <w:szCs w:val="24"/>
-        </w:rPr>
-      </w:pPr>
     </w:p>
     <w:sectPr>
       <w:pgSz w:w="12240" w:h="15840"/>

</xml_diff>

<commit_message>
Updated Meeting Minutes & Audio
</commit_message>
<xml_diff>
--- a/Documentation/Meeting & Conversations/Meeting Minutes.docx
+++ b/Documentation/Meeting & Conversations/Meeting Minutes.docx
@@ -2221,15 +2221,7 @@
           <w:sz w:val="24"/>
           <w:szCs w:val="24"/>
         </w:rPr>
-        <w:t xml:space="preserve">, </w:t>
-      </w:r>
-      <w:r>
-        <w:rPr>
-          <w:rFonts w:ascii="Garamond" w:hAnsi="Garamond"/>
-          <w:sz w:val="24"/>
-          <w:szCs w:val="24"/>
-        </w:rPr>
-        <w:t>Absent: Vartan and Mohammed</w:t>
+        <w:t>, Absent: Vartan and Mohammed</w:t>
       </w:r>
     </w:p>
     <w:p>
@@ -3486,23 +3478,7 @@
           <w:sz w:val="24"/>
           <w:szCs w:val="24"/>
         </w:rPr>
-        <w:t xml:space="preserve">2. I will merge </w:t>
-      </w:r>
-      <w:r>
-        <w:rPr>
-          <w:rFonts w:ascii="Garamond" w:hAnsi="Garamond"/>
-          <w:sz w:val="24"/>
-          <w:szCs w:val="24"/>
-        </w:rPr>
-        <w:t>everyone’s</w:t>
-      </w:r>
-      <w:r>
-        <w:rPr>
-          <w:rFonts w:ascii="Garamond" w:hAnsi="Garamond"/>
-          <w:sz w:val="24"/>
-          <w:szCs w:val="24"/>
-        </w:rPr>
-        <w:t xml:space="preserve"> parts when they are ready. Help anyone who needs it.</w:t>
+        <w:t>2. I will merge everyone’s parts when they are ready. Help anyone who needs it.</w:t>
       </w:r>
     </w:p>
     <w:p>
@@ -3674,23 +3650,7 @@
           <w:sz w:val="24"/>
           <w:szCs w:val="24"/>
         </w:rPr>
-        <w:t xml:space="preserve">2. Complete the user profile page, start </w:t>
-      </w:r>
-      <w:r>
-        <w:rPr>
-          <w:rFonts w:ascii="Garamond" w:hAnsi="Garamond"/>
-          <w:sz w:val="24"/>
-          <w:szCs w:val="24"/>
-        </w:rPr>
-        <w:t>considering</w:t>
-      </w:r>
-      <w:r>
-        <w:rPr>
-          <w:rFonts w:ascii="Garamond" w:hAnsi="Garamond"/>
-          <w:sz w:val="24"/>
-          <w:szCs w:val="24"/>
-        </w:rPr>
-        <w:t xml:space="preserve"> implementing some logic to sort the documents.</w:t>
+        <w:t>2. Complete the user profile page, start considering implementing some logic to sort the documents.</w:t>
       </w:r>
     </w:p>
     <w:p>
@@ -3754,39 +3714,7 @@
           <w:sz w:val="24"/>
           <w:szCs w:val="24"/>
         </w:rPr>
-        <w:t xml:space="preserve">1. coded the first half of the mockup </w:t>
-      </w:r>
-      <w:r>
-        <w:rPr>
-          <w:rFonts w:ascii="Garamond" w:hAnsi="Garamond"/>
-          <w:sz w:val="24"/>
-          <w:szCs w:val="24"/>
-        </w:rPr>
-        <w:t>Adam</w:t>
-      </w:r>
-      <w:r>
-        <w:rPr>
-          <w:rFonts w:ascii="Garamond" w:hAnsi="Garamond"/>
-          <w:sz w:val="24"/>
-          <w:szCs w:val="24"/>
-        </w:rPr>
-        <w:t xml:space="preserve"> shared on html/css/js (</w:t>
-      </w:r>
-      <w:r>
-        <w:rPr>
-          <w:rFonts w:ascii="Garamond" w:hAnsi="Garamond"/>
-          <w:sz w:val="24"/>
-          <w:szCs w:val="24"/>
-        </w:rPr>
-        <w:t>Adam</w:t>
-      </w:r>
-      <w:r>
-        <w:rPr>
-          <w:rFonts w:ascii="Garamond" w:hAnsi="Garamond"/>
-          <w:sz w:val="24"/>
-          <w:szCs w:val="24"/>
-        </w:rPr>
-        <w:t xml:space="preserve"> will do the second half)</w:t>
+        <w:t>1. coded the first half of the mockup Adam shared on html/css/js (Adam will do the second half)</w:t>
       </w:r>
     </w:p>
     <w:p>
@@ -3822,39 +3750,7 @@
           <w:sz w:val="24"/>
           <w:szCs w:val="24"/>
         </w:rPr>
-        <w:t xml:space="preserve">3. </w:t>
-      </w:r>
-      <w:r>
-        <w:rPr>
-          <w:rFonts w:ascii="Garamond" w:hAnsi="Garamond"/>
-          <w:sz w:val="24"/>
-          <w:szCs w:val="24"/>
-        </w:rPr>
-        <w:t>I’m</w:t>
-      </w:r>
-      <w:r>
-        <w:rPr>
-          <w:rFonts w:ascii="Garamond" w:hAnsi="Garamond"/>
-          <w:sz w:val="24"/>
-          <w:szCs w:val="24"/>
-        </w:rPr>
-        <w:t xml:space="preserve"> having issues with setting up the environment, </w:t>
-      </w:r>
-      <w:r>
-        <w:rPr>
-          <w:rFonts w:ascii="Garamond" w:hAnsi="Garamond"/>
-          <w:sz w:val="24"/>
-          <w:szCs w:val="24"/>
-        </w:rPr>
-        <w:t>I’ve</w:t>
-      </w:r>
-      <w:r>
-        <w:rPr>
-          <w:rFonts w:ascii="Garamond" w:hAnsi="Garamond"/>
-          <w:sz w:val="24"/>
-          <w:szCs w:val="24"/>
-        </w:rPr>
-        <w:t xml:space="preserve"> had error messages</w:t>
+        <w:t>3. I’m having issues with setting up the environment, I’ve had error messages</w:t>
       </w:r>
     </w:p>
     <w:p>
@@ -4096,23 +3992,7 @@
           <w:sz w:val="24"/>
           <w:szCs w:val="24"/>
         </w:rPr>
-        <w:t xml:space="preserve">oded the sidebar using html and css still </w:t>
-      </w:r>
-      <w:r>
-        <w:rPr>
-          <w:rFonts w:ascii="Garamond" w:hAnsi="Garamond"/>
-          <w:sz w:val="24"/>
-          <w:szCs w:val="24"/>
-        </w:rPr>
-        <w:t>haven’t</w:t>
-      </w:r>
-      <w:r>
-        <w:rPr>
-          <w:rFonts w:ascii="Garamond" w:hAnsi="Garamond"/>
-          <w:sz w:val="24"/>
-          <w:szCs w:val="24"/>
-        </w:rPr>
-        <w:t xml:space="preserve"> implemented using react</w:t>
+        <w:t>oded the sidebar using html and css still haven’t implemented using react</w:t>
       </w:r>
     </w:p>
     <w:p>
@@ -4138,7 +4018,107 @@
           <w:sz w:val="24"/>
           <w:szCs w:val="24"/>
         </w:rPr>
-        <w:t xml:space="preserve">se react and have it done by </w:t>
+        <w:t>se react and have it done by Wednesday max</w:t>
+      </w:r>
+    </w:p>
+    <w:p>
+      <w:pPr>
+        <w:contextualSpacing/>
+        <w:rPr>
+          <w:rFonts w:ascii="Garamond" w:hAnsi="Garamond"/>
+          <w:sz w:val="24"/>
+          <w:szCs w:val="24"/>
+        </w:rPr>
+      </w:pPr>
+      <w:r>
+        <w:rPr>
+          <w:rFonts w:ascii="Garamond" w:hAnsi="Garamond"/>
+          <w:sz w:val="24"/>
+          <w:szCs w:val="24"/>
+        </w:rPr>
+        <w:t>3. U</w:t>
+      </w:r>
+      <w:r>
+        <w:rPr>
+          <w:rFonts w:ascii="Garamond" w:hAnsi="Garamond"/>
+          <w:sz w:val="24"/>
+          <w:szCs w:val="24"/>
+        </w:rPr>
+        <w:t>sing postgress, was having some trouble installing it</w:t>
+      </w:r>
+    </w:p>
+    <w:p>
+      <w:pPr>
+        <w:contextualSpacing/>
+        <w:rPr>
+          <w:rFonts w:ascii="Garamond" w:hAnsi="Garamond"/>
+          <w:sz w:val="24"/>
+          <w:szCs w:val="24"/>
+        </w:rPr>
+      </w:pPr>
+    </w:p>
+    <w:p>
+      <w:pPr>
+        <w:contextualSpacing/>
+        <w:rPr>
+          <w:rFonts w:ascii="Garamond" w:hAnsi="Garamond"/>
+          <w:sz w:val="24"/>
+          <w:szCs w:val="24"/>
+        </w:rPr>
+      </w:pPr>
+    </w:p>
+    <w:p>
+      <w:pPr>
+        <w:rPr>
+          <w:rFonts w:ascii="Garamond" w:hAnsi="Garamond"/>
+          <w:sz w:val="24"/>
+          <w:szCs w:val="24"/>
+        </w:rPr>
+      </w:pPr>
+      <w:r>
+        <w:rPr>
+          <w:rFonts w:ascii="Garamond" w:hAnsi="Garamond"/>
+          <w:b/>
+          <w:sz w:val="24"/>
+          <w:szCs w:val="24"/>
+        </w:rPr>
+        <w:lastRenderedPageBreak/>
+        <w:t>Third</w:t>
+      </w:r>
+      <w:r>
+        <w:rPr>
+          <w:rFonts w:ascii="Garamond" w:hAnsi="Garamond"/>
+          <w:b/>
+          <w:sz w:val="24"/>
+          <w:szCs w:val="24"/>
+        </w:rPr>
+        <w:t xml:space="preserve"> Virtual </w:t>
+      </w:r>
+      <w:r>
+        <w:rPr>
+          <w:rFonts w:ascii="Garamond" w:hAnsi="Garamond"/>
+          <w:b/>
+          <w:sz w:val="24"/>
+          <w:szCs w:val="24"/>
+        </w:rPr>
+        <w:t xml:space="preserve">Scrum </w:t>
+      </w:r>
+      <w:r>
+        <w:rPr>
+          <w:rFonts w:ascii="Garamond" w:hAnsi="Garamond"/>
+          <w:b/>
+          <w:sz w:val="24"/>
+          <w:szCs w:val="24"/>
+        </w:rPr>
+        <w:t>Meeting</w:t>
+      </w:r>
+      <w:r>
+        <w:rPr>
+          <w:rFonts w:ascii="Garamond" w:hAnsi="Garamond"/>
+          <w:sz w:val="24"/>
+          <w:szCs w:val="24"/>
+        </w:rPr>
+        <w:t xml:space="preserve">, </w:t>
       </w:r>
       <w:r>
         <w:rPr>
@@ -4154,54 +4134,808 @@
           <w:sz w:val="24"/>
           <w:szCs w:val="24"/>
         </w:rPr>
-        <w:t xml:space="preserve"> max</w:t>
-      </w:r>
-    </w:p>
-    <w:p>
-      <w:pPr>
-        <w:contextualSpacing/>
-        <w:rPr>
-          <w:rFonts w:ascii="Garamond" w:hAnsi="Garamond"/>
-          <w:sz w:val="24"/>
-          <w:szCs w:val="24"/>
-        </w:rPr>
-      </w:pPr>
-      <w:r>
-        <w:rPr>
-          <w:rFonts w:ascii="Garamond" w:hAnsi="Garamond"/>
-          <w:sz w:val="24"/>
-          <w:szCs w:val="24"/>
-        </w:rPr>
-        <w:t>3. U</w:t>
-      </w:r>
-      <w:r>
-        <w:rPr>
-          <w:rFonts w:ascii="Garamond" w:hAnsi="Garamond"/>
-          <w:sz w:val="24"/>
-          <w:szCs w:val="24"/>
-        </w:rPr>
-        <w:t>sing postgress, was having some trouble installing it</w:t>
-      </w:r>
-    </w:p>
-    <w:p>
-      <w:pPr>
-        <w:contextualSpacing/>
-        <w:rPr>
-          <w:rFonts w:ascii="Garamond" w:hAnsi="Garamond"/>
-          <w:sz w:val="24"/>
-          <w:szCs w:val="24"/>
-        </w:rPr>
-      </w:pPr>
-    </w:p>
-    <w:p>
-      <w:pPr>
-        <w:contextualSpacing/>
-        <w:rPr>
-          <w:rFonts w:ascii="Garamond" w:hAnsi="Garamond"/>
-          <w:sz w:val="24"/>
-          <w:szCs w:val="24"/>
-        </w:rPr>
-      </w:pPr>
+        <w:t xml:space="preserve"> February </w:t>
+      </w:r>
+      <w:r>
+        <w:rPr>
+          <w:rFonts w:ascii="Garamond" w:hAnsi="Garamond"/>
+          <w:sz w:val="24"/>
+          <w:szCs w:val="24"/>
+        </w:rPr>
+        <w:t>1</w:t>
+      </w:r>
+      <w:r>
+        <w:rPr>
+          <w:rFonts w:ascii="Garamond" w:hAnsi="Garamond"/>
+          <w:sz w:val="24"/>
+          <w:szCs w:val="24"/>
+        </w:rPr>
+        <w:t>5</w:t>
+      </w:r>
+      <w:r>
+        <w:rPr>
+          <w:rFonts w:ascii="Garamond" w:hAnsi="Garamond"/>
+          <w:sz w:val="24"/>
+          <w:szCs w:val="24"/>
+          <w:vertAlign w:val="superscript"/>
+        </w:rPr>
+        <w:t>th</w:t>
+      </w:r>
+      <w:r>
+        <w:rPr>
+          <w:rFonts w:ascii="Garamond" w:hAnsi="Garamond"/>
+          <w:sz w:val="24"/>
+          <w:szCs w:val="24"/>
+        </w:rPr>
+        <w:t>, 2017</w:t>
+      </w:r>
+    </w:p>
+    <w:p>
+      <w:pPr>
+        <w:rPr>
+          <w:rFonts w:ascii="Garamond" w:hAnsi="Garamond"/>
+          <w:sz w:val="24"/>
+          <w:szCs w:val="24"/>
+        </w:rPr>
+      </w:pPr>
+      <w:r>
+        <w:rPr>
+          <w:rFonts w:ascii="Garamond" w:hAnsi="Garamond"/>
+          <w:sz w:val="24"/>
+          <w:szCs w:val="24"/>
+        </w:rPr>
+        <w:t>Daniel:</w:t>
+      </w:r>
+    </w:p>
+    <w:p>
+      <w:pPr>
+        <w:rPr>
+          <w:rFonts w:ascii="Garamond" w:hAnsi="Garamond"/>
+          <w:sz w:val="24"/>
+          <w:szCs w:val="24"/>
+        </w:rPr>
+      </w:pPr>
+      <w:r>
+        <w:rPr>
+          <w:rFonts w:ascii="Garamond" w:hAnsi="Garamond"/>
+          <w:sz w:val="24"/>
+          <w:szCs w:val="24"/>
+        </w:rPr>
+        <w:t>1. I worked on the profile components, including the buttons to add notes and classes.</w:t>
+      </w:r>
+    </w:p>
+    <w:p>
+      <w:pPr>
+        <w:rPr>
+          <w:rFonts w:ascii="Garamond" w:hAnsi="Garamond"/>
+          <w:sz w:val="24"/>
+          <w:szCs w:val="24"/>
+        </w:rPr>
+      </w:pPr>
+      <w:r>
+        <w:rPr>
+          <w:rFonts w:ascii="Garamond" w:hAnsi="Garamond"/>
+          <w:sz w:val="24"/>
+          <w:szCs w:val="24"/>
+        </w:rPr>
+        <w:t>2. I will start looking into how to upload documents from the front end.</w:t>
+      </w:r>
+    </w:p>
+    <w:p>
+      <w:pPr>
+        <w:rPr>
+          <w:rFonts w:ascii="Garamond" w:hAnsi="Garamond"/>
+          <w:sz w:val="24"/>
+          <w:szCs w:val="24"/>
+        </w:rPr>
+      </w:pPr>
+      <w:r>
+        <w:rPr>
+          <w:rFonts w:ascii="Garamond" w:hAnsi="Garamond"/>
+          <w:sz w:val="24"/>
+          <w:szCs w:val="24"/>
+        </w:rPr>
+        <w:t xml:space="preserve">3. Thinking of what to add to the profile page, as it </w:t>
+      </w:r>
+      <w:r>
+        <w:rPr>
+          <w:rFonts w:ascii="Garamond" w:hAnsi="Garamond"/>
+          <w:sz w:val="24"/>
+          <w:szCs w:val="24"/>
+        </w:rPr>
+        <w:t xml:space="preserve">is </w:t>
+      </w:r>
+      <w:r>
+        <w:rPr>
+          <w:rFonts w:ascii="Garamond" w:hAnsi="Garamond"/>
+          <w:sz w:val="24"/>
+          <w:szCs w:val="24"/>
+        </w:rPr>
+        <w:t>pretty empty as of now.</w:t>
+      </w:r>
+    </w:p>
+    <w:p>
+      <w:pPr>
+        <w:rPr>
+          <w:rFonts w:ascii="Garamond" w:hAnsi="Garamond"/>
+          <w:sz w:val="24"/>
+          <w:szCs w:val="24"/>
+        </w:rPr>
+      </w:pPr>
+    </w:p>
+    <w:p>
+      <w:pPr>
+        <w:rPr>
+          <w:rFonts w:ascii="Garamond" w:hAnsi="Garamond"/>
+          <w:sz w:val="24"/>
+          <w:szCs w:val="24"/>
+        </w:rPr>
+      </w:pPr>
+      <w:r>
+        <w:rPr>
+          <w:rFonts w:ascii="Garamond" w:hAnsi="Garamond"/>
+          <w:sz w:val="24"/>
+          <w:szCs w:val="24"/>
+        </w:rPr>
+        <w:t>Anthony:</w:t>
+      </w:r>
+    </w:p>
+    <w:p>
+      <w:pPr>
+        <w:rPr>
+          <w:rFonts w:ascii="Garamond" w:hAnsi="Garamond"/>
+          <w:sz w:val="24"/>
+          <w:szCs w:val="24"/>
+        </w:rPr>
+      </w:pPr>
+      <w:r>
+        <w:rPr>
+          <w:rFonts w:ascii="Garamond" w:hAnsi="Garamond"/>
+          <w:sz w:val="24"/>
+          <w:szCs w:val="24"/>
+        </w:rPr>
+        <w:t>1. Merged multiple pull requests from team members, set up continuous integration, almost completed burndown chart</w:t>
+      </w:r>
+    </w:p>
+    <w:p>
+      <w:pPr>
+        <w:rPr>
+          <w:rFonts w:ascii="Garamond" w:hAnsi="Garamond"/>
+          <w:sz w:val="24"/>
+          <w:szCs w:val="24"/>
+        </w:rPr>
+      </w:pPr>
+      <w:r>
+        <w:rPr>
+          <w:rFonts w:ascii="Garamond" w:hAnsi="Garamond"/>
+          <w:sz w:val="24"/>
+          <w:szCs w:val="24"/>
+        </w:rPr>
+        <w:t xml:space="preserve">2. Cleanly integrate all the team’s progress to have something nice to present to the TA for </w:t>
+      </w:r>
+      <w:r>
+        <w:rPr>
+          <w:rFonts w:ascii="Garamond" w:hAnsi="Garamond"/>
+          <w:sz w:val="24"/>
+          <w:szCs w:val="24"/>
+        </w:rPr>
+        <w:t>Friday</w:t>
+      </w:r>
+    </w:p>
+    <w:p>
+      <w:pPr>
+        <w:rPr>
+          <w:rFonts w:ascii="Garamond" w:hAnsi="Garamond"/>
+          <w:sz w:val="24"/>
+          <w:szCs w:val="24"/>
+        </w:rPr>
+      </w:pPr>
+      <w:r>
+        <w:rPr>
+          <w:rFonts w:ascii="Garamond" w:hAnsi="Garamond"/>
+          <w:sz w:val="24"/>
+          <w:szCs w:val="24"/>
+        </w:rPr>
+        <w:t>3. Excel is so complex</w:t>
+      </w:r>
+    </w:p>
+    <w:p>
+      <w:pPr>
+        <w:rPr>
+          <w:rFonts w:ascii="Garamond" w:hAnsi="Garamond"/>
+          <w:sz w:val="24"/>
+          <w:szCs w:val="24"/>
+        </w:rPr>
+      </w:pPr>
+    </w:p>
+    <w:p>
+      <w:pPr>
+        <w:rPr>
+          <w:rFonts w:ascii="Garamond" w:hAnsi="Garamond"/>
+          <w:sz w:val="24"/>
+          <w:szCs w:val="24"/>
+        </w:rPr>
+      </w:pPr>
+      <w:r>
+        <w:rPr>
+          <w:rFonts w:ascii="Garamond" w:hAnsi="Garamond"/>
+          <w:sz w:val="24"/>
+          <w:szCs w:val="24"/>
+        </w:rPr>
+        <w:t>Mohammed:</w:t>
+      </w:r>
+    </w:p>
+    <w:p>
+      <w:pPr>
+        <w:rPr>
+          <w:rFonts w:ascii="Garamond" w:hAnsi="Garamond"/>
+          <w:sz w:val="24"/>
+          <w:szCs w:val="24"/>
+        </w:rPr>
+      </w:pPr>
+      <w:r>
+        <w:rPr>
+          <w:rFonts w:ascii="Garamond" w:hAnsi="Garamond"/>
+          <w:sz w:val="24"/>
+          <w:szCs w:val="24"/>
+        </w:rPr>
+        <w:t>1.</w:t>
+      </w:r>
+      <w:r>
+        <w:rPr>
+          <w:rFonts w:ascii="Garamond" w:hAnsi="Garamond"/>
+          <w:sz w:val="24"/>
+          <w:szCs w:val="24"/>
+        </w:rPr>
+        <w:t xml:space="preserve"> F</w:t>
+      </w:r>
+      <w:r>
+        <w:rPr>
+          <w:rFonts w:ascii="Garamond" w:hAnsi="Garamond"/>
+          <w:sz w:val="24"/>
+          <w:szCs w:val="24"/>
+        </w:rPr>
+        <w:t>inished the sidebar and integrated it using reactjs</w:t>
+      </w:r>
+    </w:p>
+    <w:p>
+      <w:pPr>
+        <w:rPr>
+          <w:rFonts w:ascii="Garamond" w:hAnsi="Garamond"/>
+          <w:sz w:val="24"/>
+          <w:szCs w:val="24"/>
+        </w:rPr>
+      </w:pPr>
+      <w:r>
+        <w:rPr>
+          <w:rFonts w:ascii="Garamond" w:hAnsi="Garamond"/>
+          <w:sz w:val="24"/>
+          <w:szCs w:val="24"/>
+        </w:rPr>
+        <w:t>2.</w:t>
+      </w:r>
+      <w:r>
+        <w:rPr>
+          <w:rFonts w:ascii="Garamond" w:hAnsi="Garamond"/>
+          <w:sz w:val="24"/>
+          <w:szCs w:val="24"/>
+        </w:rPr>
+        <w:t xml:space="preserve"> P</w:t>
+      </w:r>
+      <w:r>
+        <w:rPr>
+          <w:rFonts w:ascii="Garamond" w:hAnsi="Garamond"/>
+          <w:sz w:val="24"/>
+          <w:szCs w:val="24"/>
+        </w:rPr>
+        <w:t>ush it through in a couple minutes</w:t>
+      </w:r>
+      <w:r>
+        <w:rPr>
+          <w:rFonts w:ascii="Garamond" w:hAnsi="Garamond"/>
+          <w:sz w:val="24"/>
+          <w:szCs w:val="24"/>
+        </w:rPr>
+        <w:t xml:space="preserve"> </w:t>
+      </w:r>
+      <w:r>
+        <w:rPr>
+          <w:rFonts w:ascii="Garamond" w:hAnsi="Garamond"/>
+          <w:sz w:val="24"/>
+          <w:szCs w:val="24"/>
+        </w:rPr>
+        <w:t xml:space="preserve">(sorry </w:t>
+      </w:r>
+      <w:r>
+        <w:rPr>
+          <w:rFonts w:ascii="Garamond" w:hAnsi="Garamond"/>
+          <w:sz w:val="24"/>
+          <w:szCs w:val="24"/>
+        </w:rPr>
+        <w:t>a</w:t>
+      </w:r>
+      <w:r>
+        <w:rPr>
+          <w:rFonts w:ascii="Garamond" w:hAnsi="Garamond"/>
+          <w:sz w:val="24"/>
+          <w:szCs w:val="24"/>
+        </w:rPr>
+        <w:t>bout that, was having couple issues)</w:t>
+      </w:r>
+    </w:p>
+    <w:p>
+      <w:pPr>
+        <w:rPr>
+          <w:rFonts w:ascii="Garamond" w:hAnsi="Garamond"/>
+          <w:sz w:val="24"/>
+          <w:szCs w:val="24"/>
+        </w:rPr>
+      </w:pPr>
+      <w:r>
+        <w:rPr>
+          <w:rFonts w:ascii="Garamond" w:hAnsi="Garamond"/>
+          <w:sz w:val="24"/>
+          <w:szCs w:val="24"/>
+        </w:rPr>
+        <w:t>3. W</w:t>
+      </w:r>
+      <w:r>
+        <w:rPr>
+          <w:rFonts w:ascii="Garamond" w:hAnsi="Garamond"/>
+          <w:sz w:val="24"/>
+          <w:szCs w:val="24"/>
+        </w:rPr>
+        <w:t>ill try and fix my pgadmin4, despite having installed it already</w:t>
+      </w:r>
+    </w:p>
+    <w:p>
+      <w:pPr>
+        <w:rPr>
+          <w:rFonts w:ascii="Garamond" w:hAnsi="Garamond"/>
+          <w:sz w:val="24"/>
+          <w:szCs w:val="24"/>
+        </w:rPr>
+      </w:pPr>
+    </w:p>
+    <w:p>
+      <w:pPr>
+        <w:rPr>
+          <w:rFonts w:ascii="Garamond" w:hAnsi="Garamond"/>
+          <w:sz w:val="24"/>
+          <w:szCs w:val="24"/>
+        </w:rPr>
+      </w:pPr>
+      <w:r>
+        <w:rPr>
+          <w:rFonts w:ascii="Garamond" w:hAnsi="Garamond"/>
+          <w:sz w:val="24"/>
+          <w:szCs w:val="24"/>
+        </w:rPr>
+        <w:t>Vartan:</w:t>
+      </w:r>
+    </w:p>
+    <w:p>
+      <w:pPr>
+        <w:rPr>
+          <w:rFonts w:ascii="Garamond" w:hAnsi="Garamond"/>
+          <w:sz w:val="24"/>
+          <w:szCs w:val="24"/>
+        </w:rPr>
+      </w:pPr>
+      <w:r>
+        <w:rPr>
+          <w:rFonts w:ascii="Garamond" w:hAnsi="Garamond"/>
+          <w:sz w:val="24"/>
+          <w:szCs w:val="24"/>
+        </w:rPr>
+        <w:t>1. Refined the nav</w:t>
+      </w:r>
+      <w:r>
+        <w:rPr>
+          <w:rFonts w:ascii="Garamond" w:hAnsi="Garamond"/>
+          <w:sz w:val="24"/>
+          <w:szCs w:val="24"/>
+        </w:rPr>
+        <w:t xml:space="preserve"> bar to get it to look like I </w:t>
+      </w:r>
+      <w:r>
+        <w:rPr>
+          <w:rFonts w:ascii="Garamond" w:hAnsi="Garamond"/>
+          <w:sz w:val="24"/>
+          <w:szCs w:val="24"/>
+        </w:rPr>
+        <w:t>want</w:t>
+      </w:r>
+    </w:p>
+    <w:p>
+      <w:pPr>
+        <w:rPr>
+          <w:rFonts w:ascii="Garamond" w:hAnsi="Garamond"/>
+          <w:sz w:val="24"/>
+          <w:szCs w:val="24"/>
+        </w:rPr>
+      </w:pPr>
+      <w:r>
+        <w:rPr>
+          <w:rFonts w:ascii="Garamond" w:hAnsi="Garamond"/>
+          <w:sz w:val="24"/>
+          <w:szCs w:val="24"/>
+        </w:rPr>
+        <w:t>2. Already pushed it</w:t>
+      </w:r>
+    </w:p>
+    <w:p>
+      <w:pPr>
+        <w:rPr>
+          <w:rFonts w:ascii="Garamond" w:hAnsi="Garamond"/>
+          <w:sz w:val="24"/>
+          <w:szCs w:val="24"/>
+        </w:rPr>
+      </w:pPr>
+      <w:r>
+        <w:rPr>
+          <w:rFonts w:ascii="Garamond" w:hAnsi="Garamond"/>
+          <w:sz w:val="24"/>
+          <w:szCs w:val="24"/>
+        </w:rPr>
+        <w:t>3. No issues</w:t>
+      </w:r>
+    </w:p>
+    <w:p>
+      <w:pPr>
+        <w:rPr>
+          <w:rFonts w:ascii="Garamond" w:hAnsi="Garamond"/>
+          <w:sz w:val="24"/>
+          <w:szCs w:val="24"/>
+        </w:rPr>
+      </w:pPr>
+    </w:p>
+    <w:p>
+      <w:pPr>
+        <w:rPr>
+          <w:rFonts w:ascii="Garamond" w:hAnsi="Garamond"/>
+          <w:sz w:val="24"/>
+          <w:szCs w:val="24"/>
+        </w:rPr>
+      </w:pPr>
+      <w:r>
+        <w:rPr>
+          <w:rFonts w:ascii="Garamond" w:hAnsi="Garamond"/>
+          <w:sz w:val="24"/>
+          <w:szCs w:val="24"/>
+        </w:rPr>
+        <w:t>Charbel:</w:t>
+      </w:r>
+    </w:p>
+    <w:p>
+      <w:pPr>
+        <w:rPr>
+          <w:rFonts w:ascii="Garamond" w:hAnsi="Garamond"/>
+          <w:sz w:val="24"/>
+          <w:szCs w:val="24"/>
+        </w:rPr>
+      </w:pPr>
+      <w:r>
+        <w:rPr>
+          <w:rFonts w:ascii="Garamond" w:hAnsi="Garamond"/>
+          <w:sz w:val="24"/>
+          <w:szCs w:val="24"/>
+        </w:rPr>
+        <w:t>1. Coded the welcome page of NoteShare</w:t>
+      </w:r>
+    </w:p>
+    <w:p>
+      <w:pPr>
+        <w:rPr>
+          <w:rFonts w:ascii="Garamond" w:hAnsi="Garamond"/>
+          <w:sz w:val="24"/>
+          <w:szCs w:val="24"/>
+        </w:rPr>
+      </w:pPr>
+      <w:r>
+        <w:rPr>
+          <w:rFonts w:ascii="Garamond" w:hAnsi="Garamond"/>
+          <w:sz w:val="24"/>
+          <w:szCs w:val="24"/>
+        </w:rPr>
+        <w:t>2. Practice coding React</w:t>
+      </w:r>
+    </w:p>
+    <w:p>
+      <w:pPr>
+        <w:rPr>
+          <w:rFonts w:ascii="Garamond" w:hAnsi="Garamond"/>
+          <w:sz w:val="24"/>
+          <w:szCs w:val="24"/>
+        </w:rPr>
+      </w:pPr>
+      <w:r>
+        <w:rPr>
+          <w:rFonts w:ascii="Garamond" w:hAnsi="Garamond"/>
+          <w:sz w:val="24"/>
+          <w:szCs w:val="24"/>
+        </w:rPr>
+        <w:t xml:space="preserve">3. issues with the environment but all good now thanks to </w:t>
+      </w:r>
+      <w:r>
+        <w:rPr>
+          <w:rFonts w:ascii="Garamond" w:hAnsi="Garamond"/>
+          <w:sz w:val="24"/>
+          <w:szCs w:val="24"/>
+        </w:rPr>
+        <w:t>Anthony</w:t>
+      </w:r>
+    </w:p>
+    <w:p>
+      <w:pPr>
+        <w:rPr>
+          <w:rFonts w:ascii="Garamond" w:hAnsi="Garamond"/>
+          <w:sz w:val="24"/>
+          <w:szCs w:val="24"/>
+        </w:rPr>
+      </w:pPr>
+    </w:p>
+    <w:p>
+      <w:pPr>
+        <w:rPr>
+          <w:rFonts w:ascii="Garamond" w:hAnsi="Garamond"/>
+          <w:sz w:val="24"/>
+          <w:szCs w:val="24"/>
+        </w:rPr>
+      </w:pPr>
+      <w:r>
+        <w:rPr>
+          <w:rFonts w:ascii="Garamond" w:hAnsi="Garamond"/>
+          <w:sz w:val="24"/>
+          <w:szCs w:val="24"/>
+        </w:rPr>
+        <w:t>Fozail:</w:t>
+      </w:r>
+    </w:p>
+    <w:p>
+      <w:pPr>
+        <w:rPr>
+          <w:rFonts w:ascii="Garamond" w:hAnsi="Garamond"/>
+          <w:sz w:val="24"/>
+          <w:szCs w:val="24"/>
+        </w:rPr>
+      </w:pPr>
+      <w:r>
+        <w:rPr>
+          <w:rFonts w:ascii="Garamond" w:hAnsi="Garamond"/>
+          <w:sz w:val="24"/>
+          <w:szCs w:val="24"/>
+        </w:rPr>
+        <w:t xml:space="preserve">1. Updated Slack, meeting </w:t>
+      </w:r>
+      <w:r>
+        <w:rPr>
+          <w:rFonts w:ascii="Garamond" w:hAnsi="Garamond"/>
+          <w:sz w:val="24"/>
+          <w:szCs w:val="24"/>
+        </w:rPr>
+        <w:t>m</w:t>
+      </w:r>
+      <w:r>
+        <w:rPr>
+          <w:rFonts w:ascii="Garamond" w:hAnsi="Garamond"/>
+          <w:sz w:val="24"/>
+          <w:szCs w:val="24"/>
+        </w:rPr>
+        <w:t>inutes,</w:t>
+      </w:r>
+      <w:r>
+        <w:rPr>
+          <w:rFonts w:ascii="Garamond" w:hAnsi="Garamond"/>
+          <w:sz w:val="24"/>
+          <w:szCs w:val="24"/>
+        </w:rPr>
+        <w:t xml:space="preserve"> </w:t>
+      </w:r>
+      <w:r>
+        <w:rPr>
+          <w:rFonts w:ascii="Garamond" w:hAnsi="Garamond"/>
+          <w:sz w:val="24"/>
+          <w:szCs w:val="24"/>
+        </w:rPr>
+        <w:t>documents</w:t>
+      </w:r>
+      <w:r>
+        <w:rPr>
+          <w:rFonts w:ascii="Garamond" w:hAnsi="Garamond"/>
+          <w:sz w:val="24"/>
+          <w:szCs w:val="24"/>
+        </w:rPr>
+        <w:t xml:space="preserve"> and audio. Made unit tests with AJ</w:t>
+      </w:r>
+    </w:p>
+    <w:p>
+      <w:pPr>
+        <w:rPr>
+          <w:rFonts w:ascii="Garamond" w:hAnsi="Garamond"/>
+          <w:sz w:val="24"/>
+          <w:szCs w:val="24"/>
+        </w:rPr>
+      </w:pPr>
+      <w:r>
+        <w:rPr>
+          <w:rFonts w:ascii="Garamond" w:hAnsi="Garamond"/>
+          <w:sz w:val="24"/>
+          <w:szCs w:val="24"/>
+        </w:rPr>
+        <w:t>2. Have to add this meeting to minutes</w:t>
+      </w:r>
+    </w:p>
+    <w:p>
+      <w:pPr>
+        <w:rPr>
+          <w:rFonts w:ascii="Garamond" w:hAnsi="Garamond"/>
+          <w:sz w:val="24"/>
+          <w:szCs w:val="24"/>
+        </w:rPr>
+      </w:pPr>
+      <w:r>
+        <w:rPr>
+          <w:rFonts w:ascii="Garamond" w:hAnsi="Garamond"/>
+          <w:sz w:val="24"/>
+          <w:szCs w:val="24"/>
+        </w:rPr>
+        <w:t>3. Learn unit testing</w:t>
+      </w:r>
+    </w:p>
+    <w:p>
+      <w:pPr>
+        <w:rPr>
+          <w:rFonts w:ascii="Garamond" w:hAnsi="Garamond"/>
+          <w:sz w:val="24"/>
+          <w:szCs w:val="24"/>
+        </w:rPr>
+      </w:pPr>
+    </w:p>
+    <w:p>
+      <w:pPr>
+        <w:rPr>
+          <w:rFonts w:ascii="Garamond" w:hAnsi="Garamond"/>
+          <w:sz w:val="24"/>
+          <w:szCs w:val="24"/>
+        </w:rPr>
+      </w:pPr>
+      <w:r>
+        <w:rPr>
+          <w:rFonts w:ascii="Garamond" w:hAnsi="Garamond"/>
+          <w:sz w:val="24"/>
+          <w:szCs w:val="24"/>
+        </w:rPr>
+        <w:t xml:space="preserve">Adam: </w:t>
+      </w:r>
+    </w:p>
+    <w:p>
+      <w:pPr>
+        <w:rPr>
+          <w:rFonts w:ascii="Garamond" w:hAnsi="Garamond"/>
+          <w:sz w:val="24"/>
+          <w:szCs w:val="24"/>
+        </w:rPr>
+      </w:pPr>
+      <w:r>
+        <w:rPr>
+          <w:rFonts w:ascii="Garamond" w:hAnsi="Garamond"/>
+          <w:sz w:val="24"/>
+          <w:szCs w:val="24"/>
+        </w:rPr>
+        <w:t>1. Design for the feature list part of the homepage</w:t>
+      </w:r>
+    </w:p>
+    <w:p>
+      <w:pPr>
+        <w:rPr>
+          <w:rFonts w:ascii="Garamond" w:hAnsi="Garamond"/>
+          <w:sz w:val="24"/>
+          <w:szCs w:val="24"/>
+        </w:rPr>
+      </w:pPr>
+      <w:r>
+        <w:rPr>
+          <w:rFonts w:ascii="Garamond" w:hAnsi="Garamond"/>
+          <w:sz w:val="24"/>
+          <w:szCs w:val="24"/>
+        </w:rPr>
+        <w:t>2. Currently coding and will be pushing it soon</w:t>
+      </w:r>
+    </w:p>
+    <w:p>
+      <w:pPr>
+        <w:rPr>
+          <w:rFonts w:ascii="Garamond" w:hAnsi="Garamond"/>
+          <w:sz w:val="24"/>
+          <w:szCs w:val="24"/>
+        </w:rPr>
+      </w:pPr>
+      <w:r>
+        <w:rPr>
+          <w:rFonts w:ascii="Garamond" w:hAnsi="Garamond"/>
+          <w:sz w:val="24"/>
+          <w:szCs w:val="24"/>
+        </w:rPr>
+        <w:t>3. Learning react</w:t>
+      </w:r>
+    </w:p>
+    <w:p>
+      <w:pPr>
+        <w:rPr>
+          <w:rFonts w:ascii="Garamond" w:hAnsi="Garamond"/>
+          <w:sz w:val="24"/>
+          <w:szCs w:val="24"/>
+        </w:rPr>
+      </w:pPr>
+    </w:p>
+    <w:p>
+      <w:pPr>
+        <w:rPr>
+          <w:rFonts w:ascii="Garamond" w:hAnsi="Garamond"/>
+          <w:sz w:val="24"/>
+          <w:szCs w:val="24"/>
+        </w:rPr>
+      </w:pPr>
+      <w:r>
+        <w:rPr>
+          <w:rFonts w:ascii="Garamond" w:hAnsi="Garamond"/>
+          <w:sz w:val="24"/>
+          <w:szCs w:val="24"/>
+        </w:rPr>
+        <w:t xml:space="preserve">Francois: </w:t>
+      </w:r>
+    </w:p>
+    <w:p>
+      <w:pPr>
+        <w:rPr>
+          <w:rFonts w:ascii="Garamond" w:hAnsi="Garamond"/>
+          <w:sz w:val="24"/>
+          <w:szCs w:val="24"/>
+        </w:rPr>
+      </w:pPr>
+      <w:r>
+        <w:rPr>
+          <w:rFonts w:ascii="Garamond" w:hAnsi="Garamond"/>
+          <w:sz w:val="24"/>
+          <w:szCs w:val="24"/>
+        </w:rPr>
+        <w:t>1. Completed the User/Courses relationship in the database</w:t>
+      </w:r>
+    </w:p>
+    <w:p>
+      <w:pPr>
+        <w:rPr>
+          <w:rFonts w:ascii="Garamond" w:hAnsi="Garamond"/>
+          <w:sz w:val="24"/>
+          <w:szCs w:val="24"/>
+        </w:rPr>
+      </w:pPr>
+      <w:r>
+        <w:rPr>
+          <w:rFonts w:ascii="Garamond" w:hAnsi="Garamond"/>
+          <w:sz w:val="24"/>
+          <w:szCs w:val="24"/>
+        </w:rPr>
+        <w:t>2. Probably work on the PDF table</w:t>
+      </w:r>
+    </w:p>
+    <w:p>
+      <w:pPr>
+        <w:rPr>
+          <w:rFonts w:ascii="Garamond" w:hAnsi="Garamond"/>
+          <w:sz w:val="24"/>
+          <w:szCs w:val="24"/>
+        </w:rPr>
+      </w:pPr>
+      <w:r>
+        <w:rPr>
+          <w:rFonts w:ascii="Garamond" w:hAnsi="Garamond"/>
+          <w:sz w:val="24"/>
+          <w:szCs w:val="24"/>
+        </w:rPr>
+        <w:t>3. Learning relationships in sequelize</w:t>
+      </w:r>
       <w:bookmarkStart w:id="0" w:name="_GoBack"/>
       <w:bookmarkEnd w:id="0"/>
     </w:p>

</xml_diff>

<commit_message>
Updated Documentation Updated Meeting Minutes and Slack Conversations Updated Meeting Audio and Pictures Added Reference gif
</commit_message>
<xml_diff>
--- a/Documentation/Meeting & Conversations/Meeting Minutes.docx
+++ b/Documentation/Meeting & Conversations/Meeting Minutes.docx
@@ -1341,7 +1341,35 @@
           <w:sz w:val="24"/>
           <w:szCs w:val="24"/>
         </w:rPr>
-        <w:t>where we want to be in 2 weeks time.</w:t>
+        <w:t xml:space="preserve">where we want to be in 2 </w:t>
+      </w:r>
+      <w:proofErr w:type="spellStart"/>
+      <w:proofErr w:type="gramStart"/>
+      <w:r>
+        <w:rPr>
+          <w:rFonts w:ascii="Garamond" w:hAnsi="Garamond"/>
+          <w:sz w:val="24"/>
+          <w:szCs w:val="24"/>
+        </w:rPr>
+        <w:t>weeks</w:t>
+      </w:r>
+      <w:proofErr w:type="gramEnd"/>
+      <w:r>
+        <w:rPr>
+          <w:rFonts w:ascii="Garamond" w:hAnsi="Garamond"/>
+          <w:sz w:val="24"/>
+          <w:szCs w:val="24"/>
+        </w:rPr>
+        <w:t xml:space="preserve"> time</w:t>
+      </w:r>
+      <w:proofErr w:type="spellEnd"/>
+      <w:r>
+        <w:rPr>
+          <w:rFonts w:ascii="Garamond" w:hAnsi="Garamond"/>
+          <w:sz w:val="24"/>
+          <w:szCs w:val="24"/>
+        </w:rPr>
+        <w:t>.</w:t>
       </w:r>
     </w:p>
     <w:p>
@@ -1907,7 +1935,25 @@
           <w:sz w:val="24"/>
           <w:szCs w:val="24"/>
         </w:rPr>
-        <w:t>, the NodeJS server. Finally we conclude with how to add components to the project.</w:t>
+        <w:t xml:space="preserve">, the NodeJS server. </w:t>
+      </w:r>
+      <w:proofErr w:type="gramStart"/>
+      <w:r>
+        <w:rPr>
+          <w:rFonts w:ascii="Garamond" w:hAnsi="Garamond"/>
+          <w:sz w:val="24"/>
+          <w:szCs w:val="24"/>
+        </w:rPr>
+        <w:t>Finally</w:t>
+      </w:r>
+      <w:proofErr w:type="gramEnd"/>
+      <w:r>
+        <w:rPr>
+          <w:rFonts w:ascii="Garamond" w:hAnsi="Garamond"/>
+          <w:sz w:val="24"/>
+          <w:szCs w:val="24"/>
+        </w:rPr>
+        <w:t xml:space="preserve"> we conclude with how to add components to the project.</w:t>
       </w:r>
     </w:p>
     <w:p>
@@ -2007,6 +2053,7 @@
         </w:rPr>
         <w:t xml:space="preserve">AJ and </w:t>
       </w:r>
+      <w:proofErr w:type="spellStart"/>
       <w:r>
         <w:rPr>
           <w:rFonts w:ascii="Garamond" w:hAnsi="Garamond"/>
@@ -2015,6 +2062,7 @@
         </w:rPr>
         <w:t>Vertan</w:t>
       </w:r>
+      <w:proofErr w:type="spellEnd"/>
     </w:p>
     <w:p>
       <w:pPr>
@@ -2183,6 +2231,7 @@
         <w:lastRenderedPageBreak/>
         <w:t>1</w:t>
       </w:r>
+      <w:proofErr w:type="gramStart"/>
       <w:r>
         <w:rPr>
           <w:rFonts w:ascii="Garamond" w:hAnsi="Garamond"/>
@@ -2209,8 +2258,9 @@
           <w:sz w:val="24"/>
           <w:szCs w:val="24"/>
         </w:rPr>
-        <w:t xml:space="preserve"> Virtual </w:t>
-      </w:r>
+        <w:t xml:space="preserve"> Virtual</w:t>
+      </w:r>
+      <w:proofErr w:type="gramEnd"/>
       <w:r>
         <w:rPr>
           <w:rFonts w:ascii="Garamond" w:hAnsi="Garamond"/>
@@ -2218,6 +2268,15 @@
           <w:sz w:val="24"/>
           <w:szCs w:val="24"/>
         </w:rPr>
+        <w:t xml:space="preserve"> </w:t>
+      </w:r>
+      <w:r>
+        <w:rPr>
+          <w:rFonts w:ascii="Garamond" w:hAnsi="Garamond"/>
+          <w:b/>
+          <w:sz w:val="24"/>
+          <w:szCs w:val="24"/>
+        </w:rPr>
         <w:t xml:space="preserve">Scrum </w:t>
       </w:r>
       <w:r>
@@ -2629,7 +2688,25 @@
           <w:sz w:val="24"/>
           <w:szCs w:val="24"/>
         </w:rPr>
-        <w:t>2. I will be contacting Charbel to plan the work on the homepage and also to decide on the theme we will be following</w:t>
+        <w:t xml:space="preserve">2. I will be contacting Charbel to plan the work on the homepage </w:t>
+      </w:r>
+      <w:proofErr w:type="gramStart"/>
+      <w:r>
+        <w:rPr>
+          <w:rFonts w:ascii="Garamond" w:hAnsi="Garamond"/>
+          <w:sz w:val="24"/>
+          <w:szCs w:val="24"/>
+        </w:rPr>
+        <w:t>and also</w:t>
+      </w:r>
+      <w:proofErr w:type="gramEnd"/>
+      <w:r>
+        <w:rPr>
+          <w:rFonts w:ascii="Garamond" w:hAnsi="Garamond"/>
+          <w:sz w:val="24"/>
+          <w:szCs w:val="24"/>
+        </w:rPr>
+        <w:t xml:space="preserve"> to decide on the theme we will be following</w:t>
       </w:r>
     </w:p>
     <w:p>
@@ -2723,8 +2800,36 @@
           <w:sz w:val="24"/>
           <w:szCs w:val="24"/>
         </w:rPr>
-        <w:t>3. Learning how Sequelize works with Postgresql</w:t>
-      </w:r>
+        <w:t xml:space="preserve">3. Learning how </w:t>
+      </w:r>
+      <w:proofErr w:type="spellStart"/>
+      <w:r>
+        <w:rPr>
+          <w:rFonts w:ascii="Garamond" w:hAnsi="Garamond"/>
+          <w:sz w:val="24"/>
+          <w:szCs w:val="24"/>
+        </w:rPr>
+        <w:t>Sequelize</w:t>
+      </w:r>
+      <w:proofErr w:type="spellEnd"/>
+      <w:r>
+        <w:rPr>
+          <w:rFonts w:ascii="Garamond" w:hAnsi="Garamond"/>
+          <w:sz w:val="24"/>
+          <w:szCs w:val="24"/>
+        </w:rPr>
+        <w:t xml:space="preserve"> works with </w:t>
+      </w:r>
+      <w:proofErr w:type="spellStart"/>
+      <w:r>
+        <w:rPr>
+          <w:rFonts w:ascii="Garamond" w:hAnsi="Garamond"/>
+          <w:sz w:val="24"/>
+          <w:szCs w:val="24"/>
+        </w:rPr>
+        <w:t>Postgresql</w:t>
+      </w:r>
+      <w:proofErr w:type="spellEnd"/>
     </w:p>
     <w:p>
       <w:pPr>
@@ -3115,23 +3220,59 @@
           <w:sz w:val="24"/>
           <w:szCs w:val="24"/>
         </w:rPr>
-        <w:t xml:space="preserve"> under every User Story. In essence, </w:t>
-      </w:r>
-      <w:r>
-        <w:rPr>
-          <w:rFonts w:ascii="Garamond" w:hAnsi="Garamond"/>
-          <w:sz w:val="24"/>
-          <w:szCs w:val="24"/>
-        </w:rPr>
-        <w:t>a simple descriptio</w:t>
-      </w:r>
-      <w:r>
-        <w:rPr>
-          <w:rFonts w:ascii="Garamond" w:hAnsi="Garamond"/>
-          <w:sz w:val="24"/>
-          <w:szCs w:val="24"/>
-        </w:rPr>
-        <w:t>n of a couple of lines of what we’re going to do to address the problem (a summary of the tasks) for every user story. We also have to have tasks for every user story.</w:t>
+        <w:t xml:space="preserve"> under every User Story. </w:t>
+      </w:r>
+      <w:proofErr w:type="gramStart"/>
+      <w:r>
+        <w:rPr>
+          <w:rFonts w:ascii="Garamond" w:hAnsi="Garamond"/>
+          <w:sz w:val="24"/>
+          <w:szCs w:val="24"/>
+        </w:rPr>
+        <w:t xml:space="preserve">In essence, </w:t>
+      </w:r>
+      <w:r>
+        <w:rPr>
+          <w:rFonts w:ascii="Garamond" w:hAnsi="Garamond"/>
+          <w:sz w:val="24"/>
+          <w:szCs w:val="24"/>
+        </w:rPr>
+        <w:t>a</w:t>
+      </w:r>
+      <w:proofErr w:type="gramEnd"/>
+      <w:r>
+        <w:rPr>
+          <w:rFonts w:ascii="Garamond" w:hAnsi="Garamond"/>
+          <w:sz w:val="24"/>
+          <w:szCs w:val="24"/>
+        </w:rPr>
+        <w:t xml:space="preserve"> simple descriptio</w:t>
+      </w:r>
+      <w:r>
+        <w:rPr>
+          <w:rFonts w:ascii="Garamond" w:hAnsi="Garamond"/>
+          <w:sz w:val="24"/>
+          <w:szCs w:val="24"/>
+        </w:rPr>
+        <w:t xml:space="preserve">n of a couple of lines of what we’re going to do to address the problem (a summary of the tasks) for every user story. We also </w:t>
+      </w:r>
+      <w:proofErr w:type="gramStart"/>
+      <w:r>
+        <w:rPr>
+          <w:rFonts w:ascii="Garamond" w:hAnsi="Garamond"/>
+          <w:sz w:val="24"/>
+          <w:szCs w:val="24"/>
+        </w:rPr>
+        <w:t>have to</w:t>
+      </w:r>
+      <w:proofErr w:type="gramEnd"/>
+      <w:r>
+        <w:rPr>
+          <w:rFonts w:ascii="Garamond" w:hAnsi="Garamond"/>
+          <w:sz w:val="24"/>
+          <w:szCs w:val="24"/>
+        </w:rPr>
+        <w:t xml:space="preserve"> have tasks for every user story.</w:t>
       </w:r>
     </w:p>
     <w:p>
@@ -3555,7 +3696,61 @@
           <w:sz w:val="24"/>
           <w:szCs w:val="24"/>
         </w:rPr>
-        <w:t>artan to set up his environment and create the navbar, helped mo with git commands.</w:t>
+        <w:t xml:space="preserve">artan to set up his environment and create the </w:t>
+      </w:r>
+      <w:proofErr w:type="spellStart"/>
+      <w:r>
+        <w:rPr>
+          <w:rFonts w:ascii="Garamond" w:hAnsi="Garamond"/>
+          <w:sz w:val="24"/>
+          <w:szCs w:val="24"/>
+        </w:rPr>
+        <w:t>navbar</w:t>
+      </w:r>
+      <w:proofErr w:type="spellEnd"/>
+      <w:r>
+        <w:rPr>
+          <w:rFonts w:ascii="Garamond" w:hAnsi="Garamond"/>
+          <w:sz w:val="24"/>
+          <w:szCs w:val="24"/>
+        </w:rPr>
+        <w:t xml:space="preserve">, helped </w:t>
+      </w:r>
+      <w:proofErr w:type="spellStart"/>
+      <w:r>
+        <w:rPr>
+          <w:rFonts w:ascii="Garamond" w:hAnsi="Garamond"/>
+          <w:sz w:val="24"/>
+          <w:szCs w:val="24"/>
+        </w:rPr>
+        <w:t>mo</w:t>
+      </w:r>
+      <w:proofErr w:type="spellEnd"/>
+      <w:r>
+        <w:rPr>
+          <w:rFonts w:ascii="Garamond" w:hAnsi="Garamond"/>
+          <w:sz w:val="24"/>
+          <w:szCs w:val="24"/>
+        </w:rPr>
+        <w:t xml:space="preserve"> with </w:t>
+      </w:r>
+      <w:proofErr w:type="spellStart"/>
+      <w:r>
+        <w:rPr>
+          <w:rFonts w:ascii="Garamond" w:hAnsi="Garamond"/>
+          <w:sz w:val="24"/>
+          <w:szCs w:val="24"/>
+        </w:rPr>
+        <w:t>git</w:t>
+      </w:r>
+      <w:proofErr w:type="spellEnd"/>
+      <w:r>
+        <w:rPr>
+          <w:rFonts w:ascii="Garamond" w:hAnsi="Garamond"/>
+          <w:sz w:val="24"/>
+          <w:szCs w:val="24"/>
+        </w:rPr>
+        <w:t xml:space="preserve"> commands.</w:t>
       </w:r>
     </w:p>
     <w:p>
@@ -3809,7 +4004,43 @@
           <w:sz w:val="24"/>
           <w:szCs w:val="24"/>
         </w:rPr>
-        <w:t>1. coded the first half of the mockup Adam shared on html/css/js (Adam will do the second half)</w:t>
+        <w:t>1. coded the first half of the mockup Adam shared on html/</w:t>
+      </w:r>
+      <w:proofErr w:type="spellStart"/>
+      <w:r>
+        <w:rPr>
+          <w:rFonts w:ascii="Garamond" w:hAnsi="Garamond"/>
+          <w:sz w:val="24"/>
+          <w:szCs w:val="24"/>
+        </w:rPr>
+        <w:t>css</w:t>
+      </w:r>
+      <w:proofErr w:type="spellEnd"/>
+      <w:r>
+        <w:rPr>
+          <w:rFonts w:ascii="Garamond" w:hAnsi="Garamond"/>
+          <w:sz w:val="24"/>
+          <w:szCs w:val="24"/>
+        </w:rPr>
+        <w:t>/</w:t>
+      </w:r>
+      <w:proofErr w:type="spellStart"/>
+      <w:r>
+        <w:rPr>
+          <w:rFonts w:ascii="Garamond" w:hAnsi="Garamond"/>
+          <w:sz w:val="24"/>
+          <w:szCs w:val="24"/>
+        </w:rPr>
+        <w:t>js</w:t>
+      </w:r>
+      <w:proofErr w:type="spellEnd"/>
+      <w:r>
+        <w:rPr>
+          <w:rFonts w:ascii="Garamond" w:hAnsi="Garamond"/>
+          <w:sz w:val="24"/>
+          <w:szCs w:val="24"/>
+        </w:rPr>
+        <w:t xml:space="preserve"> (Adam will do the second half)</w:t>
       </w:r>
     </w:p>
     <w:p>
@@ -3989,7 +4220,25 @@
           <w:sz w:val="24"/>
           <w:szCs w:val="24"/>
         </w:rPr>
-        <w:t>, created the main components of the Navbar and styled it up a bit</w:t>
+        <w:t xml:space="preserve">, created the main components of the </w:t>
+      </w:r>
+      <w:proofErr w:type="spellStart"/>
+      <w:r>
+        <w:rPr>
+          <w:rFonts w:ascii="Garamond" w:hAnsi="Garamond"/>
+          <w:sz w:val="24"/>
+          <w:szCs w:val="24"/>
+        </w:rPr>
+        <w:t>Navbar</w:t>
+      </w:r>
+      <w:proofErr w:type="spellEnd"/>
+      <w:r>
+        <w:rPr>
+          <w:rFonts w:ascii="Garamond" w:hAnsi="Garamond"/>
+          <w:sz w:val="24"/>
+          <w:szCs w:val="24"/>
+        </w:rPr>
+        <w:t xml:space="preserve"> and styled it up a bit</w:t>
       </w:r>
     </w:p>
     <w:p>
@@ -4007,7 +4256,25 @@
           <w:sz w:val="24"/>
           <w:szCs w:val="24"/>
         </w:rPr>
-        <w:t>2. I’ll continue to make it look better when/if i get better ideas</w:t>
+        <w:t xml:space="preserve">2. I’ll continue to make it look better when/if </w:t>
+      </w:r>
+      <w:proofErr w:type="spellStart"/>
+      <w:r>
+        <w:rPr>
+          <w:rFonts w:ascii="Garamond" w:hAnsi="Garamond"/>
+          <w:sz w:val="24"/>
+          <w:szCs w:val="24"/>
+        </w:rPr>
+        <w:t>i</w:t>
+      </w:r>
+      <w:proofErr w:type="spellEnd"/>
+      <w:r>
+        <w:rPr>
+          <w:rFonts w:ascii="Garamond" w:hAnsi="Garamond"/>
+          <w:sz w:val="24"/>
+          <w:szCs w:val="24"/>
+        </w:rPr>
+        <w:t xml:space="preserve"> get better ideas</w:t>
       </w:r>
     </w:p>
     <w:p>
@@ -4087,7 +4354,25 @@
           <w:sz w:val="24"/>
           <w:szCs w:val="24"/>
         </w:rPr>
-        <w:t>oded the sidebar using html and css still haven’t implemented using react</w:t>
+        <w:t xml:space="preserve">oded the sidebar using html and </w:t>
+      </w:r>
+      <w:proofErr w:type="spellStart"/>
+      <w:r>
+        <w:rPr>
+          <w:rFonts w:ascii="Garamond" w:hAnsi="Garamond"/>
+          <w:sz w:val="24"/>
+          <w:szCs w:val="24"/>
+        </w:rPr>
+        <w:t>css</w:t>
+      </w:r>
+      <w:proofErr w:type="spellEnd"/>
+      <w:r>
+        <w:rPr>
+          <w:rFonts w:ascii="Garamond" w:hAnsi="Garamond"/>
+          <w:sz w:val="24"/>
+          <w:szCs w:val="24"/>
+        </w:rPr>
+        <w:t xml:space="preserve"> still haven’t implemented using react</w:t>
       </w:r>
     </w:p>
     <w:p>
@@ -4139,7 +4424,25 @@
           <w:sz w:val="24"/>
           <w:szCs w:val="24"/>
         </w:rPr>
-        <w:t>sing postgress, was having some trouble installing it</w:t>
+        <w:t xml:space="preserve">sing </w:t>
+      </w:r>
+      <w:proofErr w:type="spellStart"/>
+      <w:r>
+        <w:rPr>
+          <w:rFonts w:ascii="Garamond" w:hAnsi="Garamond"/>
+          <w:sz w:val="24"/>
+          <w:szCs w:val="24"/>
+        </w:rPr>
+        <w:t>postgress</w:t>
+      </w:r>
+      <w:proofErr w:type="spellEnd"/>
+      <w:r>
+        <w:rPr>
+          <w:rFonts w:ascii="Garamond" w:hAnsi="Garamond"/>
+          <w:sz w:val="24"/>
+          <w:szCs w:val="24"/>
+        </w:rPr>
+        <w:t>, was having some trouble installing it</w:t>
       </w:r>
     </w:p>
     <w:p>
@@ -4315,7 +4618,25 @@
           <w:sz w:val="24"/>
           <w:szCs w:val="24"/>
         </w:rPr>
-        <w:t>2. I will start looking into how to upload documents from the front end.</w:t>
+        <w:t xml:space="preserve">2. I will start </w:t>
+      </w:r>
+      <w:proofErr w:type="gramStart"/>
+      <w:r>
+        <w:rPr>
+          <w:rFonts w:ascii="Garamond" w:hAnsi="Garamond"/>
+          <w:sz w:val="24"/>
+          <w:szCs w:val="24"/>
+        </w:rPr>
+        <w:t>looking into</w:t>
+      </w:r>
+      <w:proofErr w:type="gramEnd"/>
+      <w:r>
+        <w:rPr>
+          <w:rFonts w:ascii="Garamond" w:hAnsi="Garamond"/>
+          <w:sz w:val="24"/>
+          <w:szCs w:val="24"/>
+        </w:rPr>
+        <w:t xml:space="preserve"> how to upload documents from the front end.</w:t>
       </w:r>
     </w:p>
     <w:p>
@@ -4342,13 +4663,23 @@
         </w:rPr>
         <w:t xml:space="preserve">is </w:t>
       </w:r>
-      <w:r>
-        <w:rPr>
-          <w:rFonts w:ascii="Garamond" w:hAnsi="Garamond"/>
-          <w:sz w:val="24"/>
-          <w:szCs w:val="24"/>
-        </w:rPr>
-        <w:t>pretty empty as of now.</w:t>
+      <w:proofErr w:type="gramStart"/>
+      <w:r>
+        <w:rPr>
+          <w:rFonts w:ascii="Garamond" w:hAnsi="Garamond"/>
+          <w:sz w:val="24"/>
+          <w:szCs w:val="24"/>
+        </w:rPr>
+        <w:t>pretty empty</w:t>
+      </w:r>
+      <w:proofErr w:type="gramEnd"/>
+      <w:r>
+        <w:rPr>
+          <w:rFonts w:ascii="Garamond" w:hAnsi="Garamond"/>
+          <w:sz w:val="24"/>
+          <w:szCs w:val="24"/>
+        </w:rPr>
+        <w:t xml:space="preserve"> as of now.</w:t>
       </w:r>
     </w:p>
     <w:p>
@@ -4484,8 +4815,18 @@
           <w:sz w:val="24"/>
           <w:szCs w:val="24"/>
         </w:rPr>
-        <w:t>inished the sidebar and integrated it using reactjs</w:t>
-      </w:r>
+        <w:t xml:space="preserve">inished the sidebar and integrated it using </w:t>
+      </w:r>
+      <w:proofErr w:type="spellStart"/>
+      <w:r>
+        <w:rPr>
+          <w:rFonts w:ascii="Garamond" w:hAnsi="Garamond"/>
+          <w:sz w:val="24"/>
+          <w:szCs w:val="24"/>
+        </w:rPr>
+        <w:t>reactjs</w:t>
+      </w:r>
+      <w:proofErr w:type="spellEnd"/>
     </w:p>
     <w:p>
       <w:pPr>
@@ -4617,8 +4958,18 @@
           <w:sz w:val="24"/>
           <w:szCs w:val="24"/>
         </w:rPr>
-        <w:t>1. Refined the nav</w:t>
-      </w:r>
+        <w:t xml:space="preserve">1. Refined the </w:t>
+      </w:r>
+      <w:proofErr w:type="spellStart"/>
+      <w:r>
+        <w:rPr>
+          <w:rFonts w:ascii="Garamond" w:hAnsi="Garamond"/>
+          <w:sz w:val="24"/>
+          <w:szCs w:val="24"/>
+        </w:rPr>
+        <w:t>nav</w:t>
+      </w:r>
+      <w:proofErr w:type="spellEnd"/>
       <w:r>
         <w:rPr>
           <w:rFonts w:ascii="Garamond" w:hAnsi="Garamond"/>
@@ -4710,8 +5061,18 @@
           <w:sz w:val="24"/>
           <w:szCs w:val="24"/>
         </w:rPr>
-        <w:t>1. Coded the welcome page of NoteShare</w:t>
-      </w:r>
+        <w:t xml:space="preserve">1. Coded the welcome page of </w:t>
+      </w:r>
+      <w:proofErr w:type="spellStart"/>
+      <w:r>
+        <w:rPr>
+          <w:rFonts w:ascii="Garamond" w:hAnsi="Garamond"/>
+          <w:sz w:val="24"/>
+          <w:szCs w:val="24"/>
+        </w:rPr>
+        <w:t>NoteShare</w:t>
+      </w:r>
+      <w:proofErr w:type="spellEnd"/>
     </w:p>
     <w:p>
       <w:pPr>
@@ -4828,7 +5189,25 @@
           <w:sz w:val="24"/>
           <w:szCs w:val="24"/>
         </w:rPr>
-        <w:t>2. Have to add this meeting to minutes</w:t>
+        <w:t xml:space="preserve">2. </w:t>
+      </w:r>
+      <w:proofErr w:type="gramStart"/>
+      <w:r>
+        <w:rPr>
+          <w:rFonts w:ascii="Garamond" w:hAnsi="Garamond"/>
+          <w:sz w:val="24"/>
+          <w:szCs w:val="24"/>
+        </w:rPr>
+        <w:t>Have to</w:t>
+      </w:r>
+      <w:proofErr w:type="gramEnd"/>
+      <w:r>
+        <w:rPr>
+          <w:rFonts w:ascii="Garamond" w:hAnsi="Garamond"/>
+          <w:sz w:val="24"/>
+          <w:szCs w:val="24"/>
+        </w:rPr>
+        <w:t xml:space="preserve"> add this meeting to minutes</w:t>
       </w:r>
     </w:p>
     <w:p>
@@ -4999,8 +5378,18 @@
           <w:sz w:val="24"/>
           <w:szCs w:val="24"/>
         </w:rPr>
-        <w:t>3. Learning relationships in sequelize</w:t>
-      </w:r>
+        <w:t xml:space="preserve">3. Learning relationships in </w:t>
+      </w:r>
+      <w:proofErr w:type="spellStart"/>
+      <w:r>
+        <w:rPr>
+          <w:rFonts w:ascii="Garamond" w:hAnsi="Garamond"/>
+          <w:sz w:val="24"/>
+          <w:szCs w:val="24"/>
+        </w:rPr>
+        <w:t>sequelize</w:t>
+      </w:r>
+      <w:proofErr w:type="spellEnd"/>
     </w:p>
     <w:p>
       <w:pPr>
@@ -5090,6 +5479,8 @@
           <w:szCs w:val="24"/>
         </w:rPr>
       </w:pPr>
+      <w:bookmarkStart w:id="0" w:name="OLE_LINK1"/>
+      <w:bookmarkStart w:id="1" w:name="OLE_LINK2"/>
       <w:r>
         <w:rPr>
           <w:rFonts w:ascii="Garamond" w:hAnsi="Garamond"/>
@@ -5098,6 +5489,8 @@
         </w:rPr>
         <w:t>TA meeting Start 12:30</w:t>
       </w:r>
+      <w:bookmarkEnd w:id="0"/>
+      <w:bookmarkEnd w:id="1"/>
     </w:p>
     <w:p>
       <w:pPr>
@@ -5212,39 +5605,67 @@
           <w:sz w:val="24"/>
           <w:szCs w:val="24"/>
         </w:rPr>
+        <w:t xml:space="preserve"> is presented </w:t>
+      </w:r>
+      <w:r>
+        <w:rPr>
+          <w:rFonts w:ascii="Garamond" w:hAnsi="Garamond"/>
+          <w:sz w:val="24"/>
+          <w:szCs w:val="24"/>
+        </w:rPr>
+        <w:t>and verified.</w:t>
+      </w:r>
+      <w:r>
+        <w:rPr>
+          <w:rFonts w:ascii="Garamond" w:hAnsi="Garamond"/>
+          <w:sz w:val="24"/>
+          <w:szCs w:val="24"/>
+        </w:rPr>
         <w:t xml:space="preserve"> </w:t>
       </w:r>
-      <w:r>
-        <w:rPr>
-          <w:rFonts w:ascii="Garamond" w:hAnsi="Garamond"/>
-          <w:sz w:val="24"/>
-          <w:szCs w:val="24"/>
-        </w:rPr>
-        <w:t xml:space="preserve">is presented </w:t>
-      </w:r>
-      <w:r>
-        <w:rPr>
-          <w:rFonts w:ascii="Garamond" w:hAnsi="Garamond"/>
-          <w:sz w:val="24"/>
-          <w:szCs w:val="24"/>
-        </w:rPr>
-        <w:t>and verified.</w:t>
-      </w:r>
-      <w:r>
-        <w:rPr>
-          <w:rFonts w:ascii="Garamond" w:hAnsi="Garamond"/>
-          <w:sz w:val="24"/>
-          <w:szCs w:val="24"/>
-        </w:rPr>
-        <w:t xml:space="preserve"> Teem meeting structure and documentation is also presented to the TA.</w:t>
-      </w:r>
-      <w:r>
-        <w:rPr>
-          <w:rFonts w:ascii="Garamond" w:hAnsi="Garamond"/>
-          <w:sz w:val="24"/>
-          <w:szCs w:val="24"/>
-        </w:rPr>
-        <w:t xml:space="preserve"> A high level presentation of the project architecture is given to the TA, with explanation of how back end requests are handled and how the front end interacts with the back end server. </w:t>
+      <w:proofErr w:type="spellStart"/>
+      <w:r>
+        <w:rPr>
+          <w:rFonts w:ascii="Garamond" w:hAnsi="Garamond"/>
+          <w:sz w:val="24"/>
+          <w:szCs w:val="24"/>
+        </w:rPr>
+        <w:t>Teem</w:t>
+      </w:r>
+      <w:proofErr w:type="spellEnd"/>
+      <w:r>
+        <w:rPr>
+          <w:rFonts w:ascii="Garamond" w:hAnsi="Garamond"/>
+          <w:sz w:val="24"/>
+          <w:szCs w:val="24"/>
+        </w:rPr>
+        <w:t xml:space="preserve"> meeting structure and documentation is also presented to the TA.</w:t>
+      </w:r>
+      <w:r>
+        <w:rPr>
+          <w:rFonts w:ascii="Garamond" w:hAnsi="Garamond"/>
+          <w:sz w:val="24"/>
+          <w:szCs w:val="24"/>
+        </w:rPr>
+        <w:t xml:space="preserve"> A </w:t>
+      </w:r>
+      <w:proofErr w:type="gramStart"/>
+      <w:r>
+        <w:rPr>
+          <w:rFonts w:ascii="Garamond" w:hAnsi="Garamond"/>
+          <w:sz w:val="24"/>
+          <w:szCs w:val="24"/>
+        </w:rPr>
+        <w:t>high level</w:t>
+      </w:r>
+      <w:proofErr w:type="gramEnd"/>
+      <w:r>
+        <w:rPr>
+          <w:rFonts w:ascii="Garamond" w:hAnsi="Garamond"/>
+          <w:sz w:val="24"/>
+          <w:szCs w:val="24"/>
+        </w:rPr>
+        <w:t xml:space="preserve"> presentation of the project architecture is given to the TA, with explanation of how back end requests are handled and how the front end interacts with the back end server. </w:t>
       </w:r>
     </w:p>
     <w:p>
@@ -5324,13 +5745,23 @@
         </w:rPr>
         <w:t xml:space="preserve">First part of the meeting spent on learning about </w:t>
       </w:r>
-      <w:r>
-        <w:rPr>
-          <w:rFonts w:ascii="Garamond" w:hAnsi="Garamond"/>
-          <w:sz w:val="24"/>
-          <w:szCs w:val="24"/>
-        </w:rPr>
-        <w:t xml:space="preserve">Axios server requests and </w:t>
+      <w:proofErr w:type="spellStart"/>
+      <w:r>
+        <w:rPr>
+          <w:rFonts w:ascii="Garamond" w:hAnsi="Garamond"/>
+          <w:sz w:val="24"/>
+          <w:szCs w:val="24"/>
+        </w:rPr>
+        <w:t>Axios</w:t>
+      </w:r>
+      <w:proofErr w:type="spellEnd"/>
+      <w:r>
+        <w:rPr>
+          <w:rFonts w:ascii="Garamond" w:hAnsi="Garamond"/>
+          <w:sz w:val="24"/>
+          <w:szCs w:val="24"/>
+        </w:rPr>
+        <w:t xml:space="preserve"> server requests and </w:t>
       </w:r>
       <w:r>
         <w:rPr>
@@ -5849,23 +6280,7 @@
           <w:sz w:val="24"/>
           <w:szCs w:val="24"/>
         </w:rPr>
-        <w:t xml:space="preserve">1. Pulled the project from </w:t>
-      </w:r>
-      <w:r>
-        <w:rPr>
-          <w:rFonts w:ascii="Garamond" w:hAnsi="Garamond"/>
-          <w:sz w:val="24"/>
-          <w:szCs w:val="24"/>
-        </w:rPr>
-        <w:t>GitHub</w:t>
-      </w:r>
-      <w:r>
-        <w:rPr>
-          <w:rFonts w:ascii="Garamond" w:hAnsi="Garamond"/>
-          <w:sz w:val="24"/>
-          <w:szCs w:val="24"/>
-        </w:rPr>
-        <w:t xml:space="preserve"> and started examining the code.</w:t>
+        <w:t>1. Pulled the project from GitHub and started examining the code.</w:t>
       </w:r>
     </w:p>
     <w:p>
@@ -5959,15 +6374,7 @@
           <w:sz w:val="24"/>
           <w:szCs w:val="24"/>
         </w:rPr>
-        <w:t xml:space="preserve">2. Currently Updating Slack &amp; </w:t>
-      </w:r>
-      <w:r>
-        <w:rPr>
-          <w:rFonts w:ascii="Garamond" w:hAnsi="Garamond"/>
-          <w:sz w:val="24"/>
-          <w:szCs w:val="24"/>
-        </w:rPr>
-        <w:t>Documentation</w:t>
+        <w:t>2. Currently Updating Slack &amp; Documentation</w:t>
       </w:r>
     </w:p>
     <w:p>
@@ -6136,7 +6543,25 @@
           <w:sz w:val="24"/>
           <w:szCs w:val="24"/>
         </w:rPr>
-        <w:t>1. Pulled the project and took a look at everyone’s code</w:t>
+        <w:t xml:space="preserve">1. Pulled the project and </w:t>
+      </w:r>
+      <w:proofErr w:type="gramStart"/>
+      <w:r>
+        <w:rPr>
+          <w:rFonts w:ascii="Garamond" w:hAnsi="Garamond"/>
+          <w:sz w:val="24"/>
+          <w:szCs w:val="24"/>
+        </w:rPr>
+        <w:t>took a look</w:t>
+      </w:r>
+      <w:proofErr w:type="gramEnd"/>
+      <w:r>
+        <w:rPr>
+          <w:rFonts w:ascii="Garamond" w:hAnsi="Garamond"/>
+          <w:sz w:val="24"/>
+          <w:szCs w:val="24"/>
+        </w:rPr>
+        <w:t xml:space="preserve"> at everyone’s code</w:t>
       </w:r>
     </w:p>
     <w:p>
@@ -6178,8 +6603,18 @@
           <w:sz w:val="24"/>
           <w:szCs w:val="24"/>
         </w:rPr>
-        <w:t>None at the moment</w:t>
-      </w:r>
+        <w:t xml:space="preserve">None </w:t>
+      </w:r>
+      <w:proofErr w:type="gramStart"/>
+      <w:r>
+        <w:rPr>
+          <w:rFonts w:ascii="Garamond" w:hAnsi="Garamond"/>
+          <w:sz w:val="24"/>
+          <w:szCs w:val="24"/>
+        </w:rPr>
+        <w:t>at the moment</w:t>
+      </w:r>
+      <w:proofErr w:type="gramEnd"/>
     </w:p>
     <w:p>
       <w:pPr>
@@ -6355,7 +6790,25 @@
           <w:sz w:val="24"/>
           <w:szCs w:val="24"/>
         </w:rPr>
-        <w:t>lmost done codeacademys tutorial on react and will look over the code</w:t>
+        <w:t xml:space="preserve">lmost done </w:t>
+      </w:r>
+      <w:proofErr w:type="spellStart"/>
+      <w:r>
+        <w:rPr>
+          <w:rFonts w:ascii="Garamond" w:hAnsi="Garamond"/>
+          <w:sz w:val="24"/>
+          <w:szCs w:val="24"/>
+        </w:rPr>
+        <w:t>codeacademys</w:t>
+      </w:r>
+      <w:proofErr w:type="spellEnd"/>
+      <w:r>
+        <w:rPr>
+          <w:rFonts w:ascii="Garamond" w:hAnsi="Garamond"/>
+          <w:sz w:val="24"/>
+          <w:szCs w:val="24"/>
+        </w:rPr>
+        <w:t xml:space="preserve"> tutorial on react and will look over the code</w:t>
       </w:r>
     </w:p>
     <w:p>
@@ -6542,8 +6995,18 @@
           <w:sz w:val="24"/>
           <w:szCs w:val="24"/>
         </w:rPr>
-        <w:t>3. None at the moment</w:t>
-      </w:r>
+        <w:t xml:space="preserve">3. None </w:t>
+      </w:r>
+      <w:proofErr w:type="gramStart"/>
+      <w:r>
+        <w:rPr>
+          <w:rFonts w:ascii="Garamond" w:hAnsi="Garamond"/>
+          <w:sz w:val="24"/>
+          <w:szCs w:val="24"/>
+        </w:rPr>
+        <w:t>at the moment</w:t>
+      </w:r>
+      <w:proofErr w:type="gramEnd"/>
     </w:p>
     <w:p>
       <w:pPr>
@@ -6630,15 +7093,7 @@
           <w:sz w:val="24"/>
           <w:szCs w:val="24"/>
         </w:rPr>
-        <w:t>2</w:t>
-      </w:r>
-      <w:r>
-        <w:rPr>
-          <w:rFonts w:ascii="Garamond" w:hAnsi="Garamond"/>
-          <w:sz w:val="24"/>
-          <w:szCs w:val="24"/>
-        </w:rPr>
-        <w:t>2</w:t>
+        <w:t>22</w:t>
       </w:r>
       <w:r>
         <w:rPr>
@@ -6697,15 +7152,33 @@
           <w:sz w:val="24"/>
           <w:szCs w:val="24"/>
         </w:rPr>
-        <w:t>API route, installed M</w:t>
-      </w:r>
-      <w:r>
-        <w:rPr>
-          <w:rFonts w:ascii="Garamond" w:hAnsi="Garamond"/>
-          <w:sz w:val="24"/>
-          <w:szCs w:val="24"/>
-        </w:rPr>
-        <w:t>ulter to handle file uploads to the server</w:t>
+        <w:t xml:space="preserve">API route, installed </w:t>
+      </w:r>
+      <w:proofErr w:type="spellStart"/>
+      <w:r>
+        <w:rPr>
+          <w:rFonts w:ascii="Garamond" w:hAnsi="Garamond"/>
+          <w:sz w:val="24"/>
+          <w:szCs w:val="24"/>
+        </w:rPr>
+        <w:t>M</w:t>
+      </w:r>
+      <w:r>
+        <w:rPr>
+          <w:rFonts w:ascii="Garamond" w:hAnsi="Garamond"/>
+          <w:sz w:val="24"/>
+          <w:szCs w:val="24"/>
+        </w:rPr>
+        <w:t>ulter</w:t>
+      </w:r>
+      <w:proofErr w:type="spellEnd"/>
+      <w:r>
+        <w:rPr>
+          <w:rFonts w:ascii="Garamond" w:hAnsi="Garamond"/>
+          <w:sz w:val="24"/>
+          <w:szCs w:val="24"/>
+        </w:rPr>
+        <w:t xml:space="preserve"> to handle file uploads to the server</w:t>
       </w:r>
     </w:p>
     <w:p>
@@ -6738,6 +7211,553 @@
           <w:sz w:val="24"/>
           <w:szCs w:val="24"/>
         </w:rPr>
+        <w:t xml:space="preserve"> route</w:t>
+      </w:r>
+    </w:p>
+    <w:p>
+      <w:pPr>
+        <w:rPr>
+          <w:rFonts w:ascii="Garamond" w:hAnsi="Garamond"/>
+          <w:sz w:val="24"/>
+          <w:szCs w:val="24"/>
+        </w:rPr>
+      </w:pPr>
+      <w:r>
+        <w:rPr>
+          <w:rFonts w:ascii="Garamond" w:hAnsi="Garamond"/>
+          <w:sz w:val="24"/>
+          <w:szCs w:val="24"/>
+        </w:rPr>
+        <w:t xml:space="preserve">3. Need the documents table from </w:t>
+      </w:r>
+      <w:proofErr w:type="spellStart"/>
+      <w:r>
+        <w:rPr>
+          <w:rFonts w:ascii="Garamond" w:hAnsi="Garamond"/>
+          <w:sz w:val="24"/>
+          <w:szCs w:val="24"/>
+        </w:rPr>
+        <w:t>Fancois</w:t>
+      </w:r>
+      <w:proofErr w:type="spellEnd"/>
+    </w:p>
+    <w:p>
+      <w:pPr>
+        <w:rPr>
+          <w:rFonts w:ascii="Garamond" w:hAnsi="Garamond"/>
+          <w:sz w:val="24"/>
+          <w:szCs w:val="24"/>
+        </w:rPr>
+      </w:pPr>
+    </w:p>
+    <w:p>
+      <w:pPr>
+        <w:rPr>
+          <w:rFonts w:ascii="Garamond" w:hAnsi="Garamond"/>
+          <w:sz w:val="24"/>
+          <w:szCs w:val="24"/>
+        </w:rPr>
+      </w:pPr>
+      <w:r>
+        <w:rPr>
+          <w:rFonts w:ascii="Garamond" w:hAnsi="Garamond"/>
+          <w:sz w:val="24"/>
+          <w:szCs w:val="24"/>
+        </w:rPr>
+        <w:t>Fozail:</w:t>
+      </w:r>
+    </w:p>
+    <w:p>
+      <w:pPr>
+        <w:rPr>
+          <w:rFonts w:ascii="Garamond" w:hAnsi="Garamond"/>
+          <w:sz w:val="24"/>
+          <w:szCs w:val="24"/>
+        </w:rPr>
+      </w:pPr>
+      <w:r>
+        <w:rPr>
+          <w:rFonts w:ascii="Garamond" w:hAnsi="Garamond"/>
+          <w:sz w:val="24"/>
+          <w:szCs w:val="24"/>
+        </w:rPr>
+        <w:t>1. Updated Slack Conversations</w:t>
+      </w:r>
+    </w:p>
+    <w:p>
+      <w:pPr>
+        <w:rPr>
+          <w:rFonts w:ascii="Garamond" w:hAnsi="Garamond"/>
+          <w:sz w:val="24"/>
+          <w:szCs w:val="24"/>
+        </w:rPr>
+      </w:pPr>
+      <w:r>
+        <w:rPr>
+          <w:rFonts w:ascii="Garamond" w:hAnsi="Garamond"/>
+          <w:sz w:val="24"/>
+          <w:szCs w:val="24"/>
+        </w:rPr>
+        <w:t>2. Learn Unit Testing</w:t>
+      </w:r>
+    </w:p>
+    <w:p>
+      <w:pPr>
+        <w:rPr>
+          <w:rFonts w:ascii="Garamond" w:hAnsi="Garamond"/>
+          <w:sz w:val="24"/>
+          <w:szCs w:val="24"/>
+        </w:rPr>
+      </w:pPr>
+      <w:r>
+        <w:rPr>
+          <w:rFonts w:ascii="Garamond" w:hAnsi="Garamond"/>
+          <w:sz w:val="24"/>
+          <w:szCs w:val="24"/>
+        </w:rPr>
+        <w:t>3. None</w:t>
+      </w:r>
+    </w:p>
+    <w:p>
+      <w:pPr>
+        <w:rPr>
+          <w:rFonts w:ascii="Garamond" w:hAnsi="Garamond"/>
+          <w:sz w:val="24"/>
+          <w:szCs w:val="24"/>
+        </w:rPr>
+      </w:pPr>
+    </w:p>
+    <w:p>
+      <w:pPr>
+        <w:rPr>
+          <w:rFonts w:ascii="Garamond" w:hAnsi="Garamond"/>
+          <w:sz w:val="24"/>
+          <w:szCs w:val="24"/>
+        </w:rPr>
+      </w:pPr>
+      <w:r>
+        <w:rPr>
+          <w:rFonts w:ascii="Garamond" w:hAnsi="Garamond"/>
+          <w:sz w:val="24"/>
+          <w:szCs w:val="24"/>
+        </w:rPr>
+        <w:t>Francois:</w:t>
+      </w:r>
+    </w:p>
+    <w:p>
+      <w:pPr>
+        <w:rPr>
+          <w:rFonts w:ascii="Garamond" w:hAnsi="Garamond"/>
+          <w:sz w:val="24"/>
+          <w:szCs w:val="24"/>
+        </w:rPr>
+      </w:pPr>
+      <w:r>
+        <w:rPr>
+          <w:rFonts w:ascii="Garamond" w:hAnsi="Garamond"/>
+          <w:sz w:val="24"/>
+          <w:szCs w:val="24"/>
+        </w:rPr>
+        <w:t>1. Worked on the documents table and the relationship with courses</w:t>
+      </w:r>
+    </w:p>
+    <w:p>
+      <w:pPr>
+        <w:rPr>
+          <w:rFonts w:ascii="Garamond" w:hAnsi="Garamond"/>
+          <w:sz w:val="24"/>
+          <w:szCs w:val="24"/>
+        </w:rPr>
+      </w:pPr>
+      <w:r>
+        <w:rPr>
+          <w:rFonts w:ascii="Garamond" w:hAnsi="Garamond"/>
+          <w:sz w:val="24"/>
+          <w:szCs w:val="24"/>
+        </w:rPr>
+        <w:t>2. Figure out how to reference a pdf file in the database</w:t>
+      </w:r>
+    </w:p>
+    <w:p>
+      <w:pPr>
+        <w:rPr>
+          <w:rFonts w:ascii="Garamond" w:hAnsi="Garamond"/>
+          <w:sz w:val="24"/>
+          <w:szCs w:val="24"/>
+        </w:rPr>
+      </w:pPr>
+      <w:r>
+        <w:rPr>
+          <w:rFonts w:ascii="Garamond" w:hAnsi="Garamond"/>
+          <w:sz w:val="24"/>
+          <w:szCs w:val="24"/>
+        </w:rPr>
+        <w:t xml:space="preserve">3. Still trying to get familiar with </w:t>
+      </w:r>
+      <w:proofErr w:type="spellStart"/>
+      <w:r>
+        <w:rPr>
+          <w:rFonts w:ascii="Garamond" w:hAnsi="Garamond"/>
+          <w:sz w:val="24"/>
+          <w:szCs w:val="24"/>
+        </w:rPr>
+        <w:t>sequelize</w:t>
+      </w:r>
+      <w:proofErr w:type="spellEnd"/>
+    </w:p>
+    <w:p>
+      <w:pPr>
+        <w:rPr>
+          <w:rFonts w:ascii="Garamond" w:hAnsi="Garamond"/>
+          <w:sz w:val="24"/>
+          <w:szCs w:val="24"/>
+        </w:rPr>
+      </w:pPr>
+    </w:p>
+    <w:p>
+      <w:pPr>
+        <w:rPr>
+          <w:rFonts w:ascii="Garamond" w:hAnsi="Garamond"/>
+          <w:sz w:val="24"/>
+          <w:szCs w:val="24"/>
+        </w:rPr>
+      </w:pPr>
+      <w:r>
+        <w:rPr>
+          <w:rFonts w:ascii="Garamond" w:hAnsi="Garamond"/>
+          <w:sz w:val="24"/>
+          <w:szCs w:val="24"/>
+        </w:rPr>
+        <w:t>Daniel:</w:t>
+      </w:r>
+    </w:p>
+    <w:p>
+      <w:pPr>
+        <w:rPr>
+          <w:rFonts w:ascii="Garamond" w:hAnsi="Garamond"/>
+          <w:sz w:val="24"/>
+          <w:szCs w:val="24"/>
+        </w:rPr>
+      </w:pPr>
+      <w:r>
+        <w:rPr>
+          <w:rFonts w:ascii="Garamond" w:hAnsi="Garamond"/>
+          <w:sz w:val="24"/>
+          <w:szCs w:val="24"/>
+        </w:rPr>
+        <w:t>1. Working on the view for uploading documents.</w:t>
+      </w:r>
+    </w:p>
+    <w:p>
+      <w:pPr>
+        <w:rPr>
+          <w:rFonts w:ascii="Garamond" w:hAnsi="Garamond"/>
+          <w:sz w:val="24"/>
+          <w:szCs w:val="24"/>
+        </w:rPr>
+      </w:pPr>
+      <w:r>
+        <w:rPr>
+          <w:rFonts w:ascii="Garamond" w:hAnsi="Garamond"/>
+          <w:sz w:val="24"/>
+          <w:szCs w:val="24"/>
+        </w:rPr>
+        <w:t xml:space="preserve">2. </w:t>
+      </w:r>
+      <w:r>
+        <w:rPr>
+          <w:rFonts w:ascii="Garamond" w:hAnsi="Garamond"/>
+          <w:sz w:val="24"/>
+          <w:szCs w:val="24"/>
+        </w:rPr>
+        <w:t>Write</w:t>
+      </w:r>
+      <w:r>
+        <w:rPr>
+          <w:rFonts w:ascii="Garamond" w:hAnsi="Garamond"/>
+          <w:sz w:val="24"/>
+          <w:szCs w:val="24"/>
+        </w:rPr>
+        <w:t xml:space="preserve"> the logic part</w:t>
+      </w:r>
+      <w:r>
+        <w:rPr>
+          <w:rFonts w:ascii="Garamond" w:hAnsi="Garamond"/>
+          <w:sz w:val="24"/>
+          <w:szCs w:val="24"/>
+        </w:rPr>
+        <w:t xml:space="preserve"> for uploading documents</w:t>
+      </w:r>
+      <w:r>
+        <w:rPr>
+          <w:rFonts w:ascii="Garamond" w:hAnsi="Garamond"/>
+          <w:sz w:val="24"/>
+          <w:szCs w:val="24"/>
+        </w:rPr>
+        <w:t>.</w:t>
+      </w:r>
+    </w:p>
+    <w:p>
+      <w:pPr>
+        <w:rPr>
+          <w:rFonts w:ascii="Garamond" w:hAnsi="Garamond"/>
+          <w:sz w:val="24"/>
+          <w:szCs w:val="24"/>
+        </w:rPr>
+      </w:pPr>
+      <w:r>
+        <w:rPr>
+          <w:rFonts w:ascii="Garamond" w:hAnsi="Garamond"/>
+          <w:sz w:val="24"/>
+          <w:szCs w:val="24"/>
+        </w:rPr>
+        <w:t xml:space="preserve">2. </w:t>
+      </w:r>
+      <w:proofErr w:type="gramStart"/>
+      <w:r>
+        <w:rPr>
+          <w:rFonts w:ascii="Garamond" w:hAnsi="Garamond"/>
+          <w:sz w:val="24"/>
+          <w:szCs w:val="24"/>
+        </w:rPr>
+        <w:t>Have to</w:t>
+      </w:r>
+      <w:proofErr w:type="gramEnd"/>
+      <w:r>
+        <w:rPr>
+          <w:rFonts w:ascii="Garamond" w:hAnsi="Garamond"/>
+          <w:sz w:val="24"/>
+          <w:szCs w:val="24"/>
+        </w:rPr>
+        <w:t xml:space="preserve"> coordinate with Anthony and Francois for the uploading part.</w:t>
+      </w:r>
+    </w:p>
+    <w:p>
+      <w:pPr>
+        <w:rPr>
+          <w:rFonts w:ascii="Garamond" w:hAnsi="Garamond"/>
+          <w:sz w:val="24"/>
+          <w:szCs w:val="24"/>
+        </w:rPr>
+      </w:pPr>
+    </w:p>
+    <w:p>
+      <w:pPr>
+        <w:rPr>
+          <w:rFonts w:ascii="Garamond" w:hAnsi="Garamond"/>
+          <w:sz w:val="24"/>
+          <w:szCs w:val="24"/>
+        </w:rPr>
+      </w:pPr>
+      <w:r>
+        <w:rPr>
+          <w:rFonts w:ascii="Garamond" w:hAnsi="Garamond"/>
+          <w:sz w:val="24"/>
+          <w:szCs w:val="24"/>
+        </w:rPr>
+        <w:t>Adam:</w:t>
+      </w:r>
+    </w:p>
+    <w:p>
+      <w:pPr>
+        <w:rPr>
+          <w:rFonts w:ascii="Garamond" w:hAnsi="Garamond"/>
+          <w:sz w:val="24"/>
+          <w:szCs w:val="24"/>
+        </w:rPr>
+      </w:pPr>
+      <w:r>
+        <w:rPr>
+          <w:rFonts w:ascii="Garamond" w:hAnsi="Garamond"/>
+          <w:sz w:val="24"/>
+          <w:szCs w:val="24"/>
+        </w:rPr>
+        <w:t>1. Nothing much since Monday</w:t>
+      </w:r>
+    </w:p>
+    <w:p>
+      <w:pPr>
+        <w:rPr>
+          <w:rFonts w:ascii="Garamond" w:hAnsi="Garamond"/>
+          <w:sz w:val="24"/>
+          <w:szCs w:val="24"/>
+        </w:rPr>
+      </w:pPr>
+      <w:r>
+        <w:rPr>
+          <w:rFonts w:ascii="Garamond" w:hAnsi="Garamond"/>
+          <w:sz w:val="24"/>
+          <w:szCs w:val="24"/>
+        </w:rPr>
+        <w:t>2. Working on comments</w:t>
+      </w:r>
+    </w:p>
+    <w:p>
+      <w:pPr>
+        <w:rPr>
+          <w:rFonts w:ascii="Garamond" w:hAnsi="Garamond"/>
+          <w:sz w:val="24"/>
+          <w:szCs w:val="24"/>
+        </w:rPr>
+      </w:pPr>
+      <w:r>
+        <w:rPr>
+          <w:rFonts w:ascii="Garamond" w:hAnsi="Garamond"/>
+          <w:sz w:val="24"/>
+          <w:szCs w:val="24"/>
+        </w:rPr>
+        <w:t>3. Nothing so far</w:t>
+      </w:r>
+    </w:p>
+    <w:p>
+      <w:pPr>
+        <w:rPr>
+          <w:rFonts w:ascii="Garamond" w:hAnsi="Garamond"/>
+          <w:sz w:val="24"/>
+          <w:szCs w:val="24"/>
+        </w:rPr>
+      </w:pPr>
+    </w:p>
+    <w:p>
+      <w:pPr>
+        <w:rPr>
+          <w:rFonts w:ascii="Garamond" w:hAnsi="Garamond"/>
+          <w:sz w:val="24"/>
+          <w:szCs w:val="24"/>
+        </w:rPr>
+      </w:pPr>
+      <w:r>
+        <w:rPr>
+          <w:rFonts w:ascii="Garamond" w:hAnsi="Garamond"/>
+          <w:sz w:val="24"/>
+          <w:szCs w:val="24"/>
+        </w:rPr>
+        <w:t>Vartan:</w:t>
+      </w:r>
+    </w:p>
+    <w:p>
+      <w:pPr>
+        <w:rPr>
+          <w:rFonts w:ascii="Garamond" w:hAnsi="Garamond"/>
+          <w:sz w:val="24"/>
+          <w:szCs w:val="24"/>
+        </w:rPr>
+      </w:pPr>
+      <w:r>
+        <w:rPr>
+          <w:rFonts w:ascii="Garamond" w:hAnsi="Garamond"/>
+          <w:sz w:val="24"/>
+          <w:szCs w:val="24"/>
+        </w:rPr>
+        <w:t>1. Been practicing reac</w:t>
+      </w:r>
+      <w:r>
+        <w:rPr>
+          <w:rFonts w:ascii="Garamond" w:hAnsi="Garamond"/>
+          <w:sz w:val="24"/>
+          <w:szCs w:val="24"/>
+        </w:rPr>
+        <w:t>t.js, looked over the code and I</w:t>
+      </w:r>
+      <w:r>
+        <w:rPr>
+          <w:rFonts w:ascii="Garamond" w:hAnsi="Garamond"/>
+          <w:sz w:val="24"/>
+          <w:szCs w:val="24"/>
+        </w:rPr>
+        <w:t xml:space="preserve"> understand components and props better</w:t>
+      </w:r>
+    </w:p>
+    <w:p>
+      <w:pPr>
+        <w:rPr>
+          <w:rFonts w:ascii="Garamond" w:hAnsi="Garamond"/>
+          <w:sz w:val="24"/>
+          <w:szCs w:val="24"/>
+        </w:rPr>
+      </w:pPr>
+      <w:r>
+        <w:rPr>
+          <w:rFonts w:ascii="Garamond" w:hAnsi="Garamond"/>
+          <w:sz w:val="24"/>
+          <w:szCs w:val="24"/>
+        </w:rPr>
+        <w:t>2. I’ll practice more and start working with Mo</w:t>
+      </w:r>
+      <w:r>
+        <w:rPr>
+          <w:rFonts w:ascii="Garamond" w:hAnsi="Garamond"/>
+          <w:sz w:val="24"/>
+          <w:szCs w:val="24"/>
+        </w:rPr>
+        <w:t>hammed</w:t>
+      </w:r>
+    </w:p>
+    <w:p>
+      <w:pPr>
+        <w:rPr>
+          <w:rFonts w:ascii="Garamond" w:hAnsi="Garamond"/>
+          <w:sz w:val="24"/>
+          <w:szCs w:val="24"/>
+        </w:rPr>
+      </w:pPr>
+      <w:r>
+        <w:rPr>
+          <w:rFonts w:ascii="Garamond" w:hAnsi="Garamond"/>
+          <w:sz w:val="24"/>
+          <w:szCs w:val="24"/>
+        </w:rPr>
+        <w:t>3. Nothing</w:t>
+      </w:r>
+    </w:p>
+    <w:p>
+      <w:pPr>
+        <w:rPr>
+          <w:rFonts w:ascii="Garamond" w:hAnsi="Garamond"/>
+          <w:sz w:val="24"/>
+          <w:szCs w:val="24"/>
+        </w:rPr>
+      </w:pPr>
+    </w:p>
+    <w:p>
+      <w:pPr>
+        <w:rPr>
+          <w:rFonts w:ascii="Garamond" w:hAnsi="Garamond"/>
+          <w:sz w:val="24"/>
+          <w:szCs w:val="24"/>
+        </w:rPr>
+      </w:pPr>
+      <w:r>
+        <w:rPr>
+          <w:rFonts w:ascii="Garamond" w:hAnsi="Garamond"/>
+          <w:sz w:val="24"/>
+          <w:szCs w:val="24"/>
+        </w:rPr>
+        <w:t>Mohammed:</w:t>
+      </w:r>
+    </w:p>
+    <w:p>
+      <w:pPr>
+        <w:rPr>
+          <w:rFonts w:ascii="Garamond" w:hAnsi="Garamond"/>
+          <w:sz w:val="24"/>
+          <w:szCs w:val="24"/>
+        </w:rPr>
+      </w:pPr>
+      <w:r>
+        <w:rPr>
+          <w:rFonts w:ascii="Garamond" w:hAnsi="Garamond"/>
+          <w:sz w:val="24"/>
+          <w:szCs w:val="24"/>
+        </w:rPr>
+        <w:t>1.</w:t>
+      </w:r>
+      <w:r>
+        <w:rPr>
+          <w:rFonts w:ascii="Garamond" w:hAnsi="Garamond"/>
+          <w:sz w:val="24"/>
+          <w:szCs w:val="24"/>
+        </w:rPr>
         <w:t xml:space="preserve"> </w:t>
       </w:r>
       <w:r>
@@ -6746,563 +7766,6 @@
           <w:sz w:val="24"/>
           <w:szCs w:val="24"/>
         </w:rPr>
-        <w:t>route</w:t>
-      </w:r>
-    </w:p>
-    <w:p>
-      <w:pPr>
-        <w:rPr>
-          <w:rFonts w:ascii="Garamond" w:hAnsi="Garamond"/>
-          <w:sz w:val="24"/>
-          <w:szCs w:val="24"/>
-        </w:rPr>
-      </w:pPr>
-      <w:r>
-        <w:rPr>
-          <w:rFonts w:ascii="Garamond" w:hAnsi="Garamond"/>
-          <w:sz w:val="24"/>
-          <w:szCs w:val="24"/>
-        </w:rPr>
-        <w:t xml:space="preserve">3. Need the documents table from </w:t>
-      </w:r>
-      <w:r>
-        <w:rPr>
-          <w:rFonts w:ascii="Garamond" w:hAnsi="Garamond"/>
-          <w:sz w:val="24"/>
-          <w:szCs w:val="24"/>
-        </w:rPr>
-        <w:t>Fancois</w:t>
-      </w:r>
-    </w:p>
-    <w:p>
-      <w:pPr>
-        <w:rPr>
-          <w:rFonts w:ascii="Garamond" w:hAnsi="Garamond"/>
-          <w:sz w:val="24"/>
-          <w:szCs w:val="24"/>
-        </w:rPr>
-      </w:pPr>
-    </w:p>
-    <w:p>
-      <w:pPr>
-        <w:rPr>
-          <w:rFonts w:ascii="Garamond" w:hAnsi="Garamond"/>
-          <w:sz w:val="24"/>
-          <w:szCs w:val="24"/>
-        </w:rPr>
-      </w:pPr>
-      <w:r>
-        <w:rPr>
-          <w:rFonts w:ascii="Garamond" w:hAnsi="Garamond"/>
-          <w:sz w:val="24"/>
-          <w:szCs w:val="24"/>
-        </w:rPr>
-        <w:t>Fozail:</w:t>
-      </w:r>
-    </w:p>
-    <w:p>
-      <w:pPr>
-        <w:rPr>
-          <w:rFonts w:ascii="Garamond" w:hAnsi="Garamond"/>
-          <w:sz w:val="24"/>
-          <w:szCs w:val="24"/>
-        </w:rPr>
-      </w:pPr>
-      <w:r>
-        <w:rPr>
-          <w:rFonts w:ascii="Garamond" w:hAnsi="Garamond"/>
-          <w:sz w:val="24"/>
-          <w:szCs w:val="24"/>
-        </w:rPr>
-        <w:t>1. Updated Slack Conversations</w:t>
-      </w:r>
-    </w:p>
-    <w:p>
-      <w:pPr>
-        <w:rPr>
-          <w:rFonts w:ascii="Garamond" w:hAnsi="Garamond"/>
-          <w:sz w:val="24"/>
-          <w:szCs w:val="24"/>
-        </w:rPr>
-      </w:pPr>
-      <w:r>
-        <w:rPr>
-          <w:rFonts w:ascii="Garamond" w:hAnsi="Garamond"/>
-          <w:sz w:val="24"/>
-          <w:szCs w:val="24"/>
-        </w:rPr>
-        <w:t>2. Learn Unit Testing</w:t>
-      </w:r>
-    </w:p>
-    <w:p>
-      <w:pPr>
-        <w:rPr>
-          <w:rFonts w:ascii="Garamond" w:hAnsi="Garamond"/>
-          <w:sz w:val="24"/>
-          <w:szCs w:val="24"/>
-        </w:rPr>
-      </w:pPr>
-      <w:r>
-        <w:rPr>
-          <w:rFonts w:ascii="Garamond" w:hAnsi="Garamond"/>
-          <w:sz w:val="24"/>
-          <w:szCs w:val="24"/>
-        </w:rPr>
-        <w:t>3. None</w:t>
-      </w:r>
-    </w:p>
-    <w:p>
-      <w:pPr>
-        <w:rPr>
-          <w:rFonts w:ascii="Garamond" w:hAnsi="Garamond"/>
-          <w:sz w:val="24"/>
-          <w:szCs w:val="24"/>
-        </w:rPr>
-      </w:pPr>
-    </w:p>
-    <w:p>
-      <w:pPr>
-        <w:rPr>
-          <w:rFonts w:ascii="Garamond" w:hAnsi="Garamond"/>
-          <w:sz w:val="24"/>
-          <w:szCs w:val="24"/>
-        </w:rPr>
-      </w:pPr>
-      <w:r>
-        <w:rPr>
-          <w:rFonts w:ascii="Garamond" w:hAnsi="Garamond"/>
-          <w:sz w:val="24"/>
-          <w:szCs w:val="24"/>
-        </w:rPr>
-        <w:t>Francois:</w:t>
-      </w:r>
-    </w:p>
-    <w:p>
-      <w:pPr>
-        <w:rPr>
-          <w:rFonts w:ascii="Garamond" w:hAnsi="Garamond"/>
-          <w:sz w:val="24"/>
-          <w:szCs w:val="24"/>
-        </w:rPr>
-      </w:pPr>
-      <w:r>
-        <w:rPr>
-          <w:rFonts w:ascii="Garamond" w:hAnsi="Garamond"/>
-          <w:sz w:val="24"/>
-          <w:szCs w:val="24"/>
-        </w:rPr>
-        <w:t>1. Worked on the documents table and the relationship with courses</w:t>
-      </w:r>
-    </w:p>
-    <w:p>
-      <w:pPr>
-        <w:rPr>
-          <w:rFonts w:ascii="Garamond" w:hAnsi="Garamond"/>
-          <w:sz w:val="24"/>
-          <w:szCs w:val="24"/>
-        </w:rPr>
-      </w:pPr>
-      <w:r>
-        <w:rPr>
-          <w:rFonts w:ascii="Garamond" w:hAnsi="Garamond"/>
-          <w:sz w:val="24"/>
-          <w:szCs w:val="24"/>
-        </w:rPr>
-        <w:t>2. Figure out how to reference a pdf file in the database</w:t>
-      </w:r>
-    </w:p>
-    <w:p>
-      <w:pPr>
-        <w:rPr>
-          <w:rFonts w:ascii="Garamond" w:hAnsi="Garamond"/>
-          <w:sz w:val="24"/>
-          <w:szCs w:val="24"/>
-        </w:rPr>
-      </w:pPr>
-      <w:r>
-        <w:rPr>
-          <w:rFonts w:ascii="Garamond" w:hAnsi="Garamond"/>
-          <w:sz w:val="24"/>
-          <w:szCs w:val="24"/>
-        </w:rPr>
-        <w:t>3. Still trying to get familiar with sequelize</w:t>
-      </w:r>
-    </w:p>
-    <w:p>
-      <w:pPr>
-        <w:rPr>
-          <w:rFonts w:ascii="Garamond" w:hAnsi="Garamond"/>
-          <w:sz w:val="24"/>
-          <w:szCs w:val="24"/>
-        </w:rPr>
-      </w:pPr>
-    </w:p>
-    <w:p>
-      <w:pPr>
-        <w:rPr>
-          <w:rFonts w:ascii="Garamond" w:hAnsi="Garamond"/>
-          <w:sz w:val="24"/>
-          <w:szCs w:val="24"/>
-        </w:rPr>
-      </w:pPr>
-      <w:r>
-        <w:rPr>
-          <w:rFonts w:ascii="Garamond" w:hAnsi="Garamond"/>
-          <w:sz w:val="24"/>
-          <w:szCs w:val="24"/>
-        </w:rPr>
-        <w:t>Daniel:</w:t>
-      </w:r>
-    </w:p>
-    <w:p>
-      <w:pPr>
-        <w:rPr>
-          <w:rFonts w:ascii="Garamond" w:hAnsi="Garamond"/>
-          <w:sz w:val="24"/>
-          <w:szCs w:val="24"/>
-        </w:rPr>
-      </w:pPr>
-      <w:r>
-        <w:rPr>
-          <w:rFonts w:ascii="Garamond" w:hAnsi="Garamond"/>
-          <w:sz w:val="24"/>
-          <w:szCs w:val="24"/>
-        </w:rPr>
-        <w:t>1. Working on the view for uploading documents.</w:t>
-      </w:r>
-    </w:p>
-    <w:p>
-      <w:pPr>
-        <w:rPr>
-          <w:rFonts w:ascii="Garamond" w:hAnsi="Garamond"/>
-          <w:sz w:val="24"/>
-          <w:szCs w:val="24"/>
-        </w:rPr>
-      </w:pPr>
-      <w:r>
-        <w:rPr>
-          <w:rFonts w:ascii="Garamond" w:hAnsi="Garamond"/>
-          <w:sz w:val="24"/>
-          <w:szCs w:val="24"/>
-        </w:rPr>
-        <w:t xml:space="preserve">2. </w:t>
-      </w:r>
-      <w:r>
-        <w:rPr>
-          <w:rFonts w:ascii="Garamond" w:hAnsi="Garamond"/>
-          <w:sz w:val="24"/>
-          <w:szCs w:val="24"/>
-        </w:rPr>
-        <w:t>Write</w:t>
-      </w:r>
-      <w:r>
-        <w:rPr>
-          <w:rFonts w:ascii="Garamond" w:hAnsi="Garamond"/>
-          <w:sz w:val="24"/>
-          <w:szCs w:val="24"/>
-        </w:rPr>
-        <w:t xml:space="preserve"> the logic part</w:t>
-      </w:r>
-      <w:r>
-        <w:rPr>
-          <w:rFonts w:ascii="Garamond" w:hAnsi="Garamond"/>
-          <w:sz w:val="24"/>
-          <w:szCs w:val="24"/>
-        </w:rPr>
-        <w:t xml:space="preserve"> for uploading documents</w:t>
-      </w:r>
-      <w:r>
-        <w:rPr>
-          <w:rFonts w:ascii="Garamond" w:hAnsi="Garamond"/>
-          <w:sz w:val="24"/>
-          <w:szCs w:val="24"/>
-        </w:rPr>
-        <w:t>.</w:t>
-      </w:r>
-    </w:p>
-    <w:p>
-      <w:pPr>
-        <w:rPr>
-          <w:rFonts w:ascii="Garamond" w:hAnsi="Garamond"/>
-          <w:sz w:val="24"/>
-          <w:szCs w:val="24"/>
-        </w:rPr>
-      </w:pPr>
-      <w:r>
-        <w:rPr>
-          <w:rFonts w:ascii="Garamond" w:hAnsi="Garamond"/>
-          <w:sz w:val="24"/>
-          <w:szCs w:val="24"/>
-        </w:rPr>
-        <w:t xml:space="preserve">2. Have to coordinate with </w:t>
-      </w:r>
-      <w:r>
-        <w:rPr>
-          <w:rFonts w:ascii="Garamond" w:hAnsi="Garamond"/>
-          <w:sz w:val="24"/>
-          <w:szCs w:val="24"/>
-        </w:rPr>
-        <w:t>Anthony</w:t>
-      </w:r>
-      <w:r>
-        <w:rPr>
-          <w:rFonts w:ascii="Garamond" w:hAnsi="Garamond"/>
-          <w:sz w:val="24"/>
-          <w:szCs w:val="24"/>
-        </w:rPr>
-        <w:t xml:space="preserve"> and </w:t>
-      </w:r>
-      <w:r>
-        <w:rPr>
-          <w:rFonts w:ascii="Garamond" w:hAnsi="Garamond"/>
-          <w:sz w:val="24"/>
-          <w:szCs w:val="24"/>
-        </w:rPr>
-        <w:t>Francois</w:t>
-      </w:r>
-      <w:r>
-        <w:rPr>
-          <w:rFonts w:ascii="Garamond" w:hAnsi="Garamond"/>
-          <w:sz w:val="24"/>
-          <w:szCs w:val="24"/>
-        </w:rPr>
-        <w:t xml:space="preserve"> for the uploading part.</w:t>
-      </w:r>
-    </w:p>
-    <w:p>
-      <w:pPr>
-        <w:rPr>
-          <w:rFonts w:ascii="Garamond" w:hAnsi="Garamond"/>
-          <w:sz w:val="24"/>
-          <w:szCs w:val="24"/>
-        </w:rPr>
-      </w:pPr>
-    </w:p>
-    <w:p>
-      <w:pPr>
-        <w:rPr>
-          <w:rFonts w:ascii="Garamond" w:hAnsi="Garamond"/>
-          <w:sz w:val="24"/>
-          <w:szCs w:val="24"/>
-        </w:rPr>
-      </w:pPr>
-      <w:r>
-        <w:rPr>
-          <w:rFonts w:ascii="Garamond" w:hAnsi="Garamond"/>
-          <w:sz w:val="24"/>
-          <w:szCs w:val="24"/>
-        </w:rPr>
-        <w:t>Adam:</w:t>
-      </w:r>
-    </w:p>
-    <w:p>
-      <w:pPr>
-        <w:rPr>
-          <w:rFonts w:ascii="Garamond" w:hAnsi="Garamond"/>
-          <w:sz w:val="24"/>
-          <w:szCs w:val="24"/>
-        </w:rPr>
-      </w:pPr>
-      <w:r>
-        <w:rPr>
-          <w:rFonts w:ascii="Garamond" w:hAnsi="Garamond"/>
-          <w:sz w:val="24"/>
-          <w:szCs w:val="24"/>
-        </w:rPr>
-        <w:t>1. Nothing much since Monday</w:t>
-      </w:r>
-    </w:p>
-    <w:p>
-      <w:pPr>
-        <w:rPr>
-          <w:rFonts w:ascii="Garamond" w:hAnsi="Garamond"/>
-          <w:sz w:val="24"/>
-          <w:szCs w:val="24"/>
-        </w:rPr>
-      </w:pPr>
-      <w:r>
-        <w:rPr>
-          <w:rFonts w:ascii="Garamond" w:hAnsi="Garamond"/>
-          <w:sz w:val="24"/>
-          <w:szCs w:val="24"/>
-        </w:rPr>
-        <w:t>2. Working on comments</w:t>
-      </w:r>
-    </w:p>
-    <w:p>
-      <w:pPr>
-        <w:rPr>
-          <w:rFonts w:ascii="Garamond" w:hAnsi="Garamond"/>
-          <w:sz w:val="24"/>
-          <w:szCs w:val="24"/>
-        </w:rPr>
-      </w:pPr>
-      <w:r>
-        <w:rPr>
-          <w:rFonts w:ascii="Garamond" w:hAnsi="Garamond"/>
-          <w:sz w:val="24"/>
-          <w:szCs w:val="24"/>
-        </w:rPr>
-        <w:t>3. Nothing so far</w:t>
-      </w:r>
-    </w:p>
-    <w:p>
-      <w:pPr>
-        <w:rPr>
-          <w:rFonts w:ascii="Garamond" w:hAnsi="Garamond"/>
-          <w:sz w:val="24"/>
-          <w:szCs w:val="24"/>
-        </w:rPr>
-      </w:pPr>
-    </w:p>
-    <w:p>
-      <w:pPr>
-        <w:rPr>
-          <w:rFonts w:ascii="Garamond" w:hAnsi="Garamond"/>
-          <w:sz w:val="24"/>
-          <w:szCs w:val="24"/>
-        </w:rPr>
-      </w:pPr>
-      <w:r>
-        <w:rPr>
-          <w:rFonts w:ascii="Garamond" w:hAnsi="Garamond"/>
-          <w:sz w:val="24"/>
-          <w:szCs w:val="24"/>
-        </w:rPr>
-        <w:t>Vartan:</w:t>
-      </w:r>
-    </w:p>
-    <w:p>
-      <w:pPr>
-        <w:rPr>
-          <w:rFonts w:ascii="Garamond" w:hAnsi="Garamond"/>
-          <w:sz w:val="24"/>
-          <w:szCs w:val="24"/>
-        </w:rPr>
-      </w:pPr>
-      <w:r>
-        <w:rPr>
-          <w:rFonts w:ascii="Garamond" w:hAnsi="Garamond"/>
-          <w:sz w:val="24"/>
-          <w:szCs w:val="24"/>
-        </w:rPr>
-        <w:t>1. Been practicing reac</w:t>
-      </w:r>
-      <w:r>
-        <w:rPr>
-          <w:rFonts w:ascii="Garamond" w:hAnsi="Garamond"/>
-          <w:sz w:val="24"/>
-          <w:szCs w:val="24"/>
-        </w:rPr>
-        <w:t>t.js, looked over the code and I</w:t>
-      </w:r>
-      <w:r>
-        <w:rPr>
-          <w:rFonts w:ascii="Garamond" w:hAnsi="Garamond"/>
-          <w:sz w:val="24"/>
-          <w:szCs w:val="24"/>
-        </w:rPr>
-        <w:t xml:space="preserve"> understand components and props better</w:t>
-      </w:r>
-    </w:p>
-    <w:p>
-      <w:pPr>
-        <w:rPr>
-          <w:rFonts w:ascii="Garamond" w:hAnsi="Garamond"/>
-          <w:sz w:val="24"/>
-          <w:szCs w:val="24"/>
-        </w:rPr>
-      </w:pPr>
-      <w:r>
-        <w:rPr>
-          <w:rFonts w:ascii="Garamond" w:hAnsi="Garamond"/>
-          <w:sz w:val="24"/>
-          <w:szCs w:val="24"/>
-        </w:rPr>
-        <w:t>2. I’ll practice more and start working with Mo</w:t>
-      </w:r>
-      <w:r>
-        <w:rPr>
-          <w:rFonts w:ascii="Garamond" w:hAnsi="Garamond"/>
-          <w:sz w:val="24"/>
-          <w:szCs w:val="24"/>
-        </w:rPr>
-        <w:t>hammed</w:t>
-      </w:r>
-    </w:p>
-    <w:p>
-      <w:pPr>
-        <w:rPr>
-          <w:rFonts w:ascii="Garamond" w:hAnsi="Garamond"/>
-          <w:sz w:val="24"/>
-          <w:szCs w:val="24"/>
-        </w:rPr>
-      </w:pPr>
-      <w:r>
-        <w:rPr>
-          <w:rFonts w:ascii="Garamond" w:hAnsi="Garamond"/>
-          <w:sz w:val="24"/>
-          <w:szCs w:val="24"/>
-        </w:rPr>
-        <w:t>3. Nothing</w:t>
-      </w:r>
-    </w:p>
-    <w:p>
-      <w:pPr>
-        <w:rPr>
-          <w:rFonts w:ascii="Garamond" w:hAnsi="Garamond"/>
-          <w:sz w:val="24"/>
-          <w:szCs w:val="24"/>
-        </w:rPr>
-      </w:pPr>
-    </w:p>
-    <w:p>
-      <w:pPr>
-        <w:rPr>
-          <w:rFonts w:ascii="Garamond" w:hAnsi="Garamond"/>
-          <w:sz w:val="24"/>
-          <w:szCs w:val="24"/>
-        </w:rPr>
-      </w:pPr>
-      <w:r>
-        <w:rPr>
-          <w:rFonts w:ascii="Garamond" w:hAnsi="Garamond"/>
-          <w:sz w:val="24"/>
-          <w:szCs w:val="24"/>
-        </w:rPr>
-        <w:t>Mohammed:</w:t>
-      </w:r>
-    </w:p>
-    <w:p>
-      <w:pPr>
-        <w:rPr>
-          <w:rFonts w:ascii="Garamond" w:hAnsi="Garamond"/>
-          <w:sz w:val="24"/>
-          <w:szCs w:val="24"/>
-        </w:rPr>
-      </w:pPr>
-      <w:r>
-        <w:rPr>
-          <w:rFonts w:ascii="Garamond" w:hAnsi="Garamond"/>
-          <w:sz w:val="24"/>
-          <w:szCs w:val="24"/>
-        </w:rPr>
-        <w:t>1.</w:t>
-      </w:r>
-      <w:r>
-        <w:rPr>
-          <w:rFonts w:ascii="Garamond" w:hAnsi="Garamond"/>
-          <w:sz w:val="24"/>
-          <w:szCs w:val="24"/>
-        </w:rPr>
-        <w:t xml:space="preserve"> </w:t>
-      </w:r>
-      <w:r>
-        <w:rPr>
-          <w:rFonts w:ascii="Garamond" w:hAnsi="Garamond"/>
-          <w:sz w:val="24"/>
-          <w:szCs w:val="24"/>
-        </w:rPr>
         <w:t>95% done with the react course</w:t>
       </w:r>
     </w:p>
@@ -7428,23 +7891,7 @@
           <w:sz w:val="24"/>
           <w:szCs w:val="24"/>
         </w:rPr>
-        <w:t xml:space="preserve">1. Practiced pops with the </w:t>
-      </w:r>
-      <w:r>
-        <w:rPr>
-          <w:rFonts w:ascii="Garamond" w:hAnsi="Garamond"/>
-          <w:sz w:val="24"/>
-          <w:szCs w:val="24"/>
-        </w:rPr>
-        <w:t>Bucky</w:t>
-      </w:r>
-      <w:r>
-        <w:rPr>
-          <w:rFonts w:ascii="Garamond" w:hAnsi="Garamond"/>
-          <w:sz w:val="24"/>
-          <w:szCs w:val="24"/>
-        </w:rPr>
-        <w:t xml:space="preserve"> tutorial</w:t>
+        <w:t>1. Practiced pops with the Bucky tutorial</w:t>
       </w:r>
     </w:p>
     <w:p>
@@ -7574,15 +8021,7 @@
           <w:sz w:val="24"/>
           <w:szCs w:val="24"/>
         </w:rPr>
-        <w:t>2</w:t>
-      </w:r>
-      <w:r>
-        <w:rPr>
-          <w:rFonts w:ascii="Garamond" w:hAnsi="Garamond"/>
-          <w:sz w:val="24"/>
-          <w:szCs w:val="24"/>
-        </w:rPr>
-        <w:t>7</w:t>
+        <w:t>27</w:t>
       </w:r>
       <w:r>
         <w:rPr>
@@ -7745,7 +8184,25 @@
           <w:sz w:val="24"/>
           <w:szCs w:val="24"/>
         </w:rPr>
-        <w:t>1. Setup our web app to run on heroku so new builds are always available</w:t>
+        <w:t xml:space="preserve">1. Setup our web app to run on </w:t>
+      </w:r>
+      <w:proofErr w:type="spellStart"/>
+      <w:r>
+        <w:rPr>
+          <w:rFonts w:ascii="Garamond" w:hAnsi="Garamond"/>
+          <w:sz w:val="24"/>
+          <w:szCs w:val="24"/>
+        </w:rPr>
+        <w:t>heroku</w:t>
+      </w:r>
+      <w:proofErr w:type="spellEnd"/>
+      <w:r>
+        <w:rPr>
+          <w:rFonts w:ascii="Garamond" w:hAnsi="Garamond"/>
+          <w:sz w:val="24"/>
+          <w:szCs w:val="24"/>
+        </w:rPr>
+        <w:t xml:space="preserve"> so new builds are always available</w:t>
       </w:r>
     </w:p>
     <w:p>
@@ -8435,23 +8892,7 @@
           <w:sz w:val="24"/>
           <w:szCs w:val="24"/>
         </w:rPr>
-        <w:t xml:space="preserve">1. Merged </w:t>
-      </w:r>
-      <w:r>
-        <w:rPr>
-          <w:rFonts w:ascii="Garamond" w:hAnsi="Garamond"/>
-          <w:sz w:val="24"/>
-          <w:szCs w:val="24"/>
-        </w:rPr>
-        <w:t>Francois</w:t>
-      </w:r>
-      <w:r>
-        <w:rPr>
-          <w:rFonts w:ascii="Garamond" w:hAnsi="Garamond"/>
-          <w:sz w:val="24"/>
-          <w:szCs w:val="24"/>
-        </w:rPr>
-        <w:t>’ pull request</w:t>
+        <w:t>1. Merged Francois’ pull request</w:t>
       </w:r>
     </w:p>
     <w:p>
@@ -8629,7 +9070,25 @@
           <w:sz w:val="24"/>
           <w:szCs w:val="24"/>
         </w:rPr>
-        <w:t>1. Looked into loading courses/documents</w:t>
+        <w:t xml:space="preserve">1. </w:t>
+      </w:r>
+      <w:proofErr w:type="gramStart"/>
+      <w:r>
+        <w:rPr>
+          <w:rFonts w:ascii="Garamond" w:hAnsi="Garamond"/>
+          <w:sz w:val="24"/>
+          <w:szCs w:val="24"/>
+        </w:rPr>
+        <w:t>Looked into</w:t>
+      </w:r>
+      <w:proofErr w:type="gramEnd"/>
+      <w:r>
+        <w:rPr>
+          <w:rFonts w:ascii="Garamond" w:hAnsi="Garamond"/>
+          <w:sz w:val="24"/>
+          <w:szCs w:val="24"/>
+        </w:rPr>
+        <w:t xml:space="preserve"> loading courses/documents</w:t>
       </w:r>
     </w:p>
     <w:p>
@@ -8716,8 +9175,6 @@
         </w:rPr>
         <w:t>Monday</w:t>
       </w:r>
-      <w:bookmarkStart w:id="0" w:name="_GoBack"/>
-      <w:bookmarkEnd w:id="0"/>
     </w:p>
     <w:p>
       <w:pPr>
@@ -8911,15 +9368,392 @@
           <w:sz w:val="24"/>
           <w:szCs w:val="24"/>
         </w:rPr>
-        <w:t xml:space="preserve">ork on the profile with </w:t>
-      </w:r>
-      <w:r>
-        <w:rPr>
-          <w:rFonts w:ascii="Garamond" w:hAnsi="Garamond"/>
-          <w:sz w:val="24"/>
-          <w:szCs w:val="24"/>
-        </w:rPr>
-        <w:t>Vartan</w:t>
+        <w:t xml:space="preserve">ork on the profile with Vartan </w:t>
+      </w:r>
+      <w:r>
+        <w:rPr>
+          <w:rFonts w:ascii="Garamond" w:hAnsi="Garamond"/>
+          <w:sz w:val="24"/>
+          <w:szCs w:val="24"/>
+        </w:rPr>
+        <w:t>tomorrow</w:t>
+      </w:r>
+    </w:p>
+    <w:p>
+      <w:pPr>
+        <w:rPr>
+          <w:rFonts w:ascii="Garamond" w:hAnsi="Garamond"/>
+          <w:sz w:val="24"/>
+          <w:szCs w:val="24"/>
+        </w:rPr>
+      </w:pPr>
+      <w:r>
+        <w:rPr>
+          <w:rFonts w:ascii="Garamond" w:hAnsi="Garamond"/>
+          <w:sz w:val="24"/>
+          <w:szCs w:val="24"/>
+        </w:rPr>
+        <w:t>3.</w:t>
+      </w:r>
+      <w:r>
+        <w:rPr>
+          <w:rFonts w:ascii="Garamond" w:hAnsi="Garamond"/>
+          <w:sz w:val="24"/>
+          <w:szCs w:val="24"/>
+        </w:rPr>
+        <w:t xml:space="preserve"> N</w:t>
+      </w:r>
+      <w:r>
+        <w:rPr>
+          <w:rFonts w:ascii="Garamond" w:hAnsi="Garamond"/>
+          <w:sz w:val="24"/>
+          <w:szCs w:val="24"/>
+        </w:rPr>
+        <w:t>one</w:t>
+      </w:r>
+    </w:p>
+    <w:p>
+      <w:pPr>
+        <w:rPr>
+          <w:rFonts w:ascii="Garamond" w:hAnsi="Garamond"/>
+          <w:sz w:val="24"/>
+          <w:szCs w:val="24"/>
+        </w:rPr>
+      </w:pPr>
+    </w:p>
+    <w:p>
+      <w:pPr>
+        <w:rPr>
+          <w:rFonts w:ascii="Garamond" w:hAnsi="Garamond"/>
+          <w:sz w:val="24"/>
+          <w:szCs w:val="24"/>
+        </w:rPr>
+      </w:pPr>
+      <w:r>
+        <w:rPr>
+          <w:rFonts w:ascii="Garamond" w:hAnsi="Garamond"/>
+          <w:sz w:val="24"/>
+          <w:szCs w:val="24"/>
+        </w:rPr>
+        <w:t>Charbel:</w:t>
+      </w:r>
+    </w:p>
+    <w:p>
+      <w:pPr>
+        <w:rPr>
+          <w:rFonts w:ascii="Garamond" w:hAnsi="Garamond"/>
+          <w:sz w:val="24"/>
+          <w:szCs w:val="24"/>
+        </w:rPr>
+      </w:pPr>
+      <w:r>
+        <w:rPr>
+          <w:rFonts w:ascii="Garamond" w:hAnsi="Garamond"/>
+          <w:sz w:val="24"/>
+          <w:szCs w:val="24"/>
+        </w:rPr>
+        <w:t>1. Progress made with the downloadable PDFs research</w:t>
+      </w:r>
+    </w:p>
+    <w:p>
+      <w:pPr>
+        <w:rPr>
+          <w:rFonts w:ascii="Garamond" w:hAnsi="Garamond"/>
+          <w:sz w:val="24"/>
+          <w:szCs w:val="24"/>
+        </w:rPr>
+      </w:pPr>
+      <w:r>
+        <w:rPr>
+          <w:rFonts w:ascii="Garamond" w:hAnsi="Garamond"/>
+          <w:sz w:val="24"/>
+          <w:szCs w:val="24"/>
+        </w:rPr>
+        <w:t>2. Test it out with uploaded documents</w:t>
+      </w:r>
+    </w:p>
+    <w:p>
+      <w:pPr>
+        <w:rPr>
+          <w:rFonts w:ascii="Garamond" w:hAnsi="Garamond"/>
+          <w:sz w:val="24"/>
+          <w:szCs w:val="24"/>
+        </w:rPr>
+      </w:pPr>
+      <w:r>
+        <w:rPr>
+          <w:rFonts w:ascii="Garamond" w:hAnsi="Garamond"/>
+          <w:sz w:val="24"/>
+          <w:szCs w:val="24"/>
+        </w:rPr>
+        <w:t>3. None so far</w:t>
+      </w:r>
+    </w:p>
+    <w:p>
+      <w:pPr>
+        <w:rPr>
+          <w:rFonts w:ascii="Garamond" w:hAnsi="Garamond"/>
+          <w:sz w:val="24"/>
+          <w:szCs w:val="24"/>
+        </w:rPr>
+      </w:pPr>
+    </w:p>
+    <w:p>
+      <w:pPr>
+        <w:rPr>
+          <w:rFonts w:ascii="Garamond" w:hAnsi="Garamond"/>
+          <w:sz w:val="24"/>
+          <w:szCs w:val="24"/>
+        </w:rPr>
+      </w:pPr>
+    </w:p>
+    <w:p>
+      <w:pPr>
+        <w:rPr>
+          <w:rFonts w:ascii="Garamond" w:hAnsi="Garamond"/>
+          <w:sz w:val="24"/>
+          <w:szCs w:val="24"/>
+        </w:rPr>
+      </w:pPr>
+    </w:p>
+    <w:p>
+      <w:pPr>
+        <w:rPr>
+          <w:rFonts w:ascii="Garamond" w:hAnsi="Garamond"/>
+          <w:sz w:val="24"/>
+          <w:szCs w:val="24"/>
+        </w:rPr>
+      </w:pPr>
+    </w:p>
+    <w:p>
+      <w:pPr>
+        <w:rPr>
+          <w:rFonts w:ascii="Garamond" w:hAnsi="Garamond"/>
+          <w:sz w:val="24"/>
+          <w:szCs w:val="24"/>
+        </w:rPr>
+      </w:pPr>
+    </w:p>
+    <w:p>
+      <w:pPr>
+        <w:rPr>
+          <w:rFonts w:ascii="Garamond" w:hAnsi="Garamond"/>
+          <w:b/>
+          <w:sz w:val="24"/>
+          <w:szCs w:val="24"/>
+        </w:rPr>
+      </w:pPr>
+      <w:r>
+        <w:rPr>
+          <w:rFonts w:ascii="Garamond" w:hAnsi="Garamond"/>
+          <w:b/>
+          <w:sz w:val="24"/>
+          <w:szCs w:val="24"/>
+        </w:rPr>
+        <w:lastRenderedPageBreak/>
+        <w:t>5</w:t>
+      </w:r>
+      <w:r>
+        <w:rPr>
+          <w:rFonts w:ascii="Garamond" w:hAnsi="Garamond"/>
+          <w:b/>
+          <w:sz w:val="24"/>
+          <w:szCs w:val="24"/>
+          <w:vertAlign w:val="superscript"/>
+        </w:rPr>
+        <w:t>th</w:t>
+      </w:r>
+      <w:r>
+        <w:rPr>
+          <w:rFonts w:ascii="Garamond" w:hAnsi="Garamond"/>
+          <w:b/>
+          <w:sz w:val="24"/>
+          <w:szCs w:val="24"/>
+        </w:rPr>
+        <w:t xml:space="preserve"> Tutorial Meeting, </w:t>
+      </w:r>
+      <w:r>
+        <w:rPr>
+          <w:rFonts w:ascii="Garamond" w:hAnsi="Garamond"/>
+          <w:sz w:val="24"/>
+          <w:szCs w:val="24"/>
+        </w:rPr>
+        <w:t>March 3</w:t>
+      </w:r>
+      <w:r>
+        <w:rPr>
+          <w:rFonts w:ascii="Garamond" w:hAnsi="Garamond"/>
+          <w:sz w:val="24"/>
+          <w:szCs w:val="24"/>
+          <w:vertAlign w:val="superscript"/>
+        </w:rPr>
+        <w:t>rd</w:t>
+      </w:r>
+      <w:r>
+        <w:rPr>
+          <w:rFonts w:ascii="Garamond" w:hAnsi="Garamond"/>
+          <w:sz w:val="24"/>
+          <w:szCs w:val="24"/>
+        </w:rPr>
+        <w:t>, 2017</w:t>
+      </w:r>
+      <w:bookmarkStart w:id="2" w:name="_GoBack"/>
+      <w:bookmarkEnd w:id="2"/>
+    </w:p>
+    <w:p>
+      <w:pPr>
+        <w:rPr>
+          <w:rFonts w:ascii="Garamond" w:hAnsi="Garamond"/>
+          <w:b/>
+          <w:sz w:val="24"/>
+          <w:szCs w:val="24"/>
+          <w:u w:val="single"/>
+        </w:rPr>
+      </w:pPr>
+    </w:p>
+    <w:p>
+      <w:pPr>
+        <w:rPr>
+          <w:rFonts w:ascii="Garamond" w:hAnsi="Garamond"/>
+          <w:sz w:val="24"/>
+          <w:szCs w:val="24"/>
+        </w:rPr>
+      </w:pPr>
+      <w:r>
+        <w:rPr>
+          <w:rFonts w:ascii="Garamond" w:hAnsi="Garamond"/>
+          <w:sz w:val="24"/>
+          <w:szCs w:val="24"/>
+        </w:rPr>
+        <w:t>TA meeting Start 12:20</w:t>
+      </w:r>
+      <w:r>
+        <w:rPr>
+          <w:rFonts w:ascii="Garamond" w:hAnsi="Garamond"/>
+          <w:sz w:val="24"/>
+          <w:szCs w:val="24"/>
+        </w:rPr>
+        <w:t xml:space="preserve">: </w:t>
+      </w:r>
+    </w:p>
+    <w:p>
+      <w:pPr>
+        <w:rPr>
+          <w:rFonts w:ascii="Garamond" w:hAnsi="Garamond"/>
+          <w:sz w:val="24"/>
+          <w:szCs w:val="24"/>
+        </w:rPr>
+      </w:pPr>
+    </w:p>
+    <w:p>
+      <w:pPr>
+        <w:rPr>
+          <w:rFonts w:ascii="Garamond" w:hAnsi="Garamond"/>
+          <w:sz w:val="24"/>
+          <w:szCs w:val="24"/>
+        </w:rPr>
+      </w:pPr>
+      <w:r>
+        <w:rPr>
+          <w:rFonts w:ascii="Garamond" w:hAnsi="Garamond"/>
+          <w:sz w:val="24"/>
+          <w:szCs w:val="24"/>
+        </w:rPr>
+        <w:t>Attendance is taken</w:t>
+      </w:r>
+      <w:r>
+        <w:rPr>
+          <w:rFonts w:ascii="Garamond" w:hAnsi="Garamond"/>
+          <w:sz w:val="24"/>
+          <w:szCs w:val="24"/>
+        </w:rPr>
+        <w:t xml:space="preserve"> with the entire team present except Adam was not able to attend due to prior </w:t>
+      </w:r>
+      <w:r>
+        <w:rPr>
+          <w:rFonts w:ascii="Garamond" w:hAnsi="Garamond"/>
+          <w:sz w:val="24"/>
+          <w:szCs w:val="24"/>
+        </w:rPr>
+        <w:t xml:space="preserve">engagements. The TA reminds the team to put reference numbers in the commit comments. The TA is given a demonstration of the </w:t>
+      </w:r>
+      <w:proofErr w:type="spellStart"/>
+      <w:r>
+        <w:rPr>
+          <w:rFonts w:ascii="Garamond" w:hAnsi="Garamond"/>
+          <w:sz w:val="24"/>
+          <w:szCs w:val="24"/>
+        </w:rPr>
+        <w:t>Heroku</w:t>
+      </w:r>
+      <w:proofErr w:type="spellEnd"/>
+      <w:r>
+        <w:rPr>
+          <w:rFonts w:ascii="Garamond" w:hAnsi="Garamond"/>
+          <w:sz w:val="24"/>
+          <w:szCs w:val="24"/>
+        </w:rPr>
+        <w:t xml:space="preserve"> deployment so he can see the latest version of the web app based on the master, the TA suggests adding the link on the main page readme file.</w:t>
+      </w:r>
+      <w:r>
+        <w:rPr>
+          <w:rFonts w:ascii="Garamond" w:hAnsi="Garamond"/>
+          <w:sz w:val="24"/>
+          <w:szCs w:val="24"/>
+        </w:rPr>
+        <w:t xml:space="preserve"> The TA warns the team that next time he will carefully comb through the details of the web app and expects a corresponding UML architecture diagram of the project that matches the code as well.</w:t>
+      </w:r>
+      <w:r>
+        <w:rPr>
+          <w:rFonts w:ascii="Garamond" w:hAnsi="Garamond"/>
+          <w:sz w:val="24"/>
+          <w:szCs w:val="24"/>
+        </w:rPr>
+        <w:t xml:space="preserve"> The meeting is</w:t>
+      </w:r>
+      <w:r>
+        <w:rPr>
+          <w:rFonts w:ascii="Garamond" w:hAnsi="Garamond"/>
+          <w:sz w:val="24"/>
+          <w:szCs w:val="24"/>
+        </w:rPr>
+        <w:t xml:space="preserve"> adjourned with the final message that</w:t>
+      </w:r>
+      <w:r>
+        <w:rPr>
+          <w:rFonts w:ascii="Garamond" w:hAnsi="Garamond"/>
+          <w:sz w:val="24"/>
+          <w:szCs w:val="24"/>
+        </w:rPr>
+        <w:t xml:space="preserve"> the new sprint criteria will be similar to the previous sprint except that the TA will dig deeper.</w:t>
+      </w:r>
+    </w:p>
+    <w:p>
+      <w:pPr>
+        <w:rPr>
+          <w:rFonts w:ascii="Garamond" w:hAnsi="Garamond"/>
+          <w:b/>
+          <w:sz w:val="24"/>
+          <w:szCs w:val="24"/>
+          <w:u w:val="single"/>
+        </w:rPr>
+      </w:pPr>
+    </w:p>
+    <w:p>
+      <w:pPr>
+        <w:rPr>
+          <w:rFonts w:ascii="Garamond" w:hAnsi="Garamond"/>
+          <w:sz w:val="24"/>
+          <w:szCs w:val="24"/>
+        </w:rPr>
+      </w:pPr>
+      <w:r>
+        <w:rPr>
+          <w:rFonts w:ascii="Garamond" w:hAnsi="Garamond"/>
+          <w:sz w:val="24"/>
+          <w:szCs w:val="24"/>
+        </w:rPr>
+        <w:t>Team</w:t>
       </w:r>
       <w:r>
         <w:rPr>
@@ -8935,7 +9769,817 @@
           <w:sz w:val="24"/>
           <w:szCs w:val="24"/>
         </w:rPr>
-        <w:t>tomorrow</w:t>
+        <w:t>Start: 12:20</w:t>
+      </w:r>
+    </w:p>
+    <w:p>
+      <w:pPr>
+        <w:rPr>
+          <w:rFonts w:ascii="Garamond" w:hAnsi="Garamond"/>
+          <w:sz w:val="24"/>
+          <w:szCs w:val="24"/>
+        </w:rPr>
+      </w:pPr>
+    </w:p>
+    <w:p>
+      <w:pPr>
+        <w:rPr>
+          <w:rFonts w:ascii="Garamond" w:hAnsi="Garamond"/>
+          <w:sz w:val="24"/>
+          <w:szCs w:val="24"/>
+        </w:rPr>
+      </w:pPr>
+      <w:r>
+        <w:rPr>
+          <w:rFonts w:ascii="Garamond" w:hAnsi="Garamond"/>
+          <w:sz w:val="24"/>
+          <w:szCs w:val="24"/>
+        </w:rPr>
+        <w:t>Anthony works with everyone to look over any possible p</w:t>
+      </w:r>
+      <w:r>
+        <w:rPr>
+          <w:rFonts w:ascii="Garamond" w:hAnsi="Garamond"/>
+          <w:sz w:val="24"/>
+          <w:szCs w:val="24"/>
+        </w:rPr>
+        <w:t xml:space="preserve">roblems they may be facing and gives guidance to team members who face difficulty with a </w:t>
+      </w:r>
+      <w:proofErr w:type="gramStart"/>
+      <w:r>
+        <w:rPr>
+          <w:rFonts w:ascii="Garamond" w:hAnsi="Garamond"/>
+          <w:sz w:val="24"/>
+          <w:szCs w:val="24"/>
+        </w:rPr>
+        <w:t>particular area</w:t>
+      </w:r>
+      <w:proofErr w:type="gramEnd"/>
+      <w:r>
+        <w:rPr>
+          <w:rFonts w:ascii="Garamond" w:hAnsi="Garamond"/>
+          <w:sz w:val="24"/>
+          <w:szCs w:val="24"/>
+        </w:rPr>
+        <w:t>.</w:t>
+      </w:r>
+    </w:p>
+    <w:p>
+      <w:pPr>
+        <w:rPr>
+          <w:rFonts w:ascii="Garamond" w:hAnsi="Garamond"/>
+          <w:sz w:val="24"/>
+          <w:szCs w:val="24"/>
+        </w:rPr>
+      </w:pPr>
+    </w:p>
+    <w:p>
+      <w:pPr>
+        <w:rPr>
+          <w:rFonts w:ascii="Garamond" w:hAnsi="Garamond"/>
+          <w:sz w:val="24"/>
+          <w:szCs w:val="24"/>
+        </w:rPr>
+      </w:pPr>
+    </w:p>
+    <w:p>
+      <w:pPr>
+        <w:rPr>
+          <w:rFonts w:ascii="Garamond" w:hAnsi="Garamond"/>
+          <w:sz w:val="24"/>
+          <w:szCs w:val="24"/>
+        </w:rPr>
+      </w:pPr>
+    </w:p>
+    <w:p>
+      <w:pPr>
+        <w:rPr>
+          <w:rFonts w:ascii="Garamond" w:hAnsi="Garamond"/>
+          <w:sz w:val="24"/>
+          <w:szCs w:val="24"/>
+        </w:rPr>
+      </w:pPr>
+    </w:p>
+    <w:p>
+      <w:pPr>
+        <w:rPr>
+          <w:rFonts w:ascii="Garamond" w:hAnsi="Garamond"/>
+          <w:sz w:val="24"/>
+          <w:szCs w:val="24"/>
+        </w:rPr>
+      </w:pPr>
+    </w:p>
+    <w:p>
+      <w:pPr>
+        <w:rPr>
+          <w:rFonts w:ascii="Garamond" w:hAnsi="Garamond"/>
+          <w:sz w:val="24"/>
+          <w:szCs w:val="24"/>
+        </w:rPr>
+      </w:pPr>
+    </w:p>
+    <w:p>
+      <w:pPr>
+        <w:rPr>
+          <w:rFonts w:ascii="Garamond" w:hAnsi="Garamond"/>
+          <w:sz w:val="24"/>
+          <w:szCs w:val="24"/>
+        </w:rPr>
+      </w:pPr>
+    </w:p>
+    <w:p>
+      <w:pPr>
+        <w:rPr>
+          <w:rFonts w:ascii="Garamond" w:hAnsi="Garamond"/>
+          <w:sz w:val="24"/>
+          <w:szCs w:val="24"/>
+        </w:rPr>
+      </w:pPr>
+    </w:p>
+    <w:p>
+      <w:pPr>
+        <w:rPr>
+          <w:rFonts w:ascii="Garamond" w:hAnsi="Garamond"/>
+          <w:sz w:val="24"/>
+          <w:szCs w:val="24"/>
+        </w:rPr>
+      </w:pPr>
+    </w:p>
+    <w:p>
+      <w:pPr>
+        <w:rPr>
+          <w:rFonts w:ascii="Garamond" w:hAnsi="Garamond"/>
+          <w:sz w:val="24"/>
+          <w:szCs w:val="24"/>
+        </w:rPr>
+      </w:pPr>
+    </w:p>
+    <w:p>
+      <w:pPr>
+        <w:rPr>
+          <w:rFonts w:ascii="Garamond" w:hAnsi="Garamond"/>
+          <w:sz w:val="24"/>
+          <w:szCs w:val="24"/>
+        </w:rPr>
+      </w:pPr>
+    </w:p>
+    <w:p>
+      <w:pPr>
+        <w:rPr>
+          <w:rFonts w:ascii="Garamond" w:hAnsi="Garamond"/>
+          <w:sz w:val="24"/>
+          <w:szCs w:val="24"/>
+        </w:rPr>
+      </w:pPr>
+    </w:p>
+    <w:p>
+      <w:pPr>
+        <w:rPr>
+          <w:rFonts w:ascii="Garamond" w:hAnsi="Garamond"/>
+          <w:sz w:val="24"/>
+          <w:szCs w:val="24"/>
+        </w:rPr>
+      </w:pPr>
+    </w:p>
+    <w:p>
+      <w:pPr>
+        <w:rPr>
+          <w:rFonts w:ascii="Garamond" w:hAnsi="Garamond"/>
+          <w:sz w:val="24"/>
+          <w:szCs w:val="24"/>
+        </w:rPr>
+      </w:pPr>
+    </w:p>
+    <w:p>
+      <w:pPr>
+        <w:rPr>
+          <w:rFonts w:ascii="Garamond" w:hAnsi="Garamond"/>
+          <w:sz w:val="24"/>
+          <w:szCs w:val="24"/>
+        </w:rPr>
+      </w:pPr>
+    </w:p>
+    <w:p>
+      <w:pPr>
+        <w:rPr>
+          <w:rFonts w:ascii="Garamond" w:hAnsi="Garamond"/>
+          <w:sz w:val="24"/>
+          <w:szCs w:val="24"/>
+        </w:rPr>
+      </w:pPr>
+    </w:p>
+    <w:p>
+      <w:pPr>
+        <w:rPr>
+          <w:rFonts w:ascii="Garamond" w:hAnsi="Garamond"/>
+          <w:sz w:val="24"/>
+          <w:szCs w:val="24"/>
+        </w:rPr>
+      </w:pPr>
+    </w:p>
+    <w:p>
+      <w:pPr>
+        <w:rPr>
+          <w:rFonts w:ascii="Garamond" w:hAnsi="Garamond"/>
+          <w:sz w:val="24"/>
+          <w:szCs w:val="24"/>
+        </w:rPr>
+      </w:pPr>
+    </w:p>
+    <w:p>
+      <w:pPr>
+        <w:rPr>
+          <w:rFonts w:ascii="Garamond" w:hAnsi="Garamond"/>
+          <w:sz w:val="24"/>
+          <w:szCs w:val="24"/>
+        </w:rPr>
+      </w:pPr>
+    </w:p>
+    <w:p>
+      <w:pPr>
+        <w:rPr>
+          <w:rFonts w:ascii="Garamond" w:hAnsi="Garamond"/>
+          <w:sz w:val="24"/>
+          <w:szCs w:val="24"/>
+        </w:rPr>
+      </w:pPr>
+    </w:p>
+    <w:p>
+      <w:pPr>
+        <w:rPr>
+          <w:rFonts w:ascii="Garamond" w:hAnsi="Garamond"/>
+          <w:sz w:val="24"/>
+          <w:szCs w:val="24"/>
+        </w:rPr>
+      </w:pPr>
+    </w:p>
+    <w:p>
+      <w:pPr>
+        <w:rPr>
+          <w:rFonts w:ascii="Garamond" w:hAnsi="Garamond"/>
+          <w:sz w:val="24"/>
+          <w:szCs w:val="24"/>
+        </w:rPr>
+      </w:pPr>
+    </w:p>
+    <w:p>
+      <w:pPr>
+        <w:rPr>
+          <w:rFonts w:ascii="Garamond" w:hAnsi="Garamond"/>
+          <w:sz w:val="24"/>
+          <w:szCs w:val="24"/>
+        </w:rPr>
+      </w:pPr>
+    </w:p>
+    <w:p>
+      <w:pPr>
+        <w:rPr>
+          <w:rFonts w:ascii="Garamond" w:hAnsi="Garamond"/>
+          <w:sz w:val="24"/>
+          <w:szCs w:val="24"/>
+        </w:rPr>
+      </w:pPr>
+    </w:p>
+    <w:p>
+      <w:pPr>
+        <w:rPr>
+          <w:rFonts w:ascii="Garamond" w:hAnsi="Garamond"/>
+          <w:b/>
+          <w:sz w:val="24"/>
+          <w:szCs w:val="24"/>
+        </w:rPr>
+      </w:pPr>
+      <w:r>
+        <w:rPr>
+          <w:rFonts w:ascii="Garamond" w:hAnsi="Garamond"/>
+          <w:b/>
+          <w:sz w:val="24"/>
+          <w:szCs w:val="24"/>
+        </w:rPr>
+        <w:lastRenderedPageBreak/>
+        <w:t>9</w:t>
+      </w:r>
+      <w:r>
+        <w:rPr>
+          <w:rFonts w:ascii="Garamond" w:hAnsi="Garamond"/>
+          <w:b/>
+          <w:sz w:val="24"/>
+          <w:szCs w:val="24"/>
+          <w:vertAlign w:val="superscript"/>
+        </w:rPr>
+        <w:t>th</w:t>
+      </w:r>
+      <w:r>
+        <w:rPr>
+          <w:rFonts w:ascii="Garamond" w:hAnsi="Garamond"/>
+          <w:b/>
+          <w:sz w:val="24"/>
+          <w:szCs w:val="24"/>
+        </w:rPr>
+        <w:t xml:space="preserve"> Scrum Meeting, </w:t>
+      </w:r>
+      <w:r>
+        <w:rPr>
+          <w:rFonts w:ascii="Garamond" w:hAnsi="Garamond"/>
+          <w:sz w:val="24"/>
+          <w:szCs w:val="24"/>
+        </w:rPr>
+        <w:t>Wednesday March 8</w:t>
+      </w:r>
+      <w:r>
+        <w:rPr>
+          <w:rFonts w:ascii="Garamond" w:hAnsi="Garamond"/>
+          <w:sz w:val="24"/>
+          <w:szCs w:val="24"/>
+          <w:vertAlign w:val="superscript"/>
+        </w:rPr>
+        <w:t>th</w:t>
+      </w:r>
+      <w:r>
+        <w:rPr>
+          <w:rFonts w:ascii="Garamond" w:hAnsi="Garamond"/>
+          <w:sz w:val="24"/>
+          <w:szCs w:val="24"/>
+        </w:rPr>
+        <w:t>, 2017</w:t>
+      </w:r>
+      <w:r>
+        <w:rPr>
+          <w:rFonts w:ascii="Garamond" w:hAnsi="Garamond"/>
+          <w:b/>
+          <w:sz w:val="24"/>
+          <w:szCs w:val="24"/>
+        </w:rPr>
+        <w:t xml:space="preserve"> </w:t>
+      </w:r>
+    </w:p>
+    <w:p>
+      <w:pPr>
+        <w:rPr>
+          <w:rFonts w:ascii="Garamond" w:hAnsi="Garamond"/>
+          <w:b/>
+          <w:sz w:val="24"/>
+          <w:szCs w:val="24"/>
+        </w:rPr>
+      </w:pPr>
+    </w:p>
+    <w:p>
+      <w:pPr>
+        <w:rPr>
+          <w:rFonts w:ascii="Garamond" w:hAnsi="Garamond"/>
+          <w:sz w:val="24"/>
+          <w:szCs w:val="24"/>
+        </w:rPr>
+      </w:pPr>
+      <w:r>
+        <w:rPr>
+          <w:rFonts w:ascii="Garamond" w:hAnsi="Garamond"/>
+          <w:sz w:val="24"/>
+          <w:szCs w:val="24"/>
+        </w:rPr>
+        <w:t xml:space="preserve">Anthony: </w:t>
+      </w:r>
+    </w:p>
+    <w:p>
+      <w:pPr>
+        <w:rPr>
+          <w:rFonts w:ascii="Garamond" w:hAnsi="Garamond"/>
+          <w:sz w:val="24"/>
+          <w:szCs w:val="24"/>
+        </w:rPr>
+      </w:pPr>
+      <w:r>
+        <w:rPr>
+          <w:rFonts w:ascii="Garamond" w:hAnsi="Garamond"/>
+          <w:sz w:val="24"/>
+          <w:szCs w:val="24"/>
+        </w:rPr>
+        <w:t>1. Nothing since last meeting</w:t>
+      </w:r>
+    </w:p>
+    <w:p>
+      <w:pPr>
+        <w:rPr>
+          <w:rFonts w:ascii="Garamond" w:hAnsi="Garamond"/>
+          <w:sz w:val="24"/>
+          <w:szCs w:val="24"/>
+        </w:rPr>
+      </w:pPr>
+      <w:r>
+        <w:rPr>
+          <w:rFonts w:ascii="Garamond" w:hAnsi="Garamond"/>
+          <w:sz w:val="24"/>
+          <w:szCs w:val="24"/>
+        </w:rPr>
+        <w:t>3. None.</w:t>
+      </w:r>
+    </w:p>
+    <w:p>
+      <w:pPr>
+        <w:rPr>
+          <w:rFonts w:ascii="Garamond" w:hAnsi="Garamond"/>
+          <w:sz w:val="24"/>
+          <w:szCs w:val="24"/>
+        </w:rPr>
+      </w:pPr>
+    </w:p>
+    <w:p>
+      <w:pPr>
+        <w:rPr>
+          <w:rFonts w:ascii="Garamond" w:hAnsi="Garamond"/>
+          <w:sz w:val="24"/>
+          <w:szCs w:val="24"/>
+        </w:rPr>
+      </w:pPr>
+      <w:r>
+        <w:rPr>
+          <w:rFonts w:ascii="Garamond" w:hAnsi="Garamond"/>
+          <w:sz w:val="24"/>
+          <w:szCs w:val="24"/>
+        </w:rPr>
+        <w:t>Daniel:</w:t>
+      </w:r>
+    </w:p>
+    <w:p>
+      <w:pPr>
+        <w:rPr>
+          <w:rFonts w:ascii="Garamond" w:hAnsi="Garamond"/>
+          <w:sz w:val="24"/>
+          <w:szCs w:val="24"/>
+        </w:rPr>
+      </w:pPr>
+      <w:r>
+        <w:rPr>
+          <w:rFonts w:ascii="Garamond" w:hAnsi="Garamond"/>
+          <w:sz w:val="24"/>
+          <w:szCs w:val="24"/>
+        </w:rPr>
+        <w:t>1. Fixed the way the upload modal is displayed.</w:t>
+      </w:r>
+    </w:p>
+    <w:p>
+      <w:pPr>
+        <w:rPr>
+          <w:rFonts w:ascii="Garamond" w:hAnsi="Garamond"/>
+          <w:sz w:val="24"/>
+          <w:szCs w:val="24"/>
+        </w:rPr>
+      </w:pPr>
+      <w:r>
+        <w:rPr>
+          <w:rFonts w:ascii="Garamond" w:hAnsi="Garamond"/>
+          <w:sz w:val="24"/>
+          <w:szCs w:val="24"/>
+        </w:rPr>
+        <w:t xml:space="preserve">3. It needed some confusing </w:t>
+      </w:r>
+      <w:r>
+        <w:rPr>
+          <w:rFonts w:ascii="Garamond" w:hAnsi="Garamond"/>
+          <w:sz w:val="24"/>
+          <w:szCs w:val="24"/>
+        </w:rPr>
+        <w:t>CSS</w:t>
+      </w:r>
+      <w:r>
+        <w:rPr>
+          <w:rFonts w:ascii="Garamond" w:hAnsi="Garamond"/>
+          <w:sz w:val="24"/>
+          <w:szCs w:val="24"/>
+        </w:rPr>
+        <w:t xml:space="preserve"> styling, probably not the best way to do it but it works.</w:t>
+      </w:r>
+    </w:p>
+    <w:p>
+      <w:pPr>
+        <w:rPr>
+          <w:rFonts w:ascii="Garamond" w:hAnsi="Garamond"/>
+          <w:sz w:val="24"/>
+          <w:szCs w:val="24"/>
+        </w:rPr>
+      </w:pPr>
+    </w:p>
+    <w:p>
+      <w:pPr>
+        <w:rPr>
+          <w:rFonts w:ascii="Garamond" w:hAnsi="Garamond"/>
+          <w:sz w:val="24"/>
+          <w:szCs w:val="24"/>
+        </w:rPr>
+      </w:pPr>
+      <w:r>
+        <w:rPr>
+          <w:rFonts w:ascii="Garamond" w:hAnsi="Garamond"/>
+          <w:sz w:val="24"/>
+          <w:szCs w:val="24"/>
+        </w:rPr>
+        <w:t>Francois:</w:t>
+      </w:r>
+    </w:p>
+    <w:p>
+      <w:pPr>
+        <w:rPr>
+          <w:rFonts w:ascii="Garamond" w:hAnsi="Garamond"/>
+          <w:sz w:val="24"/>
+          <w:szCs w:val="24"/>
+        </w:rPr>
+      </w:pPr>
+      <w:r>
+        <w:rPr>
+          <w:rFonts w:ascii="Garamond" w:hAnsi="Garamond"/>
+          <w:sz w:val="24"/>
+          <w:szCs w:val="24"/>
+        </w:rPr>
+        <w:t>1. Added the download route</w:t>
+      </w:r>
+    </w:p>
+    <w:p>
+      <w:pPr>
+        <w:rPr>
+          <w:rFonts w:ascii="Garamond" w:hAnsi="Garamond"/>
+          <w:sz w:val="24"/>
+          <w:szCs w:val="24"/>
+        </w:rPr>
+      </w:pPr>
+      <w:r>
+        <w:rPr>
+          <w:rFonts w:ascii="Garamond" w:hAnsi="Garamond"/>
+          <w:sz w:val="24"/>
+          <w:szCs w:val="24"/>
+        </w:rPr>
+        <w:t>3. None</w:t>
+      </w:r>
+    </w:p>
+    <w:p>
+      <w:pPr>
+        <w:rPr>
+          <w:rFonts w:ascii="Garamond" w:hAnsi="Garamond"/>
+          <w:sz w:val="24"/>
+          <w:szCs w:val="24"/>
+        </w:rPr>
+      </w:pPr>
+    </w:p>
+    <w:p>
+      <w:pPr>
+        <w:rPr>
+          <w:rFonts w:ascii="Garamond" w:hAnsi="Garamond"/>
+          <w:sz w:val="24"/>
+          <w:szCs w:val="24"/>
+        </w:rPr>
+      </w:pPr>
+      <w:r>
+        <w:rPr>
+          <w:rFonts w:ascii="Garamond" w:hAnsi="Garamond"/>
+          <w:sz w:val="24"/>
+          <w:szCs w:val="24"/>
+        </w:rPr>
+        <w:t>Anthony:</w:t>
+      </w:r>
+    </w:p>
+    <w:p>
+      <w:pPr>
+        <w:rPr>
+          <w:rFonts w:ascii="Garamond" w:hAnsi="Garamond"/>
+          <w:sz w:val="24"/>
+          <w:szCs w:val="24"/>
+        </w:rPr>
+      </w:pPr>
+      <w:r>
+        <w:rPr>
+          <w:rFonts w:ascii="Garamond" w:hAnsi="Garamond"/>
+          <w:sz w:val="24"/>
+          <w:szCs w:val="24"/>
+        </w:rPr>
+        <w:t xml:space="preserve">1. Helped </w:t>
+      </w:r>
+      <w:r>
+        <w:rPr>
+          <w:rFonts w:ascii="Garamond" w:hAnsi="Garamond"/>
+          <w:sz w:val="24"/>
+          <w:szCs w:val="24"/>
+        </w:rPr>
+        <w:t>Charbel</w:t>
+      </w:r>
+      <w:r>
+        <w:rPr>
+          <w:rFonts w:ascii="Garamond" w:hAnsi="Garamond"/>
+          <w:sz w:val="24"/>
+          <w:szCs w:val="24"/>
+        </w:rPr>
+        <w:t xml:space="preserve"> with downloading user story, fixed some bugs (check commits), refactored many things. Connected many views to the database.</w:t>
+      </w:r>
+    </w:p>
+    <w:p>
+      <w:pPr>
+        <w:rPr>
+          <w:rFonts w:ascii="Garamond" w:hAnsi="Garamond"/>
+          <w:sz w:val="24"/>
+          <w:szCs w:val="24"/>
+        </w:rPr>
+      </w:pPr>
+      <w:r>
+        <w:rPr>
+          <w:rFonts w:ascii="Garamond" w:hAnsi="Garamond"/>
+          <w:sz w:val="24"/>
+          <w:szCs w:val="24"/>
+        </w:rPr>
+        <w:t>3. Some team members waiting last minute</w:t>
+      </w:r>
+    </w:p>
+    <w:p>
+      <w:pPr>
+        <w:rPr>
+          <w:rFonts w:ascii="Garamond" w:hAnsi="Garamond"/>
+          <w:sz w:val="24"/>
+          <w:szCs w:val="24"/>
+        </w:rPr>
+      </w:pPr>
+    </w:p>
+    <w:p>
+      <w:pPr>
+        <w:rPr>
+          <w:rFonts w:ascii="Garamond" w:hAnsi="Garamond"/>
+          <w:sz w:val="24"/>
+          <w:szCs w:val="24"/>
+        </w:rPr>
+      </w:pPr>
+      <w:r>
+        <w:rPr>
+          <w:rFonts w:ascii="Garamond" w:hAnsi="Garamond"/>
+          <w:sz w:val="24"/>
+          <w:szCs w:val="24"/>
+        </w:rPr>
+        <w:t>Vartan:</w:t>
+      </w:r>
+    </w:p>
+    <w:p>
+      <w:pPr>
+        <w:rPr>
+          <w:rFonts w:ascii="Garamond" w:hAnsi="Garamond"/>
+          <w:sz w:val="24"/>
+          <w:szCs w:val="24"/>
+        </w:rPr>
+      </w:pPr>
+      <w:r>
+        <w:rPr>
+          <w:rFonts w:ascii="Garamond" w:hAnsi="Garamond"/>
+          <w:sz w:val="24"/>
+          <w:szCs w:val="24"/>
+        </w:rPr>
+        <w:t>1. Almost completed the modal for adding courses</w:t>
+      </w:r>
+    </w:p>
+    <w:p>
+      <w:pPr>
+        <w:rPr>
+          <w:rFonts w:ascii="Garamond" w:hAnsi="Garamond"/>
+          <w:sz w:val="24"/>
+          <w:szCs w:val="24"/>
+        </w:rPr>
+      </w:pPr>
+      <w:r>
+        <w:rPr>
+          <w:rFonts w:ascii="Garamond" w:hAnsi="Garamond"/>
+          <w:sz w:val="24"/>
+          <w:szCs w:val="24"/>
+        </w:rPr>
+        <w:t>3. Making the added courses appear on the sidebar</w:t>
+      </w:r>
+    </w:p>
+    <w:p>
+      <w:pPr>
+        <w:rPr>
+          <w:rFonts w:ascii="Garamond" w:hAnsi="Garamond"/>
+          <w:sz w:val="24"/>
+          <w:szCs w:val="24"/>
+        </w:rPr>
+      </w:pPr>
+    </w:p>
+    <w:p>
+      <w:pPr>
+        <w:rPr>
+          <w:rFonts w:ascii="Garamond" w:hAnsi="Garamond"/>
+          <w:sz w:val="24"/>
+          <w:szCs w:val="24"/>
+        </w:rPr>
+      </w:pPr>
+      <w:r>
+        <w:rPr>
+          <w:rFonts w:ascii="Garamond" w:hAnsi="Garamond"/>
+          <w:sz w:val="24"/>
+          <w:szCs w:val="24"/>
+        </w:rPr>
+        <w:t>Charbel:</w:t>
+      </w:r>
+    </w:p>
+    <w:p>
+      <w:pPr>
+        <w:rPr>
+          <w:rFonts w:ascii="Garamond" w:hAnsi="Garamond"/>
+          <w:sz w:val="24"/>
+          <w:szCs w:val="24"/>
+        </w:rPr>
+      </w:pPr>
+      <w:r>
+        <w:rPr>
+          <w:rFonts w:ascii="Garamond" w:hAnsi="Garamond"/>
+          <w:sz w:val="24"/>
+          <w:szCs w:val="24"/>
+        </w:rPr>
+        <w:t>1. Completed download user story and added scroll ability to the homepage</w:t>
+      </w:r>
+    </w:p>
+    <w:p>
+      <w:pPr>
+        <w:rPr>
+          <w:rFonts w:ascii="Garamond" w:hAnsi="Garamond"/>
+          <w:sz w:val="24"/>
+          <w:szCs w:val="24"/>
+        </w:rPr>
+      </w:pPr>
+      <w:r>
+        <w:rPr>
+          <w:rFonts w:ascii="Garamond" w:hAnsi="Garamond"/>
+          <w:sz w:val="24"/>
+          <w:szCs w:val="24"/>
+        </w:rPr>
+        <w:t>3. Anthony helped me clear out bugs and issues I had with my code</w:t>
+      </w:r>
+    </w:p>
+    <w:p>
+      <w:pPr>
+        <w:rPr>
+          <w:rFonts w:ascii="Garamond" w:hAnsi="Garamond"/>
+          <w:sz w:val="24"/>
+          <w:szCs w:val="24"/>
+        </w:rPr>
+      </w:pPr>
+    </w:p>
+    <w:p>
+      <w:pPr>
+        <w:rPr>
+          <w:rFonts w:ascii="Garamond" w:hAnsi="Garamond"/>
+          <w:sz w:val="24"/>
+          <w:szCs w:val="24"/>
+        </w:rPr>
+      </w:pPr>
+      <w:r>
+        <w:rPr>
+          <w:rFonts w:ascii="Garamond" w:hAnsi="Garamond"/>
+          <w:sz w:val="24"/>
+          <w:szCs w:val="24"/>
+        </w:rPr>
+        <w:t>Fozail:</w:t>
+      </w:r>
+    </w:p>
+    <w:p>
+      <w:pPr>
+        <w:rPr>
+          <w:rFonts w:ascii="Garamond" w:hAnsi="Garamond"/>
+          <w:sz w:val="24"/>
+          <w:szCs w:val="24"/>
+        </w:rPr>
+      </w:pPr>
+      <w:r>
+        <w:rPr>
+          <w:rFonts w:ascii="Garamond" w:hAnsi="Garamond"/>
+          <w:sz w:val="24"/>
+          <w:szCs w:val="24"/>
+        </w:rPr>
+        <w:t>1. Updated meeting minutes</w:t>
+      </w:r>
+    </w:p>
+    <w:p>
+      <w:pPr>
+        <w:rPr>
+          <w:rFonts w:ascii="Garamond" w:hAnsi="Garamond"/>
+          <w:sz w:val="24"/>
+          <w:szCs w:val="24"/>
+        </w:rPr>
+      </w:pPr>
+      <w:r>
+        <w:rPr>
+          <w:rFonts w:ascii="Garamond" w:hAnsi="Garamond"/>
+          <w:sz w:val="24"/>
+          <w:szCs w:val="24"/>
+        </w:rPr>
+        <w:t>2.</w:t>
+      </w:r>
+      <w:r>
+        <w:rPr>
+          <w:rFonts w:ascii="Garamond" w:hAnsi="Garamond"/>
+          <w:sz w:val="24"/>
+          <w:szCs w:val="24"/>
+        </w:rPr>
+        <w:t xml:space="preserve"> W</w:t>
+      </w:r>
+      <w:r>
+        <w:rPr>
+          <w:rFonts w:ascii="Garamond" w:hAnsi="Garamond"/>
+          <w:sz w:val="24"/>
+          <w:szCs w:val="24"/>
+        </w:rPr>
+        <w:t>ill add slack</w:t>
       </w:r>
     </w:p>
     <w:p>
@@ -8970,92 +10614,6 @@
         </w:rPr>
         <w:t>one</w:t>
       </w:r>
-    </w:p>
-    <w:p>
-      <w:pPr>
-        <w:rPr>
-          <w:rFonts w:ascii="Garamond" w:hAnsi="Garamond"/>
-          <w:sz w:val="24"/>
-          <w:szCs w:val="24"/>
-        </w:rPr>
-      </w:pPr>
-    </w:p>
-    <w:p>
-      <w:pPr>
-        <w:rPr>
-          <w:rFonts w:ascii="Garamond" w:hAnsi="Garamond"/>
-          <w:sz w:val="24"/>
-          <w:szCs w:val="24"/>
-        </w:rPr>
-      </w:pPr>
-      <w:r>
-        <w:rPr>
-          <w:rFonts w:ascii="Garamond" w:hAnsi="Garamond"/>
-          <w:sz w:val="24"/>
-          <w:szCs w:val="24"/>
-        </w:rPr>
-        <w:t>Charbel:</w:t>
-      </w:r>
-    </w:p>
-    <w:p>
-      <w:pPr>
-        <w:rPr>
-          <w:rFonts w:ascii="Garamond" w:hAnsi="Garamond"/>
-          <w:sz w:val="24"/>
-          <w:szCs w:val="24"/>
-        </w:rPr>
-      </w:pPr>
-      <w:r>
-        <w:rPr>
-          <w:rFonts w:ascii="Garamond" w:hAnsi="Garamond"/>
-          <w:sz w:val="24"/>
-          <w:szCs w:val="24"/>
-        </w:rPr>
-        <w:t>1. Progress made with the downloadable PDFs research</w:t>
-      </w:r>
-    </w:p>
-    <w:p>
-      <w:pPr>
-        <w:rPr>
-          <w:rFonts w:ascii="Garamond" w:hAnsi="Garamond"/>
-          <w:sz w:val="24"/>
-          <w:szCs w:val="24"/>
-        </w:rPr>
-      </w:pPr>
-      <w:r>
-        <w:rPr>
-          <w:rFonts w:ascii="Garamond" w:hAnsi="Garamond"/>
-          <w:sz w:val="24"/>
-          <w:szCs w:val="24"/>
-        </w:rPr>
-        <w:t>2. Test it out with uploaded documents</w:t>
-      </w:r>
-    </w:p>
-    <w:p>
-      <w:pPr>
-        <w:rPr>
-          <w:rFonts w:ascii="Garamond" w:hAnsi="Garamond"/>
-          <w:sz w:val="24"/>
-          <w:szCs w:val="24"/>
-        </w:rPr>
-      </w:pPr>
-      <w:r>
-        <w:rPr>
-          <w:rFonts w:ascii="Garamond" w:hAnsi="Garamond"/>
-          <w:sz w:val="24"/>
-          <w:szCs w:val="24"/>
-        </w:rPr>
-        <w:t>3. None so far</w:t>
-      </w:r>
-    </w:p>
-    <w:p>
-      <w:pPr>
-        <w:rPr>
-          <w:rFonts w:ascii="Garamond" w:hAnsi="Garamond"/>
-          <w:sz w:val="24"/>
-          <w:szCs w:val="24"/>
-        </w:rPr>
-      </w:pPr>
     </w:p>
     <w:sectPr>
       <w:pgSz w:w="12240" w:h="15840"/>

</xml_diff>

<commit_message>
Updated Documentation Updated Meeting Minutes & Slack Conversations Added List of Unit Tests Added Meeting Audio
</commit_message>
<xml_diff>
--- a/Documentation/Meeting & Conversations/Meeting Minutes.docx
+++ b/Documentation/Meeting & Conversations/Meeting Minutes.docx
@@ -13228,7 +13228,7 @@
           <w:szCs w:val="24"/>
           <w:u w:val="single"/>
         </w:rPr>
-        <w:t xml:space="preserve"> 12:15:</w:t>
+        <w:t xml:space="preserve"> 12:15</w:t>
       </w:r>
     </w:p>
     <w:p>
@@ -15061,6 +15061,2483 @@
           <w:szCs w:val="24"/>
         </w:rPr>
         <w:t>3. Nothing</w:t>
+      </w:r>
+    </w:p>
+    <w:p>
+      <w:pPr>
+        <w:rPr>
+          <w:rFonts w:ascii="Garamond" w:hAnsi="Garamond"/>
+          <w:sz w:val="24"/>
+          <w:szCs w:val="24"/>
+        </w:rPr>
+      </w:pPr>
+    </w:p>
+    <w:p>
+      <w:pPr>
+        <w:rPr>
+          <w:rFonts w:ascii="Garamond" w:hAnsi="Garamond"/>
+          <w:sz w:val="24"/>
+          <w:szCs w:val="24"/>
+        </w:rPr>
+      </w:pPr>
+    </w:p>
+    <w:p>
+      <w:pPr>
+        <w:rPr>
+          <w:rFonts w:ascii="Garamond" w:hAnsi="Garamond"/>
+          <w:sz w:val="24"/>
+          <w:szCs w:val="24"/>
+        </w:rPr>
+      </w:pPr>
+    </w:p>
+    <w:p>
+      <w:pPr>
+        <w:rPr>
+          <w:rFonts w:ascii="Garamond" w:hAnsi="Garamond"/>
+          <w:sz w:val="24"/>
+          <w:szCs w:val="24"/>
+        </w:rPr>
+      </w:pPr>
+    </w:p>
+    <w:p>
+      <w:pPr>
+        <w:rPr>
+          <w:rFonts w:ascii="Garamond" w:hAnsi="Garamond"/>
+          <w:sz w:val="24"/>
+          <w:szCs w:val="24"/>
+        </w:rPr>
+      </w:pPr>
+    </w:p>
+    <w:p>
+      <w:pPr>
+        <w:rPr>
+          <w:rFonts w:ascii="Garamond" w:hAnsi="Garamond"/>
+          <w:sz w:val="24"/>
+          <w:szCs w:val="24"/>
+        </w:rPr>
+      </w:pPr>
+    </w:p>
+    <w:p>
+      <w:pPr>
+        <w:rPr>
+          <w:rFonts w:ascii="Garamond" w:hAnsi="Garamond"/>
+          <w:sz w:val="24"/>
+          <w:szCs w:val="24"/>
+        </w:rPr>
+      </w:pPr>
+    </w:p>
+    <w:p>
+      <w:pPr>
+        <w:rPr>
+          <w:rFonts w:ascii="Garamond" w:hAnsi="Garamond"/>
+          <w:sz w:val="24"/>
+          <w:szCs w:val="24"/>
+        </w:rPr>
+      </w:pPr>
+    </w:p>
+    <w:p>
+      <w:pPr>
+        <w:rPr>
+          <w:rFonts w:ascii="Garamond" w:hAnsi="Garamond"/>
+          <w:sz w:val="24"/>
+          <w:szCs w:val="24"/>
+        </w:rPr>
+      </w:pPr>
+      <w:r>
+        <w:rPr>
+          <w:rFonts w:ascii="Garamond" w:hAnsi="Garamond"/>
+          <w:b/>
+          <w:sz w:val="24"/>
+          <w:szCs w:val="24"/>
+        </w:rPr>
+        <w:lastRenderedPageBreak/>
+        <w:t>8</w:t>
+      </w:r>
+      <w:r>
+        <w:rPr>
+          <w:rFonts w:ascii="Garamond" w:hAnsi="Garamond"/>
+          <w:b/>
+          <w:sz w:val="24"/>
+          <w:szCs w:val="24"/>
+          <w:vertAlign w:val="superscript"/>
+        </w:rPr>
+        <w:t>th</w:t>
+      </w:r>
+      <w:r>
+        <w:rPr>
+          <w:rFonts w:ascii="Garamond" w:hAnsi="Garamond"/>
+          <w:b/>
+          <w:sz w:val="24"/>
+          <w:szCs w:val="24"/>
+        </w:rPr>
+        <w:t xml:space="preserve"> Tutorial Meeting,</w:t>
+      </w:r>
+      <w:r>
+        <w:rPr>
+          <w:rFonts w:ascii="Garamond" w:hAnsi="Garamond"/>
+          <w:sz w:val="24"/>
+          <w:szCs w:val="24"/>
+        </w:rPr>
+        <w:t xml:space="preserve"> Friday March 24</w:t>
+      </w:r>
+      <w:r>
+        <w:rPr>
+          <w:rFonts w:ascii="Garamond" w:hAnsi="Garamond"/>
+          <w:sz w:val="24"/>
+          <w:szCs w:val="24"/>
+          <w:vertAlign w:val="superscript"/>
+        </w:rPr>
+        <w:t>th</w:t>
+      </w:r>
+      <w:r>
+        <w:rPr>
+          <w:rFonts w:ascii="Garamond" w:hAnsi="Garamond"/>
+          <w:sz w:val="24"/>
+          <w:szCs w:val="24"/>
+        </w:rPr>
+        <w:t>, 2017</w:t>
+      </w:r>
+    </w:p>
+    <w:p>
+      <w:pPr>
+        <w:rPr>
+          <w:rFonts w:ascii="Garamond" w:hAnsi="Garamond"/>
+          <w:sz w:val="24"/>
+          <w:szCs w:val="24"/>
+        </w:rPr>
+      </w:pPr>
+    </w:p>
+    <w:p>
+      <w:pPr>
+        <w:rPr>
+          <w:rFonts w:ascii="Garamond" w:hAnsi="Garamond"/>
+          <w:sz w:val="24"/>
+          <w:szCs w:val="24"/>
+          <w:u w:val="single"/>
+        </w:rPr>
+      </w:pPr>
+      <w:r>
+        <w:rPr>
+          <w:rFonts w:ascii="Garamond" w:hAnsi="Garamond"/>
+          <w:sz w:val="24"/>
+          <w:szCs w:val="24"/>
+          <w:u w:val="single"/>
+        </w:rPr>
+        <w:t>TA Meeting Start: 12:15</w:t>
+      </w:r>
+    </w:p>
+    <w:p>
+      <w:pPr>
+        <w:rPr>
+          <w:rFonts w:ascii="Garamond" w:hAnsi="Garamond"/>
+          <w:sz w:val="24"/>
+          <w:szCs w:val="24"/>
+        </w:rPr>
+      </w:pPr>
+    </w:p>
+    <w:p>
+      <w:pPr>
+        <w:rPr>
+          <w:rFonts w:ascii="Garamond" w:hAnsi="Garamond"/>
+          <w:sz w:val="24"/>
+          <w:szCs w:val="24"/>
+        </w:rPr>
+      </w:pPr>
+      <w:r>
+        <w:rPr>
+          <w:rFonts w:ascii="Garamond" w:hAnsi="Garamond"/>
+          <w:sz w:val="24"/>
+          <w:szCs w:val="24"/>
+        </w:rPr>
+        <w:t>TA was given demo of all the work done during Sprint #4 including the burndown chart. Unit testing deployment was confirmed and info on how much unit testing was required was given to the team</w:t>
+      </w:r>
+      <w:r>
+        <w:rPr>
+          <w:rFonts w:ascii="Garamond" w:hAnsi="Garamond"/>
+          <w:sz w:val="24"/>
+          <w:szCs w:val="24"/>
+        </w:rPr>
+        <w:t xml:space="preserve">, moreover the requirement that unit tests should be associated </w:t>
+      </w:r>
+      <w:r>
+        <w:rPr>
+          <w:rFonts w:ascii="Garamond" w:hAnsi="Garamond"/>
+          <w:sz w:val="24"/>
+          <w:szCs w:val="24"/>
+        </w:rPr>
+        <w:t>to</w:t>
+      </w:r>
+      <w:r>
+        <w:rPr>
+          <w:rFonts w:ascii="Garamond" w:hAnsi="Garamond"/>
+          <w:sz w:val="24"/>
+          <w:szCs w:val="24"/>
+        </w:rPr>
+        <w:t xml:space="preserve"> which </w:t>
+      </w:r>
+      <w:r>
+        <w:rPr>
+          <w:rFonts w:ascii="Garamond" w:hAnsi="Garamond"/>
+          <w:sz w:val="24"/>
+          <w:szCs w:val="24"/>
+        </w:rPr>
+        <w:t>part of the code</w:t>
+      </w:r>
+      <w:r>
+        <w:rPr>
+          <w:rFonts w:ascii="Garamond" w:hAnsi="Garamond"/>
+          <w:sz w:val="24"/>
+          <w:szCs w:val="24"/>
+        </w:rPr>
+        <w:t>.</w:t>
+      </w:r>
+      <w:r>
+        <w:rPr>
+          <w:rFonts w:ascii="Garamond" w:hAnsi="Garamond"/>
+          <w:sz w:val="24"/>
+          <w:szCs w:val="24"/>
+        </w:rPr>
+        <w:t xml:space="preserve"> </w:t>
+      </w:r>
+      <w:r>
+        <w:rPr>
+          <w:rFonts w:ascii="Garamond" w:hAnsi="Garamond"/>
+          <w:sz w:val="24"/>
+          <w:szCs w:val="24"/>
+        </w:rPr>
+        <w:t xml:space="preserve">The automated unit testing was explained, how every GitHub push is tested and based on the result if the live website is updated. </w:t>
+      </w:r>
+      <w:r>
+        <w:rPr>
+          <w:rFonts w:ascii="Garamond" w:hAnsi="Garamond"/>
+          <w:sz w:val="24"/>
+          <w:szCs w:val="24"/>
+        </w:rPr>
+        <w:t>TA was briefed on what each team member accomplished during the sprint.</w:t>
+      </w:r>
+      <w:r>
+        <w:rPr>
+          <w:rFonts w:ascii="Garamond" w:hAnsi="Garamond"/>
+          <w:sz w:val="24"/>
+          <w:szCs w:val="24"/>
+        </w:rPr>
+        <w:t xml:space="preserve"> </w:t>
+      </w:r>
+      <w:r>
+        <w:rPr>
+          <w:rFonts w:ascii="Garamond" w:hAnsi="Garamond"/>
+          <w:sz w:val="24"/>
+          <w:szCs w:val="24"/>
+        </w:rPr>
+        <w:t>The TA was briefed on t</w:t>
+      </w:r>
+      <w:r>
+        <w:rPr>
+          <w:rFonts w:ascii="Garamond" w:hAnsi="Garamond"/>
+          <w:sz w:val="24"/>
+          <w:szCs w:val="24"/>
+        </w:rPr>
+        <w:t>he org</w:t>
+      </w:r>
+      <w:r>
+        <w:rPr>
+          <w:rFonts w:ascii="Garamond" w:hAnsi="Garamond"/>
+          <w:sz w:val="24"/>
+          <w:szCs w:val="24"/>
+        </w:rPr>
+        <w:t xml:space="preserve">anization of the repository and the function of each area. The UML diagram for the entire system was presented to the TA. </w:t>
+      </w:r>
+      <w:r>
+        <w:rPr>
+          <w:rFonts w:ascii="Garamond" w:hAnsi="Garamond"/>
+          <w:sz w:val="24"/>
+          <w:szCs w:val="24"/>
+        </w:rPr>
+        <w:t xml:space="preserve">A website demo was given to the TA </w:t>
+      </w:r>
+      <w:r>
+        <w:rPr>
+          <w:rFonts w:ascii="Garamond" w:hAnsi="Garamond"/>
+          <w:sz w:val="24"/>
+          <w:szCs w:val="24"/>
+        </w:rPr>
+        <w:t>showing the user stories which were worked on during the sprint</w:t>
+      </w:r>
+      <w:r>
+        <w:rPr>
+          <w:rFonts w:ascii="Garamond" w:hAnsi="Garamond"/>
+          <w:sz w:val="24"/>
+          <w:szCs w:val="24"/>
+        </w:rPr>
+        <w:t>, functions such as commenting and user statistics</w:t>
+      </w:r>
+      <w:r>
+        <w:rPr>
+          <w:rFonts w:ascii="Garamond" w:hAnsi="Garamond"/>
+          <w:sz w:val="24"/>
+          <w:szCs w:val="24"/>
+        </w:rPr>
+        <w:t xml:space="preserve">. Based </w:t>
+      </w:r>
+      <w:r>
+        <w:rPr>
+          <w:rFonts w:ascii="Garamond" w:hAnsi="Garamond"/>
+          <w:sz w:val="24"/>
+          <w:szCs w:val="24"/>
+        </w:rPr>
+        <w:t xml:space="preserve">on user experience TA recommended on making a default </w:t>
+      </w:r>
+      <w:r>
+        <w:rPr>
+          <w:rFonts w:ascii="Garamond" w:hAnsi="Garamond"/>
+          <w:sz w:val="24"/>
+          <w:szCs w:val="24"/>
+        </w:rPr>
+        <w:t>list of courses</w:t>
+      </w:r>
+      <w:r>
+        <w:rPr>
+          <w:rFonts w:ascii="Garamond" w:hAnsi="Garamond"/>
+          <w:sz w:val="24"/>
+          <w:szCs w:val="24"/>
+        </w:rPr>
+        <w:t xml:space="preserve"> and then prompt the user if </w:t>
+      </w:r>
+      <w:r>
+        <w:rPr>
+          <w:rFonts w:ascii="Garamond" w:hAnsi="Garamond"/>
+          <w:sz w:val="24"/>
+          <w:szCs w:val="24"/>
+        </w:rPr>
+        <w:t>a course</w:t>
+      </w:r>
+      <w:r>
+        <w:rPr>
+          <w:rFonts w:ascii="Garamond" w:hAnsi="Garamond"/>
+          <w:sz w:val="24"/>
+          <w:szCs w:val="24"/>
+        </w:rPr>
+        <w:t xml:space="preserve"> being added does not exist in the database</w:t>
+      </w:r>
+      <w:r>
+        <w:rPr>
+          <w:rFonts w:ascii="Garamond" w:hAnsi="Garamond"/>
+          <w:sz w:val="24"/>
+          <w:szCs w:val="24"/>
+        </w:rPr>
+        <w:t>, and how comments should update automatically without refreshing</w:t>
+      </w:r>
+      <w:r>
+        <w:rPr>
+          <w:rFonts w:ascii="Garamond" w:hAnsi="Garamond"/>
+          <w:sz w:val="24"/>
+          <w:szCs w:val="24"/>
+        </w:rPr>
+        <w:t>.</w:t>
+      </w:r>
+      <w:r>
+        <w:rPr>
+          <w:rFonts w:ascii="Garamond" w:hAnsi="Garamond"/>
+          <w:sz w:val="24"/>
+          <w:szCs w:val="24"/>
+        </w:rPr>
+        <w:t xml:space="preserve"> Overall list of tasks for Sprint #5 is presented and approved by the TA.</w:t>
+      </w:r>
+    </w:p>
+    <w:p>
+      <w:pPr>
+        <w:rPr>
+          <w:rFonts w:ascii="Garamond" w:hAnsi="Garamond"/>
+          <w:sz w:val="24"/>
+          <w:szCs w:val="24"/>
+        </w:rPr>
+      </w:pPr>
+    </w:p>
+    <w:p>
+      <w:pPr>
+        <w:rPr>
+          <w:rFonts w:ascii="Garamond" w:hAnsi="Garamond"/>
+          <w:sz w:val="24"/>
+          <w:szCs w:val="24"/>
+          <w:u w:val="single"/>
+        </w:rPr>
+      </w:pPr>
+      <w:r>
+        <w:rPr>
+          <w:rFonts w:ascii="Garamond" w:hAnsi="Garamond"/>
+          <w:sz w:val="24"/>
+          <w:szCs w:val="24"/>
+          <w:u w:val="single"/>
+        </w:rPr>
+        <w:t>Tea</w:t>
+      </w:r>
+      <w:r>
+        <w:rPr>
+          <w:rFonts w:ascii="Garamond" w:hAnsi="Garamond"/>
+          <w:sz w:val="24"/>
+          <w:szCs w:val="24"/>
+          <w:u w:val="single"/>
+        </w:rPr>
+        <w:t>m Meeting Start:</w:t>
+      </w:r>
+      <w:r>
+        <w:rPr>
+          <w:rFonts w:ascii="Garamond" w:hAnsi="Garamond"/>
+          <w:sz w:val="24"/>
+          <w:szCs w:val="24"/>
+          <w:u w:val="single"/>
+        </w:rPr>
+        <w:t xml:space="preserve"> 12:50</w:t>
+      </w:r>
+      <w:r>
+        <w:rPr>
+          <w:rFonts w:ascii="Garamond" w:hAnsi="Garamond"/>
+          <w:sz w:val="24"/>
+          <w:szCs w:val="24"/>
+          <w:u w:val="single"/>
+        </w:rPr>
+        <w:t xml:space="preserve"> </w:t>
+      </w:r>
+    </w:p>
+    <w:p>
+      <w:pPr>
+        <w:rPr>
+          <w:rFonts w:ascii="Garamond" w:hAnsi="Garamond"/>
+          <w:sz w:val="24"/>
+          <w:szCs w:val="24"/>
+          <w:u w:val="single"/>
+        </w:rPr>
+      </w:pPr>
+    </w:p>
+    <w:p>
+      <w:pPr>
+        <w:rPr>
+          <w:rFonts w:ascii="Garamond" w:hAnsi="Garamond"/>
+          <w:sz w:val="24"/>
+          <w:szCs w:val="24"/>
+        </w:rPr>
+      </w:pPr>
+      <w:r>
+        <w:rPr>
+          <w:rFonts w:ascii="Garamond" w:hAnsi="Garamond"/>
+          <w:sz w:val="24"/>
+          <w:szCs w:val="24"/>
+        </w:rPr>
+        <w:t xml:space="preserve">A </w:t>
+      </w:r>
+      <w:r>
+        <w:rPr>
+          <w:rFonts w:ascii="Garamond" w:hAnsi="Garamond"/>
+          <w:sz w:val="24"/>
+          <w:szCs w:val="24"/>
+        </w:rPr>
+        <w:t xml:space="preserve">detailed </w:t>
+      </w:r>
+      <w:r>
+        <w:rPr>
+          <w:rFonts w:ascii="Garamond" w:hAnsi="Garamond"/>
+          <w:sz w:val="24"/>
+          <w:szCs w:val="24"/>
+        </w:rPr>
+        <w:t>d</w:t>
+      </w:r>
+      <w:r>
+        <w:rPr>
+          <w:rFonts w:ascii="Garamond" w:hAnsi="Garamond"/>
+          <w:sz w:val="24"/>
+          <w:szCs w:val="24"/>
+        </w:rPr>
+        <w:t>emo</w:t>
+      </w:r>
+      <w:r>
+        <w:rPr>
+          <w:rFonts w:ascii="Garamond" w:hAnsi="Garamond"/>
+          <w:sz w:val="24"/>
+          <w:szCs w:val="24"/>
+        </w:rPr>
+        <w:t>nstration of the website</w:t>
+      </w:r>
+      <w:r>
+        <w:rPr>
+          <w:rFonts w:ascii="Garamond" w:hAnsi="Garamond"/>
+          <w:sz w:val="24"/>
+          <w:szCs w:val="24"/>
+        </w:rPr>
+        <w:t xml:space="preserve"> is given </w:t>
+      </w:r>
+      <w:r>
+        <w:rPr>
+          <w:rFonts w:ascii="Garamond" w:hAnsi="Garamond"/>
+          <w:sz w:val="24"/>
+          <w:szCs w:val="24"/>
+        </w:rPr>
+        <w:t>to the team</w:t>
+      </w:r>
+      <w:r>
+        <w:rPr>
+          <w:rFonts w:ascii="Garamond" w:hAnsi="Garamond"/>
+          <w:sz w:val="24"/>
+          <w:szCs w:val="24"/>
+        </w:rPr>
+        <w:t>.</w:t>
+      </w:r>
+    </w:p>
+    <w:p>
+      <w:pPr>
+        <w:rPr>
+          <w:rFonts w:ascii="Garamond" w:hAnsi="Garamond"/>
+          <w:sz w:val="24"/>
+          <w:szCs w:val="24"/>
+        </w:rPr>
+      </w:pPr>
+      <w:r>
+        <w:rPr>
+          <w:rFonts w:ascii="Garamond" w:hAnsi="Garamond"/>
+          <w:sz w:val="24"/>
+          <w:szCs w:val="24"/>
+        </w:rPr>
+        <w:t xml:space="preserve">How to do unit tests and how </w:t>
+      </w:r>
+      <w:r>
+        <w:rPr>
+          <w:rFonts w:ascii="Garamond" w:hAnsi="Garamond"/>
+          <w:sz w:val="24"/>
+          <w:szCs w:val="24"/>
+        </w:rPr>
+        <w:t>deconstruction</w:t>
+      </w:r>
+      <w:r>
+        <w:rPr>
+          <w:rFonts w:ascii="Garamond" w:hAnsi="Garamond"/>
+          <w:sz w:val="24"/>
+          <w:szCs w:val="24"/>
+        </w:rPr>
+        <w:t xml:space="preserve"> works</w:t>
+      </w:r>
+      <w:r>
+        <w:rPr>
+          <w:rFonts w:ascii="Garamond" w:hAnsi="Garamond"/>
+          <w:sz w:val="24"/>
+          <w:szCs w:val="24"/>
+        </w:rPr>
+        <w:t xml:space="preserve">, how to write </w:t>
+      </w:r>
+      <w:r>
+        <w:rPr>
+          <w:rFonts w:ascii="Garamond" w:hAnsi="Garamond"/>
+          <w:sz w:val="24"/>
+          <w:szCs w:val="24"/>
+        </w:rPr>
+        <w:t>a unit test was also discussed.</w:t>
+      </w:r>
+    </w:p>
+    <w:p>
+      <w:pPr>
+        <w:rPr>
+          <w:rFonts w:ascii="Garamond" w:hAnsi="Garamond"/>
+          <w:sz w:val="24"/>
+          <w:szCs w:val="24"/>
+        </w:rPr>
+      </w:pPr>
+      <w:r>
+        <w:rPr>
+          <w:rFonts w:ascii="Garamond" w:hAnsi="Garamond"/>
+          <w:sz w:val="24"/>
+          <w:szCs w:val="24"/>
+        </w:rPr>
+        <w:t>The user stories and t</w:t>
+      </w:r>
+      <w:r>
+        <w:rPr>
+          <w:rFonts w:ascii="Garamond" w:hAnsi="Garamond"/>
+          <w:sz w:val="24"/>
+          <w:szCs w:val="24"/>
+        </w:rPr>
+        <w:t xml:space="preserve">asks </w:t>
+      </w:r>
+      <w:r>
+        <w:rPr>
+          <w:rFonts w:ascii="Garamond" w:hAnsi="Garamond"/>
+          <w:sz w:val="24"/>
+          <w:szCs w:val="24"/>
+        </w:rPr>
+        <w:t xml:space="preserve">for Sprint #5 </w:t>
+      </w:r>
+      <w:r>
+        <w:rPr>
+          <w:rFonts w:ascii="Garamond" w:hAnsi="Garamond"/>
+          <w:sz w:val="24"/>
+          <w:szCs w:val="24"/>
+        </w:rPr>
+        <w:t>are assigned</w:t>
+      </w:r>
+      <w:r>
+        <w:rPr>
+          <w:rFonts w:ascii="Garamond" w:hAnsi="Garamond"/>
+          <w:sz w:val="24"/>
+          <w:szCs w:val="24"/>
+        </w:rPr>
+        <w:t xml:space="preserve"> to the team.</w:t>
+      </w:r>
+    </w:p>
+    <w:p>
+      <w:pPr>
+        <w:rPr>
+          <w:rFonts w:ascii="Garamond" w:hAnsi="Garamond"/>
+          <w:sz w:val="24"/>
+          <w:szCs w:val="24"/>
+        </w:rPr>
+      </w:pPr>
+      <w:r>
+        <w:rPr>
+          <w:rFonts w:ascii="Garamond" w:hAnsi="Garamond"/>
+          <w:sz w:val="24"/>
+          <w:szCs w:val="24"/>
+        </w:rPr>
+        <w:t xml:space="preserve">Project report is </w:t>
+      </w:r>
+      <w:r>
+        <w:rPr>
+          <w:rFonts w:ascii="Garamond" w:hAnsi="Garamond"/>
+          <w:sz w:val="24"/>
+          <w:szCs w:val="24"/>
+        </w:rPr>
+        <w:t xml:space="preserve">briefly </w:t>
+      </w:r>
+      <w:r>
+        <w:rPr>
+          <w:rFonts w:ascii="Garamond" w:hAnsi="Garamond"/>
+          <w:sz w:val="24"/>
+          <w:szCs w:val="24"/>
+        </w:rPr>
+        <w:t>discussed</w:t>
+      </w:r>
+      <w:r>
+        <w:rPr>
+          <w:rFonts w:ascii="Garamond" w:hAnsi="Garamond"/>
+          <w:sz w:val="24"/>
+          <w:szCs w:val="24"/>
+        </w:rPr>
+        <w:t xml:space="preserve"> within the team.</w:t>
+      </w:r>
+    </w:p>
+    <w:p>
+      <w:pPr>
+        <w:rPr>
+          <w:rFonts w:ascii="Garamond" w:hAnsi="Garamond"/>
+          <w:sz w:val="24"/>
+          <w:szCs w:val="24"/>
+        </w:rPr>
+      </w:pPr>
+      <w:r>
+        <w:rPr>
+          <w:rFonts w:ascii="Garamond" w:hAnsi="Garamond"/>
+          <w:sz w:val="24"/>
+          <w:szCs w:val="24"/>
+        </w:rPr>
+        <w:t xml:space="preserve">Discussion </w:t>
+      </w:r>
+      <w:r>
+        <w:rPr>
+          <w:rFonts w:ascii="Garamond" w:hAnsi="Garamond"/>
+          <w:sz w:val="24"/>
+          <w:szCs w:val="24"/>
+        </w:rPr>
+        <w:t xml:space="preserve">of project technicalities </w:t>
+      </w:r>
+      <w:r>
+        <w:rPr>
+          <w:rFonts w:ascii="Garamond" w:hAnsi="Garamond"/>
+          <w:sz w:val="24"/>
+          <w:szCs w:val="24"/>
+        </w:rPr>
+        <w:t xml:space="preserve">and submission </w:t>
+      </w:r>
+      <w:r>
+        <w:rPr>
+          <w:rFonts w:ascii="Garamond" w:hAnsi="Garamond"/>
+          <w:sz w:val="24"/>
+          <w:szCs w:val="24"/>
+        </w:rPr>
+        <w:t>is given, including contributi</w:t>
+      </w:r>
+      <w:r>
+        <w:rPr>
+          <w:rFonts w:ascii="Garamond" w:hAnsi="Garamond"/>
+          <w:sz w:val="24"/>
+          <w:szCs w:val="24"/>
+        </w:rPr>
+        <w:t>on to GitHub</w:t>
+      </w:r>
+      <w:r>
+        <w:rPr>
+          <w:rFonts w:ascii="Garamond" w:hAnsi="Garamond"/>
+          <w:sz w:val="24"/>
+          <w:szCs w:val="24"/>
+        </w:rPr>
+        <w:t xml:space="preserve"> as requirement for the project.</w:t>
+      </w:r>
+    </w:p>
+    <w:p>
+      <w:pPr>
+        <w:rPr>
+          <w:rFonts w:ascii="Garamond" w:hAnsi="Garamond"/>
+          <w:sz w:val="24"/>
+          <w:szCs w:val="24"/>
+        </w:rPr>
+      </w:pPr>
+    </w:p>
+    <w:p>
+      <w:pPr>
+        <w:rPr>
+          <w:rFonts w:ascii="Garamond" w:hAnsi="Garamond"/>
+          <w:sz w:val="24"/>
+          <w:szCs w:val="24"/>
+        </w:rPr>
+      </w:pPr>
+    </w:p>
+    <w:p>
+      <w:pPr>
+        <w:rPr>
+          <w:rFonts w:ascii="Garamond" w:hAnsi="Garamond"/>
+          <w:sz w:val="24"/>
+          <w:szCs w:val="24"/>
+        </w:rPr>
+      </w:pPr>
+    </w:p>
+    <w:p>
+      <w:pPr>
+        <w:rPr>
+          <w:rFonts w:ascii="Garamond" w:hAnsi="Garamond"/>
+          <w:sz w:val="24"/>
+          <w:szCs w:val="24"/>
+        </w:rPr>
+      </w:pPr>
+    </w:p>
+    <w:p>
+      <w:pPr>
+        <w:rPr>
+          <w:rFonts w:ascii="Garamond" w:hAnsi="Garamond"/>
+          <w:sz w:val="24"/>
+          <w:szCs w:val="24"/>
+        </w:rPr>
+      </w:pPr>
+    </w:p>
+    <w:p>
+      <w:pPr>
+        <w:rPr>
+          <w:rFonts w:ascii="Garamond" w:hAnsi="Garamond"/>
+          <w:sz w:val="24"/>
+          <w:szCs w:val="24"/>
+        </w:rPr>
+      </w:pPr>
+    </w:p>
+    <w:p>
+      <w:pPr>
+        <w:rPr>
+          <w:rFonts w:ascii="Garamond" w:hAnsi="Garamond"/>
+          <w:sz w:val="24"/>
+          <w:szCs w:val="24"/>
+        </w:rPr>
+      </w:pPr>
+    </w:p>
+    <w:p>
+      <w:pPr>
+        <w:rPr>
+          <w:rFonts w:ascii="Garamond" w:hAnsi="Garamond"/>
+          <w:sz w:val="24"/>
+          <w:szCs w:val="24"/>
+        </w:rPr>
+      </w:pPr>
+    </w:p>
+    <w:p>
+      <w:pPr>
+        <w:rPr>
+          <w:rFonts w:ascii="Garamond" w:hAnsi="Garamond"/>
+          <w:sz w:val="24"/>
+          <w:szCs w:val="24"/>
+        </w:rPr>
+      </w:pPr>
+    </w:p>
+    <w:p>
+      <w:pPr>
+        <w:rPr>
+          <w:rFonts w:ascii="Garamond" w:hAnsi="Garamond"/>
+          <w:sz w:val="24"/>
+          <w:szCs w:val="24"/>
+        </w:rPr>
+      </w:pPr>
+    </w:p>
+    <w:p>
+      <w:pPr>
+        <w:rPr>
+          <w:rFonts w:ascii="Garamond" w:hAnsi="Garamond"/>
+          <w:sz w:val="24"/>
+          <w:szCs w:val="24"/>
+        </w:rPr>
+      </w:pPr>
+    </w:p>
+    <w:p>
+      <w:pPr>
+        <w:rPr>
+          <w:rFonts w:ascii="Garamond" w:hAnsi="Garamond"/>
+          <w:sz w:val="24"/>
+          <w:szCs w:val="24"/>
+        </w:rPr>
+      </w:pPr>
+    </w:p>
+    <w:p>
+      <w:pPr>
+        <w:rPr>
+          <w:rFonts w:ascii="Garamond" w:hAnsi="Garamond"/>
+          <w:sz w:val="24"/>
+          <w:szCs w:val="24"/>
+        </w:rPr>
+      </w:pPr>
+    </w:p>
+    <w:p>
+      <w:pPr>
+        <w:rPr>
+          <w:rFonts w:ascii="Garamond" w:hAnsi="Garamond"/>
+          <w:sz w:val="24"/>
+          <w:szCs w:val="24"/>
+        </w:rPr>
+      </w:pPr>
+    </w:p>
+    <w:p>
+      <w:pPr>
+        <w:rPr>
+          <w:rFonts w:ascii="Garamond" w:hAnsi="Garamond"/>
+          <w:sz w:val="24"/>
+          <w:szCs w:val="24"/>
+        </w:rPr>
+      </w:pPr>
+    </w:p>
+    <w:p>
+      <w:pPr>
+        <w:rPr>
+          <w:rFonts w:ascii="Garamond" w:hAnsi="Garamond"/>
+          <w:sz w:val="24"/>
+          <w:szCs w:val="24"/>
+        </w:rPr>
+      </w:pPr>
+    </w:p>
+    <w:p>
+      <w:pPr>
+        <w:rPr>
+          <w:rFonts w:ascii="Garamond" w:hAnsi="Garamond"/>
+          <w:sz w:val="24"/>
+          <w:szCs w:val="24"/>
+        </w:rPr>
+      </w:pPr>
+      <w:r>
+        <w:rPr>
+          <w:rFonts w:ascii="Garamond" w:hAnsi="Garamond"/>
+          <w:b/>
+          <w:sz w:val="24"/>
+          <w:szCs w:val="24"/>
+        </w:rPr>
+        <w:lastRenderedPageBreak/>
+        <w:t>1</w:t>
+      </w:r>
+      <w:r>
+        <w:rPr>
+          <w:rFonts w:ascii="Garamond" w:hAnsi="Garamond"/>
+          <w:b/>
+          <w:sz w:val="24"/>
+          <w:szCs w:val="24"/>
+        </w:rPr>
+        <w:t>5</w:t>
+      </w:r>
+      <w:r>
+        <w:rPr>
+          <w:rFonts w:ascii="Garamond" w:hAnsi="Garamond"/>
+          <w:b/>
+          <w:sz w:val="24"/>
+          <w:szCs w:val="24"/>
+          <w:vertAlign w:val="superscript"/>
+        </w:rPr>
+        <w:t>th</w:t>
+      </w:r>
+      <w:r>
+        <w:rPr>
+          <w:rFonts w:ascii="Garamond" w:hAnsi="Garamond"/>
+          <w:b/>
+          <w:sz w:val="24"/>
+          <w:szCs w:val="24"/>
+        </w:rPr>
+        <w:t xml:space="preserve"> </w:t>
+      </w:r>
+      <w:r>
+        <w:rPr>
+          <w:rFonts w:ascii="Garamond" w:hAnsi="Garamond"/>
+          <w:b/>
+          <w:sz w:val="24"/>
+          <w:szCs w:val="24"/>
+        </w:rPr>
+        <w:t xml:space="preserve">Virtual </w:t>
+      </w:r>
+      <w:r>
+        <w:rPr>
+          <w:rFonts w:ascii="Garamond" w:hAnsi="Garamond"/>
+          <w:b/>
+          <w:sz w:val="24"/>
+          <w:szCs w:val="24"/>
+        </w:rPr>
+        <w:t xml:space="preserve">Scrum Meeting, </w:t>
+      </w:r>
+      <w:r>
+        <w:rPr>
+          <w:rFonts w:ascii="Garamond" w:hAnsi="Garamond"/>
+          <w:sz w:val="24"/>
+          <w:szCs w:val="24"/>
+        </w:rPr>
+        <w:t>Monday</w:t>
+      </w:r>
+      <w:r>
+        <w:rPr>
+          <w:rFonts w:ascii="Garamond" w:hAnsi="Garamond"/>
+          <w:sz w:val="24"/>
+          <w:szCs w:val="24"/>
+        </w:rPr>
+        <w:t xml:space="preserve"> March </w:t>
+      </w:r>
+      <w:r>
+        <w:rPr>
+          <w:rFonts w:ascii="Garamond" w:hAnsi="Garamond"/>
+          <w:sz w:val="24"/>
+          <w:szCs w:val="24"/>
+        </w:rPr>
+        <w:t>2</w:t>
+      </w:r>
+      <w:r>
+        <w:rPr>
+          <w:rFonts w:ascii="Garamond" w:hAnsi="Garamond"/>
+          <w:sz w:val="24"/>
+          <w:szCs w:val="24"/>
+        </w:rPr>
+        <w:t>7</w:t>
+      </w:r>
+      <w:r>
+        <w:rPr>
+          <w:rFonts w:ascii="Garamond" w:hAnsi="Garamond"/>
+          <w:sz w:val="24"/>
+          <w:szCs w:val="24"/>
+          <w:vertAlign w:val="superscript"/>
+        </w:rPr>
+        <w:t>th</w:t>
+      </w:r>
+      <w:r>
+        <w:rPr>
+          <w:rFonts w:ascii="Garamond" w:hAnsi="Garamond"/>
+          <w:sz w:val="24"/>
+          <w:szCs w:val="24"/>
+        </w:rPr>
+        <w:t>, 2017</w:t>
+      </w:r>
+    </w:p>
+    <w:p>
+      <w:pPr>
+        <w:rPr>
+          <w:rFonts w:ascii="Garamond" w:hAnsi="Garamond"/>
+          <w:sz w:val="24"/>
+          <w:szCs w:val="24"/>
+        </w:rPr>
+      </w:pPr>
+    </w:p>
+    <w:p>
+      <w:pPr>
+        <w:rPr>
+          <w:rFonts w:ascii="Garamond" w:hAnsi="Garamond"/>
+          <w:sz w:val="24"/>
+          <w:szCs w:val="24"/>
+        </w:rPr>
+      </w:pPr>
+      <w:r>
+        <w:rPr>
+          <w:rFonts w:ascii="Garamond" w:hAnsi="Garamond"/>
+          <w:sz w:val="24"/>
+          <w:szCs w:val="24"/>
+        </w:rPr>
+        <w:t>Charbel:</w:t>
+      </w:r>
+    </w:p>
+    <w:p>
+      <w:pPr>
+        <w:rPr>
+          <w:rFonts w:ascii="Garamond" w:hAnsi="Garamond"/>
+          <w:sz w:val="24"/>
+          <w:szCs w:val="24"/>
+        </w:rPr>
+      </w:pPr>
+      <w:r>
+        <w:rPr>
+          <w:rFonts w:ascii="Garamond" w:hAnsi="Garamond"/>
+          <w:sz w:val="24"/>
+          <w:szCs w:val="24"/>
+        </w:rPr>
+        <w:t>1. Started unit test for Leaving Comments on Documents</w:t>
+      </w:r>
+    </w:p>
+    <w:p>
+      <w:pPr>
+        <w:rPr>
+          <w:rFonts w:ascii="Garamond" w:hAnsi="Garamond"/>
+          <w:sz w:val="24"/>
+          <w:szCs w:val="24"/>
+        </w:rPr>
+      </w:pPr>
+      <w:r>
+        <w:rPr>
+          <w:rFonts w:ascii="Garamond" w:hAnsi="Garamond"/>
+          <w:sz w:val="24"/>
+          <w:szCs w:val="24"/>
+        </w:rPr>
+        <w:t>2. Complete unit test for Leaving Comments on Documents</w:t>
+      </w:r>
+    </w:p>
+    <w:p>
+      <w:pPr>
+        <w:rPr>
+          <w:rFonts w:ascii="Garamond" w:hAnsi="Garamond"/>
+          <w:sz w:val="24"/>
+          <w:szCs w:val="24"/>
+        </w:rPr>
+      </w:pPr>
+      <w:r>
+        <w:rPr>
+          <w:rFonts w:ascii="Garamond" w:hAnsi="Garamond"/>
+          <w:sz w:val="24"/>
+          <w:szCs w:val="24"/>
+        </w:rPr>
+        <w:t>3. Still trying to learn jest and figure how to tackle the unit test code</w:t>
+      </w:r>
+    </w:p>
+    <w:p>
+      <w:pPr>
+        <w:rPr>
+          <w:rFonts w:ascii="Garamond" w:hAnsi="Garamond"/>
+          <w:sz w:val="24"/>
+          <w:szCs w:val="24"/>
+        </w:rPr>
+      </w:pPr>
+    </w:p>
+    <w:p>
+      <w:pPr>
+        <w:rPr>
+          <w:rFonts w:ascii="Garamond" w:hAnsi="Garamond"/>
+          <w:sz w:val="24"/>
+          <w:szCs w:val="24"/>
+        </w:rPr>
+      </w:pPr>
+      <w:r>
+        <w:rPr>
+          <w:rFonts w:ascii="Garamond" w:hAnsi="Garamond"/>
+          <w:sz w:val="24"/>
+          <w:szCs w:val="24"/>
+        </w:rPr>
+        <w:t>Francois:</w:t>
+      </w:r>
+    </w:p>
+    <w:p>
+      <w:pPr>
+        <w:rPr>
+          <w:rFonts w:ascii="Garamond" w:hAnsi="Garamond"/>
+          <w:sz w:val="24"/>
+          <w:szCs w:val="24"/>
+        </w:rPr>
+      </w:pPr>
+      <w:r>
+        <w:rPr>
+          <w:rFonts w:ascii="Garamond" w:hAnsi="Garamond"/>
+          <w:sz w:val="24"/>
+          <w:szCs w:val="24"/>
+        </w:rPr>
+        <w:t>1. Nothing yet</w:t>
+      </w:r>
+    </w:p>
+    <w:p>
+      <w:pPr>
+        <w:rPr>
+          <w:rFonts w:ascii="Garamond" w:hAnsi="Garamond"/>
+          <w:sz w:val="24"/>
+          <w:szCs w:val="24"/>
+        </w:rPr>
+      </w:pPr>
+      <w:r>
+        <w:rPr>
+          <w:rFonts w:ascii="Garamond" w:hAnsi="Garamond"/>
+          <w:sz w:val="24"/>
+          <w:szCs w:val="24"/>
+        </w:rPr>
+        <w:t>2. Start working on renaming documents and deleting a course</w:t>
+      </w:r>
+    </w:p>
+    <w:p>
+      <w:pPr>
+        <w:rPr>
+          <w:rFonts w:ascii="Garamond" w:hAnsi="Garamond"/>
+          <w:sz w:val="24"/>
+          <w:szCs w:val="24"/>
+        </w:rPr>
+      </w:pPr>
+      <w:r>
+        <w:rPr>
+          <w:rFonts w:ascii="Garamond" w:hAnsi="Garamond"/>
+          <w:sz w:val="24"/>
+          <w:szCs w:val="24"/>
+        </w:rPr>
+        <w:t>3. None</w:t>
+      </w:r>
+    </w:p>
+    <w:p>
+      <w:pPr>
+        <w:rPr>
+          <w:rFonts w:ascii="Garamond" w:hAnsi="Garamond"/>
+          <w:sz w:val="24"/>
+          <w:szCs w:val="24"/>
+        </w:rPr>
+      </w:pPr>
+    </w:p>
+    <w:p>
+      <w:pPr>
+        <w:rPr>
+          <w:rFonts w:ascii="Garamond" w:hAnsi="Garamond"/>
+          <w:sz w:val="24"/>
+          <w:szCs w:val="24"/>
+        </w:rPr>
+      </w:pPr>
+      <w:r>
+        <w:rPr>
+          <w:rFonts w:ascii="Garamond" w:hAnsi="Garamond"/>
+          <w:sz w:val="24"/>
+          <w:szCs w:val="24"/>
+        </w:rPr>
+        <w:t>Anthony:</w:t>
+      </w:r>
+    </w:p>
+    <w:p>
+      <w:pPr>
+        <w:rPr>
+          <w:rFonts w:ascii="Garamond" w:hAnsi="Garamond"/>
+          <w:sz w:val="24"/>
+          <w:szCs w:val="24"/>
+        </w:rPr>
+      </w:pPr>
+      <w:r>
+        <w:rPr>
+          <w:rFonts w:ascii="Garamond" w:hAnsi="Garamond"/>
+          <w:sz w:val="24"/>
+          <w:szCs w:val="24"/>
+        </w:rPr>
+        <w:t>1. Started writing unit tests, completed small features TA asked for</w:t>
+      </w:r>
+    </w:p>
+    <w:p>
+      <w:pPr>
+        <w:rPr>
+          <w:rFonts w:ascii="Garamond" w:hAnsi="Garamond"/>
+          <w:sz w:val="24"/>
+          <w:szCs w:val="24"/>
+        </w:rPr>
+      </w:pPr>
+      <w:r>
+        <w:rPr>
+          <w:rFonts w:ascii="Garamond" w:hAnsi="Garamond"/>
+          <w:sz w:val="24"/>
+          <w:szCs w:val="24"/>
+        </w:rPr>
+        <w:t>2. M</w:t>
+      </w:r>
+      <w:r>
+        <w:rPr>
+          <w:rFonts w:ascii="Garamond" w:hAnsi="Garamond"/>
+          <w:sz w:val="24"/>
+          <w:szCs w:val="24"/>
+        </w:rPr>
+        <w:t>ore unit tests</w:t>
+      </w:r>
+    </w:p>
+    <w:p>
+      <w:pPr>
+        <w:rPr>
+          <w:rFonts w:ascii="Garamond" w:hAnsi="Garamond"/>
+          <w:sz w:val="24"/>
+          <w:szCs w:val="24"/>
+        </w:rPr>
+      </w:pPr>
+      <w:r>
+        <w:rPr>
+          <w:rFonts w:ascii="Garamond" w:hAnsi="Garamond"/>
+          <w:sz w:val="24"/>
+          <w:szCs w:val="24"/>
+        </w:rPr>
+        <w:t>3. U</w:t>
+      </w:r>
+      <w:r>
+        <w:rPr>
+          <w:rFonts w:ascii="Garamond" w:hAnsi="Garamond"/>
+          <w:sz w:val="24"/>
+          <w:szCs w:val="24"/>
+        </w:rPr>
+        <w:t>nit tests are tricky</w:t>
+      </w:r>
+    </w:p>
+    <w:p>
+      <w:pPr>
+        <w:rPr>
+          <w:rFonts w:ascii="Garamond" w:hAnsi="Garamond"/>
+          <w:sz w:val="24"/>
+          <w:szCs w:val="24"/>
+        </w:rPr>
+      </w:pPr>
+    </w:p>
+    <w:p>
+      <w:pPr>
+        <w:rPr>
+          <w:rFonts w:ascii="Garamond" w:hAnsi="Garamond"/>
+          <w:sz w:val="24"/>
+          <w:szCs w:val="24"/>
+        </w:rPr>
+      </w:pPr>
+      <w:r>
+        <w:rPr>
+          <w:rFonts w:ascii="Garamond" w:hAnsi="Garamond"/>
+          <w:sz w:val="24"/>
+          <w:szCs w:val="24"/>
+        </w:rPr>
+        <w:t>Fozail:</w:t>
+      </w:r>
+    </w:p>
+    <w:p>
+      <w:pPr>
+        <w:rPr>
+          <w:rFonts w:ascii="Garamond" w:hAnsi="Garamond"/>
+          <w:sz w:val="24"/>
+          <w:szCs w:val="24"/>
+        </w:rPr>
+      </w:pPr>
+      <w:r>
+        <w:rPr>
+          <w:rFonts w:ascii="Garamond" w:hAnsi="Garamond"/>
+          <w:sz w:val="24"/>
+          <w:szCs w:val="24"/>
+        </w:rPr>
+        <w:t>1. Nothing Yet</w:t>
+      </w:r>
+    </w:p>
+    <w:p>
+      <w:pPr>
+        <w:rPr>
+          <w:rFonts w:ascii="Garamond" w:hAnsi="Garamond"/>
+          <w:sz w:val="24"/>
+          <w:szCs w:val="24"/>
+        </w:rPr>
+      </w:pPr>
+      <w:r>
+        <w:rPr>
+          <w:rFonts w:ascii="Garamond" w:hAnsi="Garamond"/>
+          <w:sz w:val="24"/>
+          <w:szCs w:val="24"/>
+        </w:rPr>
+        <w:t>2. Unit Tests</w:t>
+      </w:r>
+    </w:p>
+    <w:p>
+      <w:pPr>
+        <w:rPr>
+          <w:rFonts w:ascii="Garamond" w:hAnsi="Garamond"/>
+          <w:sz w:val="24"/>
+          <w:szCs w:val="24"/>
+        </w:rPr>
+      </w:pPr>
+      <w:r>
+        <w:rPr>
+          <w:rFonts w:ascii="Garamond" w:hAnsi="Garamond"/>
+          <w:sz w:val="24"/>
+          <w:szCs w:val="24"/>
+        </w:rPr>
+        <w:t>3. Will have</w:t>
+      </w:r>
+      <w:r>
+        <w:rPr>
+          <w:rFonts w:ascii="Garamond" w:hAnsi="Garamond"/>
+          <w:sz w:val="24"/>
+          <w:szCs w:val="24"/>
+        </w:rPr>
+        <w:t xml:space="preserve"> problems soon</w:t>
+      </w:r>
+      <w:r>
+        <w:rPr>
+          <w:rFonts w:ascii="Garamond" w:hAnsi="Garamond"/>
+          <w:sz w:val="24"/>
+          <w:szCs w:val="24"/>
+        </w:rPr>
+        <w:t>.... Unit tests are hard</w:t>
+      </w:r>
+    </w:p>
+    <w:p>
+      <w:pPr>
+        <w:rPr>
+          <w:rFonts w:ascii="Garamond" w:hAnsi="Garamond"/>
+          <w:sz w:val="24"/>
+          <w:szCs w:val="24"/>
+        </w:rPr>
+      </w:pPr>
+    </w:p>
+    <w:p>
+      <w:pPr>
+        <w:rPr>
+          <w:rFonts w:ascii="Garamond" w:hAnsi="Garamond"/>
+          <w:sz w:val="24"/>
+          <w:szCs w:val="24"/>
+        </w:rPr>
+      </w:pPr>
+      <w:r>
+        <w:rPr>
+          <w:rFonts w:ascii="Garamond" w:hAnsi="Garamond"/>
+          <w:sz w:val="24"/>
+          <w:szCs w:val="24"/>
+        </w:rPr>
+        <w:t>Daniel:</w:t>
+      </w:r>
+    </w:p>
+    <w:p>
+      <w:pPr>
+        <w:rPr>
+          <w:rFonts w:ascii="Garamond" w:hAnsi="Garamond"/>
+          <w:sz w:val="24"/>
+          <w:szCs w:val="24"/>
+        </w:rPr>
+      </w:pPr>
+      <w:r>
+        <w:rPr>
+          <w:rFonts w:ascii="Garamond" w:hAnsi="Garamond"/>
+          <w:sz w:val="24"/>
+          <w:szCs w:val="24"/>
+        </w:rPr>
+        <w:t>1. E</w:t>
+      </w:r>
+      <w:r>
+        <w:rPr>
+          <w:rFonts w:ascii="Garamond" w:hAnsi="Garamond"/>
+          <w:sz w:val="24"/>
+          <w:szCs w:val="24"/>
+        </w:rPr>
+        <w:t>ncountered bug when pulling from master</w:t>
+      </w:r>
+    </w:p>
+    <w:p>
+      <w:pPr>
+        <w:rPr>
+          <w:rFonts w:ascii="Garamond" w:hAnsi="Garamond"/>
+          <w:sz w:val="24"/>
+          <w:szCs w:val="24"/>
+        </w:rPr>
+      </w:pPr>
+      <w:r>
+        <w:rPr>
+          <w:rFonts w:ascii="Garamond" w:hAnsi="Garamond"/>
+          <w:sz w:val="24"/>
+          <w:szCs w:val="24"/>
+        </w:rPr>
+        <w:t>2. T</w:t>
+      </w:r>
+      <w:r>
+        <w:rPr>
+          <w:rFonts w:ascii="Garamond" w:hAnsi="Garamond"/>
+          <w:sz w:val="24"/>
+          <w:szCs w:val="24"/>
+        </w:rPr>
+        <w:t>he email alerts</w:t>
+      </w:r>
+    </w:p>
+    <w:p>
+      <w:pPr>
+        <w:rPr>
+          <w:rFonts w:ascii="Garamond" w:hAnsi="Garamond"/>
+          <w:sz w:val="24"/>
+          <w:szCs w:val="24"/>
+        </w:rPr>
+      </w:pPr>
+      <w:r>
+        <w:rPr>
+          <w:rFonts w:ascii="Garamond" w:hAnsi="Garamond"/>
+          <w:sz w:val="24"/>
+          <w:szCs w:val="24"/>
+        </w:rPr>
+        <w:t xml:space="preserve">3. Is anybody else encountering the bug where the courses </w:t>
+      </w:r>
+      <w:r>
+        <w:rPr>
+          <w:rFonts w:ascii="Garamond" w:hAnsi="Garamond"/>
+          <w:sz w:val="24"/>
+          <w:szCs w:val="24"/>
+        </w:rPr>
+        <w:t>aren’t</w:t>
+      </w:r>
+      <w:r>
+        <w:rPr>
+          <w:rFonts w:ascii="Garamond" w:hAnsi="Garamond"/>
+          <w:sz w:val="24"/>
+          <w:szCs w:val="24"/>
+        </w:rPr>
+        <w:t xml:space="preserve"> being added to your profile?</w:t>
+      </w:r>
+    </w:p>
+    <w:p>
+      <w:pPr>
+        <w:rPr>
+          <w:rFonts w:ascii="Garamond" w:hAnsi="Garamond"/>
+          <w:sz w:val="24"/>
+          <w:szCs w:val="24"/>
+        </w:rPr>
+      </w:pPr>
+    </w:p>
+    <w:p>
+      <w:pPr>
+        <w:rPr>
+          <w:rFonts w:ascii="Garamond" w:hAnsi="Garamond"/>
+          <w:sz w:val="24"/>
+          <w:szCs w:val="24"/>
+        </w:rPr>
+      </w:pPr>
+      <w:r>
+        <w:rPr>
+          <w:rFonts w:ascii="Garamond" w:hAnsi="Garamond"/>
+          <w:sz w:val="24"/>
+          <w:szCs w:val="24"/>
+        </w:rPr>
+        <w:t>Vartan:</w:t>
+      </w:r>
+    </w:p>
+    <w:p>
+      <w:pPr>
+        <w:rPr>
+          <w:rFonts w:ascii="Garamond" w:hAnsi="Garamond"/>
+          <w:sz w:val="24"/>
+          <w:szCs w:val="24"/>
+        </w:rPr>
+      </w:pPr>
+      <w:r>
+        <w:rPr>
+          <w:rFonts w:ascii="Garamond" w:hAnsi="Garamond"/>
+          <w:sz w:val="24"/>
+          <w:szCs w:val="24"/>
+        </w:rPr>
+        <w:t>1. Nothing</w:t>
+      </w:r>
+    </w:p>
+    <w:p>
+      <w:pPr>
+        <w:rPr>
+          <w:rFonts w:ascii="Garamond" w:hAnsi="Garamond"/>
+          <w:sz w:val="24"/>
+          <w:szCs w:val="24"/>
+        </w:rPr>
+      </w:pPr>
+      <w:r>
+        <w:rPr>
+          <w:rFonts w:ascii="Garamond" w:hAnsi="Garamond"/>
+          <w:sz w:val="24"/>
+          <w:szCs w:val="24"/>
+        </w:rPr>
+        <w:t>2. Unit test</w:t>
+      </w:r>
+    </w:p>
+    <w:p>
+      <w:pPr>
+        <w:rPr>
+          <w:rFonts w:ascii="Garamond" w:hAnsi="Garamond"/>
+          <w:sz w:val="24"/>
+          <w:szCs w:val="24"/>
+        </w:rPr>
+      </w:pPr>
+      <w:r>
+        <w:rPr>
+          <w:rFonts w:ascii="Garamond" w:hAnsi="Garamond"/>
+          <w:sz w:val="24"/>
+          <w:szCs w:val="24"/>
+        </w:rPr>
+        <w:t>3. Nothing</w:t>
+      </w:r>
+    </w:p>
+    <w:p>
+      <w:pPr>
+        <w:rPr>
+          <w:rFonts w:ascii="Garamond" w:hAnsi="Garamond"/>
+          <w:sz w:val="24"/>
+          <w:szCs w:val="24"/>
+        </w:rPr>
+      </w:pPr>
+    </w:p>
+    <w:p>
+      <w:pPr>
+        <w:rPr>
+          <w:rFonts w:ascii="Garamond" w:hAnsi="Garamond"/>
+          <w:sz w:val="24"/>
+          <w:szCs w:val="24"/>
+        </w:rPr>
+      </w:pPr>
+      <w:r>
+        <w:rPr>
+          <w:rFonts w:ascii="Garamond" w:hAnsi="Garamond"/>
+          <w:sz w:val="24"/>
+          <w:szCs w:val="24"/>
+        </w:rPr>
+        <w:t>Adam:</w:t>
+      </w:r>
+    </w:p>
+    <w:p>
+      <w:pPr>
+        <w:rPr>
+          <w:rFonts w:ascii="Garamond" w:hAnsi="Garamond"/>
+          <w:sz w:val="24"/>
+          <w:szCs w:val="24"/>
+        </w:rPr>
+      </w:pPr>
+      <w:r>
+        <w:rPr>
+          <w:rFonts w:ascii="Garamond" w:hAnsi="Garamond"/>
+          <w:sz w:val="24"/>
+          <w:szCs w:val="24"/>
+        </w:rPr>
+        <w:t>1. Nothing yet</w:t>
+      </w:r>
+    </w:p>
+    <w:p>
+      <w:pPr>
+        <w:rPr>
+          <w:rFonts w:ascii="Garamond" w:hAnsi="Garamond"/>
+          <w:sz w:val="24"/>
+          <w:szCs w:val="24"/>
+        </w:rPr>
+      </w:pPr>
+      <w:r>
+        <w:rPr>
+          <w:rFonts w:ascii="Garamond" w:hAnsi="Garamond"/>
+          <w:sz w:val="24"/>
+          <w:szCs w:val="24"/>
+        </w:rPr>
+        <w:t>2. Unit test + renaming</w:t>
+      </w:r>
+    </w:p>
+    <w:p>
+      <w:pPr>
+        <w:rPr>
+          <w:rFonts w:ascii="Garamond" w:hAnsi="Garamond"/>
+          <w:sz w:val="24"/>
+          <w:szCs w:val="24"/>
+        </w:rPr>
+      </w:pPr>
+      <w:r>
+        <w:rPr>
+          <w:rFonts w:ascii="Garamond" w:hAnsi="Garamond"/>
+          <w:sz w:val="24"/>
+          <w:szCs w:val="24"/>
+        </w:rPr>
+        <w:t>3. Nothing yet</w:t>
+      </w:r>
+    </w:p>
+    <w:p>
+      <w:pPr>
+        <w:rPr>
+          <w:rFonts w:ascii="Garamond" w:hAnsi="Garamond"/>
+          <w:sz w:val="24"/>
+          <w:szCs w:val="24"/>
+        </w:rPr>
+      </w:pPr>
+    </w:p>
+    <w:p>
+      <w:pPr>
+        <w:rPr>
+          <w:rFonts w:ascii="Garamond" w:hAnsi="Garamond"/>
+          <w:sz w:val="24"/>
+          <w:szCs w:val="24"/>
+        </w:rPr>
+      </w:pPr>
+      <w:r>
+        <w:rPr>
+          <w:rFonts w:ascii="Garamond" w:hAnsi="Garamond"/>
+          <w:sz w:val="24"/>
+          <w:szCs w:val="24"/>
+        </w:rPr>
+        <w:t>Mohammed:</w:t>
+      </w:r>
+    </w:p>
+    <w:p>
+      <w:pPr>
+        <w:rPr>
+          <w:rFonts w:ascii="Garamond" w:hAnsi="Garamond"/>
+          <w:sz w:val="24"/>
+          <w:szCs w:val="24"/>
+        </w:rPr>
+      </w:pPr>
+      <w:r>
+        <w:rPr>
+          <w:rFonts w:ascii="Garamond" w:hAnsi="Garamond"/>
+          <w:sz w:val="24"/>
+          <w:szCs w:val="24"/>
+        </w:rPr>
+        <w:t>1.</w:t>
+      </w:r>
+      <w:r>
+        <w:rPr>
+          <w:rFonts w:ascii="Garamond" w:hAnsi="Garamond"/>
+          <w:sz w:val="24"/>
+          <w:szCs w:val="24"/>
+        </w:rPr>
+        <w:t xml:space="preserve"> </w:t>
+      </w:r>
+      <w:r>
+        <w:rPr>
+          <w:rFonts w:ascii="Garamond" w:hAnsi="Garamond"/>
+          <w:sz w:val="24"/>
+          <w:szCs w:val="24"/>
+        </w:rPr>
+        <w:t>Nothing yet</w:t>
+      </w:r>
+    </w:p>
+    <w:p>
+      <w:pPr>
+        <w:rPr>
+          <w:rFonts w:ascii="Garamond" w:hAnsi="Garamond"/>
+          <w:sz w:val="24"/>
+          <w:szCs w:val="24"/>
+        </w:rPr>
+      </w:pPr>
+      <w:r>
+        <w:rPr>
+          <w:rFonts w:ascii="Garamond" w:hAnsi="Garamond"/>
+          <w:sz w:val="24"/>
+          <w:szCs w:val="24"/>
+        </w:rPr>
+        <w:t>2.</w:t>
+      </w:r>
+      <w:r>
+        <w:rPr>
+          <w:rFonts w:ascii="Garamond" w:hAnsi="Garamond"/>
+          <w:sz w:val="24"/>
+          <w:szCs w:val="24"/>
+        </w:rPr>
+        <w:t xml:space="preserve"> </w:t>
+      </w:r>
+      <w:r>
+        <w:rPr>
+          <w:rFonts w:ascii="Garamond" w:hAnsi="Garamond"/>
+          <w:sz w:val="24"/>
+          <w:szCs w:val="24"/>
+        </w:rPr>
+        <w:t>Unit test + deleting a course</w:t>
+      </w:r>
+    </w:p>
+    <w:p>
+      <w:pPr>
+        <w:rPr>
+          <w:rFonts w:ascii="Garamond" w:hAnsi="Garamond"/>
+          <w:sz w:val="24"/>
+          <w:szCs w:val="24"/>
+        </w:rPr>
+      </w:pPr>
+      <w:r>
+        <w:rPr>
+          <w:rFonts w:ascii="Garamond" w:hAnsi="Garamond"/>
+          <w:sz w:val="24"/>
+          <w:szCs w:val="24"/>
+        </w:rPr>
+        <w:t>3</w:t>
+      </w:r>
+      <w:r>
+        <w:rPr>
+          <w:rFonts w:ascii="Garamond" w:hAnsi="Garamond"/>
+          <w:sz w:val="24"/>
+          <w:szCs w:val="24"/>
+        </w:rPr>
+        <w:t>.</w:t>
+      </w:r>
+      <w:r>
+        <w:rPr>
+          <w:rFonts w:ascii="Garamond" w:hAnsi="Garamond"/>
+          <w:sz w:val="24"/>
+          <w:szCs w:val="24"/>
+        </w:rPr>
+        <w:t xml:space="preserve"> Nothing</w:t>
+      </w:r>
+    </w:p>
+    <w:p>
+      <w:pPr>
+        <w:rPr>
+          <w:rFonts w:ascii="Garamond" w:hAnsi="Garamond"/>
+          <w:sz w:val="24"/>
+          <w:szCs w:val="24"/>
+        </w:rPr>
+      </w:pPr>
+      <w:r>
+        <w:rPr>
+          <w:rFonts w:ascii="Garamond" w:hAnsi="Garamond"/>
+          <w:b/>
+          <w:sz w:val="24"/>
+          <w:szCs w:val="24"/>
+        </w:rPr>
+        <w:lastRenderedPageBreak/>
+        <w:t>1</w:t>
+      </w:r>
+      <w:r>
+        <w:rPr>
+          <w:rFonts w:ascii="Garamond" w:hAnsi="Garamond"/>
+          <w:b/>
+          <w:sz w:val="24"/>
+          <w:szCs w:val="24"/>
+        </w:rPr>
+        <w:t>7</w:t>
+      </w:r>
+      <w:r>
+        <w:rPr>
+          <w:rFonts w:ascii="Garamond" w:hAnsi="Garamond"/>
+          <w:b/>
+          <w:sz w:val="24"/>
+          <w:szCs w:val="24"/>
+          <w:vertAlign w:val="superscript"/>
+        </w:rPr>
+        <w:t>th</w:t>
+      </w:r>
+      <w:r>
+        <w:rPr>
+          <w:rFonts w:ascii="Garamond" w:hAnsi="Garamond"/>
+          <w:b/>
+          <w:sz w:val="24"/>
+          <w:szCs w:val="24"/>
+        </w:rPr>
+        <w:t xml:space="preserve"> </w:t>
+      </w:r>
+      <w:r>
+        <w:rPr>
+          <w:rFonts w:ascii="Garamond" w:hAnsi="Garamond"/>
+          <w:b/>
+          <w:sz w:val="24"/>
+          <w:szCs w:val="24"/>
+        </w:rPr>
+        <w:t xml:space="preserve">Virtual </w:t>
+      </w:r>
+      <w:r>
+        <w:rPr>
+          <w:rFonts w:ascii="Garamond" w:hAnsi="Garamond"/>
+          <w:b/>
+          <w:sz w:val="24"/>
+          <w:szCs w:val="24"/>
+        </w:rPr>
+        <w:t xml:space="preserve">Scrum Meeting, </w:t>
+      </w:r>
+      <w:r>
+        <w:rPr>
+          <w:rFonts w:ascii="Garamond" w:hAnsi="Garamond"/>
+          <w:sz w:val="24"/>
+          <w:szCs w:val="24"/>
+        </w:rPr>
+        <w:t>Wednesday</w:t>
+      </w:r>
+      <w:r>
+        <w:rPr>
+          <w:rFonts w:ascii="Garamond" w:hAnsi="Garamond"/>
+          <w:sz w:val="24"/>
+          <w:szCs w:val="24"/>
+        </w:rPr>
+        <w:t xml:space="preserve"> March </w:t>
+      </w:r>
+      <w:r>
+        <w:rPr>
+          <w:rFonts w:ascii="Garamond" w:hAnsi="Garamond"/>
+          <w:sz w:val="24"/>
+          <w:szCs w:val="24"/>
+        </w:rPr>
+        <w:t>2</w:t>
+      </w:r>
+      <w:r>
+        <w:rPr>
+          <w:rFonts w:ascii="Garamond" w:hAnsi="Garamond"/>
+          <w:sz w:val="24"/>
+          <w:szCs w:val="24"/>
+        </w:rPr>
+        <w:t>9</w:t>
+      </w:r>
+      <w:r>
+        <w:rPr>
+          <w:rFonts w:ascii="Garamond" w:hAnsi="Garamond"/>
+          <w:sz w:val="24"/>
+          <w:szCs w:val="24"/>
+          <w:vertAlign w:val="superscript"/>
+        </w:rPr>
+        <w:t>nd</w:t>
+      </w:r>
+      <w:r>
+        <w:rPr>
+          <w:rFonts w:ascii="Garamond" w:hAnsi="Garamond"/>
+          <w:sz w:val="24"/>
+          <w:szCs w:val="24"/>
+        </w:rPr>
+        <w:t>, 2017</w:t>
+      </w:r>
+    </w:p>
+    <w:p>
+      <w:pPr>
+        <w:rPr>
+          <w:rFonts w:ascii="Garamond" w:hAnsi="Garamond"/>
+          <w:sz w:val="24"/>
+          <w:szCs w:val="24"/>
+        </w:rPr>
+      </w:pPr>
+      <w:r>
+        <w:rPr>
+          <w:rFonts w:ascii="Garamond" w:hAnsi="Garamond"/>
+          <w:sz w:val="24"/>
+          <w:szCs w:val="24"/>
+        </w:rPr>
+        <w:t>Fozail:</w:t>
+      </w:r>
+    </w:p>
+    <w:p>
+      <w:pPr>
+        <w:rPr>
+          <w:rFonts w:ascii="Garamond" w:hAnsi="Garamond"/>
+          <w:sz w:val="24"/>
+          <w:szCs w:val="24"/>
+        </w:rPr>
+      </w:pPr>
+      <w:r>
+        <w:rPr>
+          <w:rFonts w:ascii="Garamond" w:hAnsi="Garamond"/>
+          <w:sz w:val="24"/>
+          <w:szCs w:val="24"/>
+        </w:rPr>
+        <w:t>1. Started working on unit tests</w:t>
+      </w:r>
+    </w:p>
+    <w:p>
+      <w:pPr>
+        <w:rPr>
+          <w:rFonts w:ascii="Garamond" w:hAnsi="Garamond"/>
+          <w:sz w:val="24"/>
+          <w:szCs w:val="24"/>
+        </w:rPr>
+      </w:pPr>
+      <w:r>
+        <w:rPr>
+          <w:rFonts w:ascii="Garamond" w:hAnsi="Garamond"/>
+          <w:sz w:val="24"/>
+          <w:szCs w:val="24"/>
+        </w:rPr>
+        <w:t>2. More Unit Tests</w:t>
+      </w:r>
+    </w:p>
+    <w:p>
+      <w:pPr>
+        <w:rPr>
+          <w:rFonts w:ascii="Garamond" w:hAnsi="Garamond"/>
+          <w:sz w:val="24"/>
+          <w:szCs w:val="24"/>
+        </w:rPr>
+      </w:pPr>
+      <w:r>
+        <w:rPr>
+          <w:rFonts w:ascii="Garamond" w:hAnsi="Garamond"/>
+          <w:sz w:val="24"/>
+          <w:szCs w:val="24"/>
+        </w:rPr>
+        <w:t>3. Unit test are hard and confusing</w:t>
+      </w:r>
+    </w:p>
+    <w:p>
+      <w:pPr>
+        <w:rPr>
+          <w:rFonts w:ascii="Garamond" w:hAnsi="Garamond"/>
+          <w:sz w:val="24"/>
+          <w:szCs w:val="24"/>
+        </w:rPr>
+      </w:pPr>
+    </w:p>
+    <w:p>
+      <w:pPr>
+        <w:rPr>
+          <w:rFonts w:ascii="Garamond" w:hAnsi="Garamond"/>
+          <w:sz w:val="24"/>
+          <w:szCs w:val="24"/>
+        </w:rPr>
+      </w:pPr>
+      <w:r>
+        <w:rPr>
+          <w:rFonts w:ascii="Garamond" w:hAnsi="Garamond"/>
+          <w:sz w:val="24"/>
+          <w:szCs w:val="24"/>
+        </w:rPr>
+        <w:t>Anthony:</w:t>
+      </w:r>
+    </w:p>
+    <w:p>
+      <w:pPr>
+        <w:rPr>
+          <w:rFonts w:ascii="Garamond" w:hAnsi="Garamond"/>
+          <w:sz w:val="24"/>
+          <w:szCs w:val="24"/>
+        </w:rPr>
+      </w:pPr>
+      <w:r>
+        <w:rPr>
+          <w:rFonts w:ascii="Garamond" w:hAnsi="Garamond"/>
+          <w:sz w:val="24"/>
+          <w:szCs w:val="24"/>
+        </w:rPr>
+        <w:t>1. Almost finished the final report, fixed the live website (e-learning-noteshare.herokuapp.com)</w:t>
+      </w:r>
+    </w:p>
+    <w:p>
+      <w:pPr>
+        <w:rPr>
+          <w:rFonts w:ascii="Garamond" w:hAnsi="Garamond"/>
+          <w:sz w:val="24"/>
+          <w:szCs w:val="24"/>
+        </w:rPr>
+      </w:pPr>
+      <w:r>
+        <w:rPr>
+          <w:rFonts w:ascii="Garamond" w:hAnsi="Garamond"/>
+          <w:sz w:val="24"/>
+          <w:szCs w:val="24"/>
+        </w:rPr>
+        <w:t>2. unit tests</w:t>
+      </w:r>
+    </w:p>
+    <w:p>
+      <w:pPr>
+        <w:rPr>
+          <w:rFonts w:ascii="Garamond" w:hAnsi="Garamond"/>
+          <w:sz w:val="24"/>
+          <w:szCs w:val="24"/>
+        </w:rPr>
+      </w:pPr>
+      <w:r>
+        <w:rPr>
+          <w:rFonts w:ascii="Garamond" w:hAnsi="Garamond"/>
+          <w:sz w:val="24"/>
+          <w:szCs w:val="24"/>
+        </w:rPr>
+        <w:t>3. none for now</w:t>
+      </w:r>
+    </w:p>
+    <w:p>
+      <w:pPr>
+        <w:rPr>
+          <w:rFonts w:ascii="Garamond" w:hAnsi="Garamond"/>
+          <w:sz w:val="24"/>
+          <w:szCs w:val="24"/>
+        </w:rPr>
+      </w:pPr>
+    </w:p>
+    <w:p>
+      <w:pPr>
+        <w:rPr>
+          <w:rFonts w:ascii="Garamond" w:hAnsi="Garamond"/>
+          <w:sz w:val="24"/>
+          <w:szCs w:val="24"/>
+        </w:rPr>
+      </w:pPr>
+      <w:r>
+        <w:rPr>
+          <w:rFonts w:ascii="Garamond" w:hAnsi="Garamond"/>
+          <w:sz w:val="24"/>
+          <w:szCs w:val="24"/>
+        </w:rPr>
+        <w:t>Daniel:</w:t>
+      </w:r>
+    </w:p>
+    <w:p>
+      <w:pPr>
+        <w:rPr>
+          <w:rFonts w:ascii="Garamond" w:hAnsi="Garamond"/>
+          <w:sz w:val="24"/>
+          <w:szCs w:val="24"/>
+        </w:rPr>
+      </w:pPr>
+      <w:r>
+        <w:rPr>
+          <w:rFonts w:ascii="Garamond" w:hAnsi="Garamond"/>
+          <w:sz w:val="24"/>
+          <w:szCs w:val="24"/>
+        </w:rPr>
+        <w:t>1. Started on the emails and did a couple unit tests. Unit test is not comprehensive yet but it checks for what it should.</w:t>
+      </w:r>
+    </w:p>
+    <w:p>
+      <w:pPr>
+        <w:rPr>
+          <w:rFonts w:ascii="Garamond" w:hAnsi="Garamond"/>
+          <w:sz w:val="24"/>
+          <w:szCs w:val="24"/>
+        </w:rPr>
+      </w:pPr>
+      <w:r>
+        <w:rPr>
+          <w:rFonts w:ascii="Garamond" w:hAnsi="Garamond"/>
+          <w:sz w:val="24"/>
+          <w:szCs w:val="24"/>
+        </w:rPr>
+        <w:t>2. Keep working on the email system.</w:t>
+      </w:r>
+    </w:p>
+    <w:p>
+      <w:pPr>
+        <w:rPr>
+          <w:rFonts w:ascii="Garamond" w:hAnsi="Garamond"/>
+          <w:sz w:val="24"/>
+          <w:szCs w:val="24"/>
+        </w:rPr>
+      </w:pPr>
+      <w:r>
+        <w:rPr>
+          <w:rFonts w:ascii="Garamond" w:hAnsi="Garamond"/>
+          <w:sz w:val="24"/>
+          <w:szCs w:val="24"/>
+        </w:rPr>
+        <w:t>3. Email system feels hack-y, getting cors errors but managed to send emails. Also unit tests are tough</w:t>
+      </w:r>
+    </w:p>
+    <w:p>
+      <w:pPr>
+        <w:rPr>
+          <w:rFonts w:ascii="Garamond" w:hAnsi="Garamond"/>
+          <w:sz w:val="24"/>
+          <w:szCs w:val="24"/>
+        </w:rPr>
+      </w:pPr>
+    </w:p>
+    <w:p>
+      <w:pPr>
+        <w:rPr>
+          <w:rFonts w:ascii="Garamond" w:hAnsi="Garamond"/>
+          <w:sz w:val="24"/>
+          <w:szCs w:val="24"/>
+        </w:rPr>
+      </w:pPr>
+      <w:r>
+        <w:rPr>
+          <w:rFonts w:ascii="Garamond" w:hAnsi="Garamond"/>
+          <w:sz w:val="24"/>
+          <w:szCs w:val="24"/>
+        </w:rPr>
+        <w:t>Francois:</w:t>
+      </w:r>
+    </w:p>
+    <w:p>
+      <w:pPr>
+        <w:rPr>
+          <w:rFonts w:ascii="Garamond" w:hAnsi="Garamond"/>
+          <w:sz w:val="24"/>
+          <w:szCs w:val="24"/>
+        </w:rPr>
+      </w:pPr>
+      <w:r>
+        <w:rPr>
+          <w:rFonts w:ascii="Garamond" w:hAnsi="Garamond"/>
+          <w:sz w:val="24"/>
+          <w:szCs w:val="24"/>
+        </w:rPr>
+        <w:t>1. Added renaming documents and deleting courses in the backend</w:t>
+      </w:r>
+    </w:p>
+    <w:p>
+      <w:pPr>
+        <w:rPr>
+          <w:rFonts w:ascii="Garamond" w:hAnsi="Garamond"/>
+          <w:sz w:val="24"/>
+          <w:szCs w:val="24"/>
+        </w:rPr>
+      </w:pPr>
+      <w:r>
+        <w:rPr>
+          <w:rFonts w:ascii="Garamond" w:hAnsi="Garamond"/>
+          <w:sz w:val="24"/>
+          <w:szCs w:val="24"/>
+        </w:rPr>
+        <w:t>2. Not sure yet</w:t>
+      </w:r>
+    </w:p>
+    <w:p>
+      <w:pPr>
+        <w:rPr>
+          <w:rFonts w:ascii="Garamond" w:hAnsi="Garamond"/>
+          <w:sz w:val="24"/>
+          <w:szCs w:val="24"/>
+        </w:rPr>
+      </w:pPr>
+      <w:r>
+        <w:rPr>
+          <w:rFonts w:ascii="Garamond" w:hAnsi="Garamond"/>
+          <w:sz w:val="24"/>
+          <w:szCs w:val="24"/>
+        </w:rPr>
+        <w:t>3. None</w:t>
+      </w:r>
+    </w:p>
+    <w:p>
+      <w:pPr>
+        <w:rPr>
+          <w:rFonts w:ascii="Garamond" w:hAnsi="Garamond"/>
+          <w:sz w:val="24"/>
+          <w:szCs w:val="24"/>
+        </w:rPr>
+      </w:pPr>
+    </w:p>
+    <w:p>
+      <w:pPr>
+        <w:rPr>
+          <w:rFonts w:ascii="Garamond" w:hAnsi="Garamond"/>
+          <w:sz w:val="24"/>
+          <w:szCs w:val="24"/>
+        </w:rPr>
+      </w:pPr>
+      <w:r>
+        <w:rPr>
+          <w:rFonts w:ascii="Garamond" w:hAnsi="Garamond"/>
+          <w:sz w:val="24"/>
+          <w:szCs w:val="24"/>
+        </w:rPr>
+        <w:t>Mohammed:</w:t>
+      </w:r>
+    </w:p>
+    <w:p>
+      <w:pPr>
+        <w:rPr>
+          <w:rFonts w:ascii="Garamond" w:hAnsi="Garamond"/>
+          <w:sz w:val="24"/>
+          <w:szCs w:val="24"/>
+        </w:rPr>
+      </w:pPr>
+      <w:r>
+        <w:rPr>
+          <w:rFonts w:ascii="Garamond" w:hAnsi="Garamond"/>
+          <w:sz w:val="24"/>
+          <w:szCs w:val="24"/>
+        </w:rPr>
+        <w:t>1. S</w:t>
+      </w:r>
+      <w:r>
+        <w:rPr>
+          <w:rFonts w:ascii="Garamond" w:hAnsi="Garamond"/>
+          <w:sz w:val="24"/>
+          <w:szCs w:val="24"/>
+        </w:rPr>
+        <w:t>tarted checking and working around with unit tests.</w:t>
+      </w:r>
+    </w:p>
+    <w:p>
+      <w:pPr>
+        <w:rPr>
+          <w:rFonts w:ascii="Garamond" w:hAnsi="Garamond"/>
+          <w:sz w:val="24"/>
+          <w:szCs w:val="24"/>
+        </w:rPr>
+      </w:pPr>
+      <w:r>
+        <w:rPr>
+          <w:rFonts w:ascii="Garamond" w:hAnsi="Garamond"/>
+          <w:sz w:val="24"/>
+          <w:szCs w:val="24"/>
+        </w:rPr>
+        <w:t>2. D</w:t>
+      </w:r>
+      <w:r>
+        <w:rPr>
+          <w:rFonts w:ascii="Garamond" w:hAnsi="Garamond"/>
+          <w:sz w:val="24"/>
+          <w:szCs w:val="24"/>
+        </w:rPr>
+        <w:t>elete courses from the frontend part.</w:t>
+      </w:r>
+    </w:p>
+    <w:p>
+      <w:pPr>
+        <w:rPr>
+          <w:rFonts w:ascii="Garamond" w:hAnsi="Garamond"/>
+          <w:sz w:val="24"/>
+          <w:szCs w:val="24"/>
+        </w:rPr>
+      </w:pPr>
+      <w:r>
+        <w:rPr>
+          <w:rFonts w:ascii="Garamond" w:hAnsi="Garamond"/>
+          <w:sz w:val="24"/>
+          <w:szCs w:val="24"/>
+        </w:rPr>
+        <w:t>3.</w:t>
+      </w:r>
+      <w:r>
+        <w:rPr>
+          <w:rFonts w:ascii="Garamond" w:hAnsi="Garamond"/>
+          <w:sz w:val="24"/>
+          <w:szCs w:val="24"/>
+        </w:rPr>
+        <w:t xml:space="preserve"> </w:t>
+      </w:r>
+      <w:r>
+        <w:rPr>
+          <w:rFonts w:ascii="Garamond" w:hAnsi="Garamond"/>
+          <w:sz w:val="24"/>
+          <w:szCs w:val="24"/>
+        </w:rPr>
+        <w:t>None</w:t>
+      </w:r>
+    </w:p>
+    <w:p>
+      <w:pPr>
+        <w:rPr>
+          <w:rFonts w:ascii="Garamond" w:hAnsi="Garamond"/>
+          <w:sz w:val="24"/>
+          <w:szCs w:val="24"/>
+        </w:rPr>
+      </w:pPr>
+    </w:p>
+    <w:p>
+      <w:pPr>
+        <w:rPr>
+          <w:rFonts w:ascii="Garamond" w:hAnsi="Garamond"/>
+          <w:sz w:val="24"/>
+          <w:szCs w:val="24"/>
+        </w:rPr>
+      </w:pPr>
+      <w:r>
+        <w:rPr>
+          <w:rFonts w:ascii="Garamond" w:hAnsi="Garamond"/>
+          <w:sz w:val="24"/>
+          <w:szCs w:val="24"/>
+        </w:rPr>
+        <w:t>Vartan:</w:t>
+      </w:r>
+    </w:p>
+    <w:p>
+      <w:pPr>
+        <w:rPr>
+          <w:rFonts w:ascii="Garamond" w:hAnsi="Garamond"/>
+          <w:sz w:val="24"/>
+          <w:szCs w:val="24"/>
+        </w:rPr>
+      </w:pPr>
+      <w:r>
+        <w:rPr>
+          <w:rFonts w:ascii="Garamond" w:hAnsi="Garamond"/>
+          <w:sz w:val="24"/>
+          <w:szCs w:val="24"/>
+        </w:rPr>
+        <w:t>1. N</w:t>
+      </w:r>
+      <w:r>
+        <w:rPr>
+          <w:rFonts w:ascii="Garamond" w:hAnsi="Garamond"/>
+          <w:sz w:val="24"/>
+          <w:szCs w:val="24"/>
+        </w:rPr>
+        <w:t>ot much, sorry guys been overwhelmed</w:t>
+      </w:r>
+    </w:p>
+    <w:p>
+      <w:pPr>
+        <w:rPr>
+          <w:rFonts w:ascii="Garamond" w:hAnsi="Garamond"/>
+          <w:sz w:val="24"/>
+          <w:szCs w:val="24"/>
+        </w:rPr>
+      </w:pPr>
+      <w:r>
+        <w:rPr>
+          <w:rFonts w:ascii="Garamond" w:hAnsi="Garamond"/>
+          <w:sz w:val="24"/>
+          <w:szCs w:val="24"/>
+        </w:rPr>
+        <w:t>2. Going to</w:t>
+      </w:r>
+      <w:r>
+        <w:rPr>
+          <w:rFonts w:ascii="Garamond" w:hAnsi="Garamond"/>
+          <w:sz w:val="24"/>
+          <w:szCs w:val="24"/>
+        </w:rPr>
+        <w:t xml:space="preserve"> work a good bit on deleting courses </w:t>
+      </w:r>
+      <w:r>
+        <w:rPr>
+          <w:rFonts w:ascii="Garamond" w:hAnsi="Garamond"/>
+          <w:sz w:val="24"/>
+          <w:szCs w:val="24"/>
+        </w:rPr>
+        <w:t>tomorrow</w:t>
+      </w:r>
+    </w:p>
+    <w:p>
+      <w:pPr>
+        <w:rPr>
+          <w:rFonts w:ascii="Garamond" w:hAnsi="Garamond"/>
+          <w:sz w:val="24"/>
+          <w:szCs w:val="24"/>
+        </w:rPr>
+      </w:pPr>
+      <w:r>
+        <w:rPr>
+          <w:rFonts w:ascii="Garamond" w:hAnsi="Garamond"/>
+          <w:sz w:val="24"/>
+          <w:szCs w:val="24"/>
+        </w:rPr>
+        <w:t>3. N</w:t>
+      </w:r>
+      <w:r>
+        <w:rPr>
+          <w:rFonts w:ascii="Garamond" w:hAnsi="Garamond"/>
+          <w:sz w:val="24"/>
+          <w:szCs w:val="24"/>
+        </w:rPr>
+        <w:t>one</w:t>
+      </w:r>
+    </w:p>
+    <w:p>
+      <w:pPr>
+        <w:rPr>
+          <w:rFonts w:ascii="Garamond" w:hAnsi="Garamond"/>
+          <w:sz w:val="24"/>
+          <w:szCs w:val="24"/>
+        </w:rPr>
+      </w:pPr>
+    </w:p>
+    <w:p>
+      <w:pPr>
+        <w:rPr>
+          <w:rFonts w:ascii="Garamond" w:hAnsi="Garamond"/>
+          <w:sz w:val="24"/>
+          <w:szCs w:val="24"/>
+        </w:rPr>
+      </w:pPr>
+      <w:r>
+        <w:rPr>
+          <w:rFonts w:ascii="Garamond" w:hAnsi="Garamond"/>
+          <w:sz w:val="24"/>
+          <w:szCs w:val="24"/>
+        </w:rPr>
+        <w:t>Adam:</w:t>
+      </w:r>
+    </w:p>
+    <w:p>
+      <w:pPr>
+        <w:rPr>
+          <w:rFonts w:ascii="Garamond" w:hAnsi="Garamond"/>
+          <w:sz w:val="24"/>
+          <w:szCs w:val="24"/>
+        </w:rPr>
+      </w:pPr>
+      <w:r>
+        <w:rPr>
+          <w:rFonts w:ascii="Garamond" w:hAnsi="Garamond"/>
+          <w:sz w:val="24"/>
+          <w:szCs w:val="24"/>
+        </w:rPr>
+        <w:t>1. Started working on unit test</w:t>
+      </w:r>
+    </w:p>
+    <w:p>
+      <w:pPr>
+        <w:rPr>
+          <w:rFonts w:ascii="Garamond" w:hAnsi="Garamond"/>
+          <w:sz w:val="24"/>
+          <w:szCs w:val="24"/>
+        </w:rPr>
+      </w:pPr>
+      <w:r>
+        <w:rPr>
+          <w:rFonts w:ascii="Garamond" w:hAnsi="Garamond"/>
+          <w:sz w:val="24"/>
+          <w:szCs w:val="24"/>
+        </w:rPr>
+        <w:t>2. Finish that up and work on editing files</w:t>
+      </w:r>
+    </w:p>
+    <w:p>
+      <w:pPr>
+        <w:rPr>
+          <w:rFonts w:ascii="Garamond" w:hAnsi="Garamond"/>
+          <w:sz w:val="24"/>
+          <w:szCs w:val="24"/>
+        </w:rPr>
+      </w:pPr>
+      <w:r>
+        <w:rPr>
+          <w:rFonts w:ascii="Garamond" w:hAnsi="Garamond"/>
+          <w:sz w:val="24"/>
+          <w:szCs w:val="24"/>
+        </w:rPr>
+        <w:t>3. Unit test being weird</w:t>
+      </w:r>
+    </w:p>
+    <w:p>
+      <w:pPr>
+        <w:rPr>
+          <w:rFonts w:ascii="Garamond" w:hAnsi="Garamond"/>
+          <w:sz w:val="24"/>
+          <w:szCs w:val="24"/>
+        </w:rPr>
+      </w:pPr>
+      <w:r>
+        <w:rPr>
+          <w:rFonts w:ascii="Garamond" w:hAnsi="Garamond"/>
+          <w:sz w:val="24"/>
+          <w:szCs w:val="24"/>
+        </w:rPr>
+        <w:t>Charbel:</w:t>
+      </w:r>
+    </w:p>
+    <w:p>
+      <w:pPr>
+        <w:rPr>
+          <w:rFonts w:ascii="Garamond" w:hAnsi="Garamond"/>
+          <w:sz w:val="24"/>
+          <w:szCs w:val="24"/>
+        </w:rPr>
+      </w:pPr>
+      <w:r>
+        <w:rPr>
+          <w:rFonts w:ascii="Garamond" w:hAnsi="Garamond"/>
+          <w:sz w:val="24"/>
+          <w:szCs w:val="24"/>
+        </w:rPr>
+        <w:t>1. Nothing since Monday</w:t>
+      </w:r>
+    </w:p>
+    <w:p>
+      <w:pPr>
+        <w:rPr>
+          <w:rFonts w:ascii="Garamond" w:hAnsi="Garamond"/>
+          <w:sz w:val="24"/>
+          <w:szCs w:val="24"/>
+        </w:rPr>
+      </w:pPr>
+      <w:r>
+        <w:rPr>
+          <w:rFonts w:ascii="Garamond" w:hAnsi="Garamond"/>
+          <w:sz w:val="24"/>
+          <w:szCs w:val="24"/>
+        </w:rPr>
+        <w:t>2. Get first unit test done</w:t>
+      </w:r>
+    </w:p>
+    <w:p>
+      <w:pPr>
+        <w:rPr>
+          <w:rFonts w:ascii="Garamond" w:hAnsi="Garamond"/>
+          <w:sz w:val="24"/>
+          <w:szCs w:val="24"/>
+        </w:rPr>
+      </w:pPr>
+      <w:r>
+        <w:rPr>
+          <w:rFonts w:ascii="Garamond" w:hAnsi="Garamond"/>
+          <w:sz w:val="24"/>
+          <w:szCs w:val="24"/>
+        </w:rPr>
+        <w:t>3. Unit test</w:t>
       </w:r>
       <w:bookmarkStart w:id="2" w:name="_GoBack"/>
       <w:bookmarkEnd w:id="2"/>

</xml_diff>